<commit_message>
part 1 and 2 done
</commit_message>
<xml_diff>
--- a/Rappot_MAMLOUK_OZGENC.docx
+++ b/Rappot_MAMLOUK_OZGENC.docx
@@ -859,7 +859,33 @@
     </w:p>
     <w:p>
       <w:pPr>
-        <w:ind w:left="720"/>
+        <w:pStyle w:val="ListParagraph"/>
+        <w:numPr>
+          <w:ilvl w:val="0"/>
+          <w:numId w:val="27"/>
+        </w:numPr>
+        <w:rPr>
+          <w:rFonts w:asciiTheme="majorBidi" w:hAnsiTheme="majorBidi" w:cstheme="majorBidi"/>
+          <w:sz w:val="24"/>
+          <w:szCs w:val="24"/>
+        </w:rPr>
+      </w:pPr>
+      <w:r>
+        <w:rPr>
+          <w:rFonts w:asciiTheme="majorBidi" w:hAnsiTheme="majorBidi" w:cstheme="majorBidi"/>
+          <w:sz w:val="24"/>
+          <w:szCs w:val="24"/>
+        </w:rPr>
+        <w:t>Généralisation du problème</w:t>
+      </w:r>
+    </w:p>
+    <w:p>
+      <w:pPr>
+        <w:pStyle w:val="ListParagraph"/>
+        <w:numPr>
+          <w:ilvl w:val="0"/>
+          <w:numId w:val="27"/>
+        </w:numPr>
         <w:rPr>
           <w:rFonts w:asciiTheme="majorBidi" w:hAnsiTheme="majorBidi" w:cstheme="majorBidi"/>
           <w:sz w:val="24"/>
@@ -927,105 +953,108 @@
           <w:szCs w:val="24"/>
           <w:lang w:val="en-US"/>
         </w:rPr>
-        <w:t>Chemin plus rapide</w:t>
-      </w:r>
-    </w:p>
-    <w:p>
-      <w:pPr>
-        <w:rPr>
-          <w:rFonts w:asciiTheme="majorBidi" w:hAnsiTheme="majorBidi" w:cstheme="majorBidi"/>
-          <w:sz w:val="24"/>
-          <w:szCs w:val="24"/>
-        </w:rPr>
-      </w:pPr>
-    </w:p>
-    <w:p>
-      <w:pPr>
-        <w:rPr>
-          <w:rFonts w:asciiTheme="majorBidi" w:hAnsiTheme="majorBidi" w:cstheme="majorBidi"/>
-        </w:rPr>
-      </w:pPr>
-    </w:p>
-    <w:p>
-      <w:pPr>
-        <w:rPr>
-          <w:rFonts w:asciiTheme="majorBidi" w:hAnsiTheme="majorBidi" w:cstheme="majorBidi"/>
-        </w:rPr>
-      </w:pPr>
-    </w:p>
-    <w:p>
-      <w:pPr>
-        <w:rPr>
-          <w:rFonts w:asciiTheme="majorBidi" w:hAnsiTheme="majorBidi" w:cstheme="majorBidi"/>
-        </w:rPr>
-      </w:pPr>
-    </w:p>
-    <w:p>
-      <w:pPr>
-        <w:rPr>
-          <w:rFonts w:asciiTheme="majorBidi" w:hAnsiTheme="majorBidi" w:cstheme="majorBidi"/>
-        </w:rPr>
-      </w:pPr>
-    </w:p>
-    <w:p>
-      <w:pPr>
-        <w:rPr>
-          <w:rFonts w:asciiTheme="majorBidi" w:hAnsiTheme="majorBidi" w:cstheme="majorBidi"/>
-        </w:rPr>
-      </w:pPr>
-    </w:p>
-    <w:p>
-      <w:pPr>
-        <w:rPr>
-          <w:rFonts w:asciiTheme="majorBidi" w:hAnsiTheme="majorBidi" w:cstheme="majorBidi"/>
-        </w:rPr>
-      </w:pPr>
-    </w:p>
-    <w:p>
-      <w:pPr>
-        <w:rPr>
-          <w:rFonts w:asciiTheme="majorBidi" w:hAnsiTheme="majorBidi" w:cstheme="majorBidi"/>
-        </w:rPr>
-      </w:pPr>
-    </w:p>
-    <w:p>
-      <w:pPr>
-        <w:rPr>
-          <w:rFonts w:asciiTheme="majorBidi" w:hAnsiTheme="majorBidi" w:cstheme="majorBidi"/>
-        </w:rPr>
-      </w:pPr>
-    </w:p>
-    <w:p>
-      <w:pPr>
-        <w:rPr>
-          <w:rFonts w:asciiTheme="majorBidi" w:hAnsiTheme="majorBidi" w:cstheme="majorBidi"/>
-        </w:rPr>
-      </w:pPr>
-    </w:p>
-    <w:p>
-      <w:pPr>
-        <w:rPr>
-          <w:rFonts w:asciiTheme="majorBidi" w:hAnsiTheme="majorBidi" w:cstheme="majorBidi"/>
-        </w:rPr>
-      </w:pPr>
-    </w:p>
-    <w:p>
-      <w:pPr>
-        <w:rPr>
-          <w:rFonts w:asciiTheme="majorBidi" w:hAnsiTheme="majorBidi" w:cstheme="majorBidi"/>
-        </w:rPr>
-      </w:pPr>
-    </w:p>
-    <w:p>
-      <w:pPr>
-        <w:rPr>
-          <w:rFonts w:asciiTheme="majorBidi" w:hAnsiTheme="majorBidi" w:cstheme="majorBidi"/>
-        </w:rPr>
-      </w:pPr>
-    </w:p>
-    <w:p>
-      <w:pPr>
-        <w:jc w:val="center"/>
+        <w:t xml:space="preserve">Chemin plus </w:t>
+      </w:r>
+      <w:proofErr w:type="spellStart"/>
+      <w:r>
+        <w:rPr>
+          <w:rFonts w:asciiTheme="majorBidi" w:hAnsiTheme="majorBidi" w:cstheme="majorBidi"/>
+          <w:sz w:val="24"/>
+          <w:szCs w:val="24"/>
+          <w:lang w:val="en-US"/>
+        </w:rPr>
+        <w:t>rapide</w:t>
+      </w:r>
+      <w:proofErr w:type="spellEnd"/>
+    </w:p>
+    <w:p>
+      <w:pPr>
+        <w:rPr>
+          <w:rFonts w:asciiTheme="majorBidi" w:hAnsiTheme="majorBidi" w:cstheme="majorBidi"/>
+          <w:sz w:val="24"/>
+          <w:szCs w:val="24"/>
+        </w:rPr>
+      </w:pPr>
+    </w:p>
+    <w:p>
+      <w:pPr>
+        <w:rPr>
+          <w:rFonts w:asciiTheme="majorBidi" w:hAnsiTheme="majorBidi" w:cstheme="majorBidi"/>
+        </w:rPr>
+      </w:pPr>
+    </w:p>
+    <w:p>
+      <w:pPr>
+        <w:rPr>
+          <w:rFonts w:asciiTheme="majorBidi" w:hAnsiTheme="majorBidi" w:cstheme="majorBidi"/>
+        </w:rPr>
+      </w:pPr>
+    </w:p>
+    <w:p>
+      <w:pPr>
+        <w:rPr>
+          <w:rFonts w:asciiTheme="majorBidi" w:hAnsiTheme="majorBidi" w:cstheme="majorBidi"/>
+        </w:rPr>
+      </w:pPr>
+    </w:p>
+    <w:p>
+      <w:pPr>
+        <w:rPr>
+          <w:rFonts w:asciiTheme="majorBidi" w:hAnsiTheme="majorBidi" w:cstheme="majorBidi"/>
+        </w:rPr>
+      </w:pPr>
+    </w:p>
+    <w:p>
+      <w:pPr>
+        <w:rPr>
+          <w:rFonts w:asciiTheme="majorBidi" w:hAnsiTheme="majorBidi" w:cstheme="majorBidi"/>
+        </w:rPr>
+      </w:pPr>
+    </w:p>
+    <w:p>
+      <w:pPr>
+        <w:rPr>
+          <w:rFonts w:asciiTheme="majorBidi" w:hAnsiTheme="majorBidi" w:cstheme="majorBidi"/>
+        </w:rPr>
+      </w:pPr>
+    </w:p>
+    <w:p>
+      <w:pPr>
+        <w:rPr>
+          <w:rFonts w:asciiTheme="majorBidi" w:hAnsiTheme="majorBidi" w:cstheme="majorBidi"/>
+        </w:rPr>
+      </w:pPr>
+    </w:p>
+    <w:p>
+      <w:pPr>
+        <w:rPr>
+          <w:rFonts w:asciiTheme="majorBidi" w:hAnsiTheme="majorBidi" w:cstheme="majorBidi"/>
+        </w:rPr>
+      </w:pPr>
+    </w:p>
+    <w:p>
+      <w:pPr>
+        <w:rPr>
+          <w:rFonts w:asciiTheme="majorBidi" w:hAnsiTheme="majorBidi" w:cstheme="majorBidi"/>
+        </w:rPr>
+      </w:pPr>
+    </w:p>
+    <w:p>
+      <w:pPr>
+        <w:rPr>
+          <w:rFonts w:asciiTheme="majorBidi" w:hAnsiTheme="majorBidi" w:cstheme="majorBidi"/>
+        </w:rPr>
+      </w:pPr>
+    </w:p>
+    <w:p>
+      <w:pPr>
+        <w:rPr>
+          <w:rFonts w:asciiTheme="majorBidi" w:hAnsiTheme="majorBidi" w:cstheme="majorBidi"/>
+        </w:rPr>
+      </w:pPr>
+    </w:p>
+    <w:p>
+      <w:pPr>
         <w:rPr>
           <w:rFonts w:asciiTheme="majorBidi" w:hAnsiTheme="majorBidi" w:cstheme="majorBidi"/>
         </w:rPr>
@@ -10132,7 +10161,7 @@
       <w:tblPr>
         <w:tblStyle w:val="TableGrid"/>
         <w:tblW w:w="9350" w:type="dxa"/>
-        <w:tblInd w:w="720" w:type="dxa"/>
+        <w:tblInd w:w="-113" w:type="dxa"/>
         <w:tblLook w:val="04A0" w:firstRow="1" w:lastRow="0" w:firstColumn="1" w:lastColumn="0" w:noHBand="0" w:noVBand="1"/>
       </w:tblPr>
       <w:tblGrid>
@@ -24819,16 +24848,16 @@
         <mc:AlternateContent>
           <mc:Choice Requires="wps">
             <w:drawing>
-              <wp:anchor distT="0" distB="0" distL="114300" distR="114300" simplePos="0" relativeHeight="251676672" behindDoc="0" locked="0" layoutInCell="1" allowOverlap="1" wp14:anchorId="4E49E314" wp14:editId="3A4834C4">
+              <wp:anchor distT="0" distB="0" distL="114300" distR="114300" simplePos="0" relativeHeight="251676672" behindDoc="0" locked="0" layoutInCell="1" allowOverlap="1" wp14:anchorId="4E49E314" wp14:editId="6115C25D">
                 <wp:simplePos x="0" y="0"/>
                 <wp:positionH relativeFrom="margin">
-                  <wp:posOffset>1477587</wp:posOffset>
+                  <wp:posOffset>1473958</wp:posOffset>
                 </wp:positionH>
                 <wp:positionV relativeFrom="paragraph">
-                  <wp:posOffset>635635</wp:posOffset>
+                  <wp:posOffset>633768</wp:posOffset>
                 </wp:positionV>
-                <wp:extent cx="3277870" cy="1155700"/>
-                <wp:effectExtent l="0" t="0" r="17780" b="25400"/>
+                <wp:extent cx="3323230" cy="1155700"/>
+                <wp:effectExtent l="0" t="0" r="10795" b="25400"/>
                 <wp:wrapNone/>
                 <wp:docPr id="86466355" name="Rectangle 8"/>
                 <wp:cNvGraphicFramePr/>
@@ -24839,7 +24868,7 @@
                       <wps:spPr>
                         <a:xfrm>
                           <a:off x="0" y="0"/>
-                          <a:ext cx="3277870" cy="1155700"/>
+                          <a:ext cx="3323230" cy="1155700"/>
                         </a:xfrm>
                         <a:prstGeom prst="rect">
                           <a:avLst/>
@@ -24887,7 +24916,7 @@
           </mc:Choice>
           <mc:Fallback>
             <w:pict>
-              <v:rect w14:anchorId="1740039F" id="Rectangle 8" o:spid="_x0000_s1026" style="position:absolute;margin-left:116.35pt;margin-top:50.05pt;width:258.1pt;height:91pt;z-index:251676672;visibility:visible;mso-wrap-style:square;mso-width-percent:0;mso-height-percent:0;mso-wrap-distance-left:9pt;mso-wrap-distance-top:0;mso-wrap-distance-right:9pt;mso-wrap-distance-bottom:0;mso-position-horizontal:absolute;mso-position-horizontal-relative:margin;mso-position-vertical:absolute;mso-position-vertical-relative:text;mso-width-percent:0;mso-height-percent:0;mso-width-relative:margin;mso-height-relative:margin;v-text-anchor:middle" o:gfxdata="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" filled="f" strokecolor="#00b050" strokeweight="1.5pt">
+              <v:rect w14:anchorId="07B34904" id="Rectangle 8" o:spid="_x0000_s1026" style="position:absolute;margin-left:116.05pt;margin-top:49.9pt;width:261.65pt;height:91pt;z-index:251676672;visibility:visible;mso-wrap-style:square;mso-width-percent:0;mso-height-percent:0;mso-wrap-distance-left:9pt;mso-wrap-distance-top:0;mso-wrap-distance-right:9pt;mso-wrap-distance-bottom:0;mso-position-horizontal:absolute;mso-position-horizontal-relative:margin;mso-position-vertical:absolute;mso-position-vertical-relative:text;mso-width-percent:0;mso-height-percent:0;mso-width-relative:margin;mso-height-relative:margin;v-text-anchor:middle" o:gfxdata="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" filled="f" strokecolor="#00b050" strokeweight="1.5pt">
                 <w10:wrap anchorx="margin"/>
               </v:rect>
             </w:pict>
@@ -25432,7 +25461,15 @@
           <w:sz w:val="24"/>
           <w:szCs w:val="24"/>
         </w:rPr>
-        <w:t>maxmin</w:t>
+        <w:t>ma</w:t>
+      </w:r>
+      <w:r>
+        <w:rPr>
+          <w:rFonts w:asciiTheme="majorBidi" w:hAnsiTheme="majorBidi" w:cstheme="majorBidi"/>
+          <w:sz w:val="24"/>
+          <w:szCs w:val="24"/>
+        </w:rPr>
+        <w:t>xOWA</w:t>
       </w:r>
       <w:proofErr w:type="spellEnd"/>
       <w:r>
@@ -25964,23 +26001,7 @@
                       <w:sz w:val="24"/>
                       <w:szCs w:val="24"/>
                     </w:rPr>
-                    <m:t>r</m:t>
-                  </m:r>
-                  <m:r>
-                    <w:rPr>
-                      <w:rFonts w:ascii="Cambria Math" w:eastAsiaTheme="minorEastAsia" w:hAnsi="Cambria Math" w:cstheme="majorBidi"/>
-                      <w:sz w:val="24"/>
-                      <w:szCs w:val="24"/>
-                    </w:rPr>
-                    <m:t>(</m:t>
-                  </m:r>
-                  <m:r>
-                    <w:rPr>
-                      <w:rFonts w:ascii="Cambria Math" w:eastAsiaTheme="minorEastAsia" w:hAnsi="Cambria Math" w:cstheme="majorBidi"/>
-                      <w:sz w:val="24"/>
-                      <w:szCs w:val="24"/>
-                    </w:rPr>
-                    <m:t>x,s</m:t>
+                    <m:t>r(x,s</m:t>
                   </m:r>
                 </m:e>
                 <m:sub>
@@ -28014,7 +28035,7 @@
         <mc:AlternateContent>
           <mc:Choice Requires="wps">
             <w:drawing>
-              <wp:anchor distT="0" distB="0" distL="114300" distR="114300" simplePos="0" relativeHeight="251686912" behindDoc="0" locked="0" layoutInCell="1" allowOverlap="1" wp14:anchorId="0C7245AD" wp14:editId="41B1A229">
+              <wp:anchor distT="0" distB="0" distL="114300" distR="114300" simplePos="0" relativeHeight="251686912" behindDoc="0" locked="0" layoutInCell="1" allowOverlap="1" wp14:anchorId="0C7245AD" wp14:editId="005DA6F8">
                 <wp:simplePos x="0" y="0"/>
                 <wp:positionH relativeFrom="margin">
                   <wp:posOffset>383598</wp:posOffset>
@@ -28232,7 +28253,7 @@
             <w:sz w:val="24"/>
             <w:szCs w:val="24"/>
           </w:rPr>
-          <m:t xml:space="preserve"> - </m:t>
+          <m:t xml:space="preserve"> + </m:t>
         </m:r>
         <m:nary>
           <m:naryPr>
@@ -29205,13 +29226,23 @@
           <w:szCs w:val="24"/>
         </w:rPr>
       </w:pPr>
-      <w:r>
-        <w:rPr>
-          <w:rFonts w:asciiTheme="majorBidi" w:eastAsiaTheme="minorEastAsia" w:hAnsiTheme="majorBidi" w:cstheme="majorBidi"/>
-          <w:sz w:val="24"/>
-          <w:szCs w:val="24"/>
-        </w:rPr>
-        <w:t>par définition de</w:t>
+      <w:proofErr w:type="gramStart"/>
+      <w:r>
+        <w:rPr>
+          <w:rFonts w:asciiTheme="majorBidi" w:eastAsiaTheme="minorEastAsia" w:hAnsiTheme="majorBidi" w:cstheme="majorBidi"/>
+          <w:sz w:val="24"/>
+          <w:szCs w:val="24"/>
+        </w:rPr>
+        <w:t>par</w:t>
+      </w:r>
+      <w:proofErr w:type="gramEnd"/>
+      <w:r>
+        <w:rPr>
+          <w:rFonts w:asciiTheme="majorBidi" w:eastAsiaTheme="minorEastAsia" w:hAnsiTheme="majorBidi" w:cstheme="majorBidi"/>
+          <w:sz w:val="24"/>
+          <w:szCs w:val="24"/>
+        </w:rPr>
+        <w:t xml:space="preserve"> définition de</w:t>
       </w:r>
       <w:r>
         <w:rPr>
@@ -29376,7 +29407,7 @@
         <mc:AlternateContent>
           <mc:Choice Requires="wps">
             <w:drawing>
-              <wp:anchor distT="0" distB="0" distL="114300" distR="114300" simplePos="0" relativeHeight="251688960" behindDoc="0" locked="0" layoutInCell="1" allowOverlap="1" wp14:anchorId="7E6A219A" wp14:editId="0CF2053A">
+              <wp:anchor distT="0" distB="0" distL="114300" distR="114300" simplePos="0" relativeHeight="251688960" behindDoc="0" locked="0" layoutInCell="1" allowOverlap="1" wp14:anchorId="7E6A219A" wp14:editId="0FE159E3">
                 <wp:simplePos x="0" y="0"/>
                 <wp:positionH relativeFrom="margin">
                   <wp:posOffset>362953</wp:posOffset>
@@ -30093,7 +30124,7 @@
                 <w:sz w:val="24"/>
                 <w:szCs w:val="24"/>
               </w:rPr>
-              <m:t xml:space="preserve"> - </m:t>
+              <m:t xml:space="preserve"> + </m:t>
             </m:r>
             <m:nary>
               <m:naryPr>
@@ -30471,18 +30502,7 @@
             <w:sz w:val="24"/>
             <w:szCs w:val="24"/>
           </w:rPr>
-          <m:t xml:space="preserve"> </m:t>
-        </m:r>
-        <m:r>
-          <m:rPr>
-            <m:sty m:val="p"/>
-          </m:rPr>
-          <w:rPr>
-            <w:rFonts w:ascii="Cambria Math" w:eastAsiaTheme="minorEastAsia" w:hAnsi="Cambria Math" w:cstheme="majorBidi"/>
-            <w:sz w:val="24"/>
-            <w:szCs w:val="24"/>
-          </w:rPr>
-          <m:t>≥</m:t>
+          <m:t xml:space="preserve"> ≥</m:t>
         </m:r>
         <m:r>
           <m:rPr>
@@ -30999,7 +31019,55 @@
           <w:sz w:val="24"/>
           <w:szCs w:val="24"/>
         </w:rPr>
-        <w:t>= (0, 1, 1, 1, 0, 0, 1, 1, 1, 0)</w:t>
+        <w:t xml:space="preserve">= (0, 1, 1, </w:t>
+      </w:r>
+      <w:r>
+        <w:rPr>
+          <w:rFonts w:asciiTheme="majorBidi" w:hAnsiTheme="majorBidi" w:cstheme="majorBidi"/>
+          <w:sz w:val="24"/>
+          <w:szCs w:val="24"/>
+        </w:rPr>
+        <w:t>0</w:t>
+      </w:r>
+      <w:r>
+        <w:rPr>
+          <w:rFonts w:asciiTheme="majorBidi" w:hAnsiTheme="majorBidi" w:cstheme="majorBidi"/>
+          <w:sz w:val="24"/>
+          <w:szCs w:val="24"/>
+        </w:rPr>
+        <w:t xml:space="preserve">, 0, </w:t>
+      </w:r>
+      <w:r>
+        <w:rPr>
+          <w:rFonts w:asciiTheme="majorBidi" w:hAnsiTheme="majorBidi" w:cstheme="majorBidi"/>
+          <w:sz w:val="24"/>
+          <w:szCs w:val="24"/>
+        </w:rPr>
+        <w:t>1</w:t>
+      </w:r>
+      <w:r>
+        <w:rPr>
+          <w:rFonts w:asciiTheme="majorBidi" w:hAnsiTheme="majorBidi" w:cstheme="majorBidi"/>
+          <w:sz w:val="24"/>
+          <w:szCs w:val="24"/>
+        </w:rPr>
+        <w:t xml:space="preserve">, 1, 1, 1, </w:t>
+      </w:r>
+      <w:r>
+        <w:rPr>
+          <w:rFonts w:asciiTheme="majorBidi" w:hAnsiTheme="majorBidi" w:cstheme="majorBidi"/>
+          <w:sz w:val="24"/>
+          <w:szCs w:val="24"/>
+        </w:rPr>
+        <w:t>0</w:t>
+      </w:r>
+      <w:r>
+        <w:rPr>
+          <w:rFonts w:asciiTheme="majorBidi" w:hAnsiTheme="majorBidi" w:cstheme="majorBidi"/>
+          <w:sz w:val="24"/>
+          <w:szCs w:val="24"/>
+        </w:rPr>
+        <w:t>)</w:t>
       </w:r>
     </w:p>
     <w:p>
@@ -31064,7 +31132,100 @@
           <w:sz w:val="24"/>
           <w:szCs w:val="24"/>
         </w:rPr>
-        <w:t xml:space="preserve"> = (66, 66)</w:t>
+        <w:t xml:space="preserve"> = (</w:t>
+      </w:r>
+      <w:r>
+        <w:rPr>
+          <w:rFonts w:asciiTheme="majorBidi" w:eastAsiaTheme="minorEastAsia" w:hAnsiTheme="majorBidi" w:cstheme="majorBidi"/>
+          <w:iCs/>
+          <w:sz w:val="24"/>
+          <w:szCs w:val="24"/>
+        </w:rPr>
+        <w:t>50,</w:t>
+      </w:r>
+      <w:r>
+        <w:rPr>
+          <w:rFonts w:asciiTheme="majorBidi" w:eastAsiaTheme="minorEastAsia" w:hAnsiTheme="majorBidi" w:cstheme="majorBidi"/>
+          <w:iCs/>
+          <w:sz w:val="24"/>
+          <w:szCs w:val="24"/>
+        </w:rPr>
+        <w:t xml:space="preserve"> </w:t>
+      </w:r>
+      <w:r>
+        <w:rPr>
+          <w:rFonts w:asciiTheme="majorBidi" w:eastAsiaTheme="minorEastAsia" w:hAnsiTheme="majorBidi" w:cstheme="majorBidi"/>
+          <w:iCs/>
+          <w:sz w:val="24"/>
+          <w:szCs w:val="24"/>
+        </w:rPr>
+        <w:t>50</w:t>
+      </w:r>
+      <w:r>
+        <w:rPr>
+          <w:rFonts w:asciiTheme="majorBidi" w:eastAsiaTheme="minorEastAsia" w:hAnsiTheme="majorBidi" w:cstheme="majorBidi"/>
+          <w:iCs/>
+          <w:sz w:val="24"/>
+          <w:szCs w:val="24"/>
+        </w:rPr>
+        <w:t>)</w:t>
+      </w:r>
+      <w:r>
+        <w:rPr>
+          <w:rFonts w:asciiTheme="majorBidi" w:eastAsiaTheme="minorEastAsia" w:hAnsiTheme="majorBidi" w:cstheme="majorBidi"/>
+          <w:iCs/>
+          <w:sz w:val="24"/>
+          <w:szCs w:val="24"/>
+        </w:rPr>
+        <w:t xml:space="preserve">                 et             </w:t>
+      </w:r>
+      <w:r>
+        <w:rPr>
+          <w:rFonts w:asciiTheme="majorBidi" w:eastAsiaTheme="minorEastAsia" w:hAnsiTheme="majorBidi" w:cstheme="majorBidi"/>
+          <w:iCs/>
+          <w:sz w:val="24"/>
+          <w:szCs w:val="24"/>
+        </w:rPr>
+        <w:t>r</w:t>
+      </w:r>
+      <w:r>
+        <w:rPr>
+          <w:rFonts w:asciiTheme="majorBidi" w:eastAsiaTheme="minorEastAsia" w:hAnsiTheme="majorBidi" w:cstheme="majorBidi"/>
+          <w:iCs/>
+          <w:sz w:val="24"/>
+          <w:szCs w:val="24"/>
+          <w:vertAlign w:val="subscript"/>
+        </w:rPr>
+        <w:t>i</w:t>
+      </w:r>
+      <w:r>
+        <w:rPr>
+          <w:rFonts w:asciiTheme="majorBidi" w:eastAsiaTheme="minorEastAsia" w:hAnsiTheme="majorBidi" w:cstheme="majorBidi"/>
+          <w:iCs/>
+          <w:sz w:val="24"/>
+          <w:szCs w:val="24"/>
+        </w:rPr>
+        <w:t xml:space="preserve"> </w:t>
+      </w:r>
+      <w:proofErr w:type="gramStart"/>
+      <w:r>
+        <w:rPr>
+          <w:rFonts w:asciiTheme="majorBidi" w:eastAsiaTheme="minorEastAsia" w:hAnsiTheme="majorBidi" w:cstheme="majorBidi"/>
+          <w:iCs/>
+          <w:sz w:val="24"/>
+          <w:szCs w:val="24"/>
+        </w:rPr>
+        <w:t>=(</w:t>
+      </w:r>
+      <w:proofErr w:type="gramEnd"/>
+      <w:r>
+        <w:rPr>
+          <w:rFonts w:asciiTheme="majorBidi" w:eastAsiaTheme="minorEastAsia" w:hAnsiTheme="majorBidi" w:cstheme="majorBidi"/>
+          <w:iCs/>
+          <w:sz w:val="24"/>
+          <w:szCs w:val="24"/>
+        </w:rPr>
+        <w:t>50, 48)</w:t>
       </w:r>
     </w:p>
     <w:p>
@@ -31227,7 +31388,15 @@
           <w:sz w:val="24"/>
           <w:szCs w:val="24"/>
         </w:rPr>
-        <w:t>maxmin</w:t>
+        <w:t>min</w:t>
+      </w:r>
+      <w:r>
+        <w:rPr>
+          <w:rFonts w:asciiTheme="majorBidi" w:hAnsiTheme="majorBidi" w:cstheme="majorBidi"/>
+          <w:sz w:val="24"/>
+          <w:szCs w:val="24"/>
+        </w:rPr>
+        <w:t>OWA</w:t>
       </w:r>
       <w:proofErr w:type="spellEnd"/>
       <w:r>
@@ -31236,7 +31405,15 @@
           <w:sz w:val="24"/>
           <w:szCs w:val="24"/>
         </w:rPr>
-        <w:t>) : 198</w:t>
+        <w:t>) : 1</w:t>
+      </w:r>
+      <w:r>
+        <w:rPr>
+          <w:rFonts w:asciiTheme="majorBidi" w:hAnsiTheme="majorBidi" w:cstheme="majorBidi"/>
+          <w:sz w:val="24"/>
+          <w:szCs w:val="24"/>
+        </w:rPr>
+        <w:t>50</w:t>
       </w:r>
     </w:p>
     <w:p>
@@ -31255,7 +31432,47 @@
           <w:sz w:val="24"/>
           <w:szCs w:val="24"/>
         </w:rPr>
-        <w:t xml:space="preserve">                              1 x (1 x 66 – 0) + 1 x (2 x 66 – 0) = 198</w:t>
+        <w:t xml:space="preserve">                              1 x (1 x </w:t>
+      </w:r>
+      <w:r>
+        <w:rPr>
+          <w:rFonts w:asciiTheme="majorBidi" w:hAnsiTheme="majorBidi" w:cstheme="majorBidi"/>
+          <w:sz w:val="24"/>
+          <w:szCs w:val="24"/>
+        </w:rPr>
+        <w:t>50</w:t>
+      </w:r>
+      <w:r>
+        <w:rPr>
+          <w:rFonts w:asciiTheme="majorBidi" w:hAnsiTheme="majorBidi" w:cstheme="majorBidi"/>
+          <w:sz w:val="24"/>
+          <w:szCs w:val="24"/>
+        </w:rPr>
+        <w:t xml:space="preserve"> – 0) + 1 x (2 x </w:t>
+      </w:r>
+      <w:r>
+        <w:rPr>
+          <w:rFonts w:asciiTheme="majorBidi" w:hAnsiTheme="majorBidi" w:cstheme="majorBidi"/>
+          <w:sz w:val="24"/>
+          <w:szCs w:val="24"/>
+        </w:rPr>
+        <w:t>50</w:t>
+      </w:r>
+      <w:r>
+        <w:rPr>
+          <w:rFonts w:asciiTheme="majorBidi" w:hAnsiTheme="majorBidi" w:cstheme="majorBidi"/>
+          <w:sz w:val="24"/>
+          <w:szCs w:val="24"/>
+        </w:rPr>
+        <w:t xml:space="preserve"> – 0) = </w:t>
+      </w:r>
+      <w:r>
+        <w:rPr>
+          <w:rFonts w:asciiTheme="majorBidi" w:hAnsiTheme="majorBidi" w:cstheme="majorBidi"/>
+          <w:sz w:val="24"/>
+          <w:szCs w:val="24"/>
+        </w:rPr>
+        <w:t>50</w:t>
       </w:r>
     </w:p>
     <w:p>
@@ -31284,7 +31501,21 @@
     </w:p>
     <w:p>
       <w:pPr>
+        <w:pStyle w:val="ListParagraph"/>
+        <w:numPr>
+          <w:ilvl w:val="1"/>
+          <w:numId w:val="9"/>
+        </w:numPr>
         <w:jc w:val="both"/>
+        <w:rPr>
+          <w:rFonts w:asciiTheme="majorBidi" w:hAnsiTheme="majorBidi" w:cstheme="majorBidi"/>
+          <w:b/>
+          <w:bCs/>
+          <w:sz w:val="32"/>
+          <w:szCs w:val="32"/>
+        </w:rPr>
+      </w:pPr>
+      <w:r>
         <w:rPr>
           <w:rFonts w:asciiTheme="majorBidi" w:hAnsiTheme="majorBidi" w:cstheme="majorBidi"/>
           <w:b/>
@@ -31292,389 +31523,2226 @@
           <w:sz w:val="28"/>
           <w:szCs w:val="28"/>
         </w:rPr>
-      </w:pPr>
-    </w:p>
-    <w:p>
-      <w:pPr>
+        <w:t>Généralisation du problème</w:t>
+      </w:r>
+    </w:p>
+    <w:p>
+      <w:pPr>
+        <w:pStyle w:val="NormalWeb"/>
+        <w:ind w:left="720"/>
+        <w:rPr>
+          <w:lang w:val="fr-FR"/>
+        </w:rPr>
+      </w:pPr>
+      <w:r>
+        <w:rPr>
+          <w:lang w:val="fr-FR"/>
+        </w:rPr>
+        <w:tab/>
+      </w:r>
+      <w:r>
+        <w:rPr>
+          <w:lang w:val="fr-FR"/>
+        </w:rPr>
+        <w:t xml:space="preserve">L'étude des temps de résolution pour le problème de sac à dos robuste a été réalisée en considérant deux critères d'optimisation : </w:t>
+      </w:r>
+      <w:proofErr w:type="spellStart"/>
+      <w:r>
+        <w:rPr>
+          <w:lang w:val="fr-FR"/>
+        </w:rPr>
+        <w:t>maxOWA</w:t>
+      </w:r>
+      <w:proofErr w:type="spellEnd"/>
+      <w:r>
+        <w:rPr>
+          <w:lang w:val="fr-FR"/>
+        </w:rPr>
+        <w:t xml:space="preserve"> et </w:t>
+      </w:r>
+      <w:proofErr w:type="spellStart"/>
+      <w:r>
+        <w:rPr>
+          <w:lang w:val="fr-FR"/>
+        </w:rPr>
+        <w:t>minOWA</w:t>
+      </w:r>
+      <w:proofErr w:type="spellEnd"/>
+      <w:r>
+        <w:rPr>
+          <w:lang w:val="fr-FR"/>
+        </w:rPr>
+        <w:t xml:space="preserve"> des regrets. La génération des valeurs de </w:t>
+      </w:r>
+      <w:r>
+        <w:rPr>
+          <w:rStyle w:val="katex"/>
+          <w:lang w:val="fr-FR"/>
+        </w:rPr>
+        <w:t>n</w:t>
+      </w:r>
+      <w:r>
+        <w:rPr>
+          <w:lang w:val="fr-FR"/>
+        </w:rPr>
+        <w:t xml:space="preserve"> (nombre de scénarios), </w:t>
+      </w:r>
+      <w:r>
+        <w:rPr>
+          <w:rStyle w:val="katex"/>
+          <w:lang w:val="fr-FR"/>
+        </w:rPr>
+        <w:t>p</w:t>
+      </w:r>
+      <w:r>
+        <w:rPr>
+          <w:lang w:val="fr-FR"/>
+        </w:rPr>
+        <w:t xml:space="preserve"> (nombre de projets/objets), des utilités, des coûts et des budgets a été effectuée comme précédemment (voir </w:t>
+      </w:r>
+      <w:proofErr w:type="spellStart"/>
+      <w:r>
+        <w:rPr>
+          <w:lang w:val="fr-FR"/>
+        </w:rPr>
+        <w:t>I.d</w:t>
+      </w:r>
+      <w:proofErr w:type="spellEnd"/>
+      <w:r>
+        <w:rPr>
+          <w:lang w:val="fr-FR"/>
+        </w:rPr>
+        <w:t xml:space="preserve">.). Pour les poids, nous avons généré </w:t>
+      </w:r>
+      <w:r>
+        <w:rPr>
+          <w:rStyle w:val="katex"/>
+          <w:lang w:val="fr-FR"/>
+        </w:rPr>
+        <w:t>n</w:t>
+      </w:r>
+      <w:r>
+        <w:rPr>
+          <w:lang w:val="fr-FR"/>
+        </w:rPr>
+        <w:t xml:space="preserve"> poids distincts, chacun ayant une valeur comprise entre 1 et </w:t>
+      </w:r>
+      <w:r>
+        <w:rPr>
+          <w:rStyle w:val="katex"/>
+          <w:lang w:val="fr-FR"/>
+        </w:rPr>
+        <w:t>n</w:t>
+      </w:r>
+      <w:r>
+        <w:rPr>
+          <w:lang w:val="fr-FR"/>
+        </w:rPr>
+        <w:t xml:space="preserve"> inclus. Les temps moyens de résolution (en secondes) obtenus pour chaque configuration sont présentés dans le tableau ci-dessous.</w:t>
+      </w:r>
+    </w:p>
+    <w:tbl>
+      <w:tblPr>
+        <w:tblStyle w:val="TableGrid"/>
+        <w:tblW w:w="9350" w:type="dxa"/>
+        <w:tblInd w:w="-113" w:type="dxa"/>
+        <w:tblLook w:val="04A0" w:firstRow="1" w:lastRow="0" w:firstColumn="1" w:lastColumn="0" w:noHBand="0" w:noVBand="1"/>
+      </w:tblPr>
+      <w:tblGrid>
+        <w:gridCol w:w="895"/>
+        <w:gridCol w:w="1350"/>
+        <w:gridCol w:w="1260"/>
+        <w:gridCol w:w="2970"/>
+        <w:gridCol w:w="2875"/>
+      </w:tblGrid>
+      <w:tr>
+        <w:tc>
+          <w:tcPr>
+            <w:tcW w:w="895" w:type="dxa"/>
+          </w:tcPr>
+          <w:p>
+            <w:pPr>
+              <w:pStyle w:val="ListParagraph"/>
+              <w:spacing w:before="240" w:line="276" w:lineRule="auto"/>
+              <w:ind w:left="0"/>
+              <w:jc w:val="both"/>
+              <w:rPr>
+                <w:rFonts w:asciiTheme="majorBidi" w:eastAsiaTheme="minorEastAsia" w:hAnsiTheme="majorBidi" w:cstheme="majorBidi"/>
+                <w:sz w:val="24"/>
+                <w:szCs w:val="24"/>
+              </w:rPr>
+            </w:pPr>
+          </w:p>
+        </w:tc>
+        <w:tc>
+          <w:tcPr>
+            <w:tcW w:w="1350" w:type="dxa"/>
+          </w:tcPr>
+          <w:p>
+            <w:pPr>
+              <w:pStyle w:val="ListParagraph"/>
+              <w:spacing w:before="240" w:line="276" w:lineRule="auto"/>
+              <w:ind w:left="0"/>
+              <w:jc w:val="center"/>
+              <w:rPr>
+                <w:rFonts w:asciiTheme="majorBidi" w:eastAsiaTheme="minorEastAsia" w:hAnsiTheme="majorBidi" w:cstheme="majorBidi"/>
+                <w:b/>
+                <w:bCs/>
+                <w:sz w:val="24"/>
+                <w:szCs w:val="24"/>
+              </w:rPr>
+            </w:pPr>
+            <w:proofErr w:type="gramStart"/>
+            <w:r>
+              <w:rPr>
+                <w:rFonts w:asciiTheme="majorBidi" w:eastAsiaTheme="minorEastAsia" w:hAnsiTheme="majorBidi" w:cstheme="majorBidi"/>
+                <w:b/>
+                <w:bCs/>
+                <w:sz w:val="24"/>
+                <w:szCs w:val="24"/>
+              </w:rPr>
+              <w:t>n</w:t>
+            </w:r>
+            <w:proofErr w:type="gramEnd"/>
+          </w:p>
+        </w:tc>
+        <w:tc>
+          <w:tcPr>
+            <w:tcW w:w="1260" w:type="dxa"/>
+          </w:tcPr>
+          <w:p>
+            <w:pPr>
+              <w:pStyle w:val="ListParagraph"/>
+              <w:spacing w:before="240" w:line="276" w:lineRule="auto"/>
+              <w:ind w:left="0"/>
+              <w:jc w:val="center"/>
+              <w:rPr>
+                <w:rFonts w:asciiTheme="majorBidi" w:eastAsiaTheme="minorEastAsia" w:hAnsiTheme="majorBidi" w:cstheme="majorBidi"/>
+                <w:b/>
+                <w:bCs/>
+                <w:sz w:val="24"/>
+                <w:szCs w:val="24"/>
+              </w:rPr>
+            </w:pPr>
+            <w:proofErr w:type="gramStart"/>
+            <w:r>
+              <w:rPr>
+                <w:rFonts w:asciiTheme="majorBidi" w:eastAsiaTheme="minorEastAsia" w:hAnsiTheme="majorBidi" w:cstheme="majorBidi"/>
+                <w:b/>
+                <w:bCs/>
+                <w:sz w:val="24"/>
+                <w:szCs w:val="24"/>
+              </w:rPr>
+              <w:t>p</w:t>
+            </w:r>
+            <w:proofErr w:type="gramEnd"/>
+          </w:p>
+        </w:tc>
+        <w:tc>
+          <w:tcPr>
+            <w:tcW w:w="2970" w:type="dxa"/>
+          </w:tcPr>
+          <w:p>
+            <w:pPr>
+              <w:pStyle w:val="ListParagraph"/>
+              <w:tabs>
+                <w:tab w:val="left" w:pos="1961"/>
+              </w:tabs>
+              <w:spacing w:before="240" w:line="276" w:lineRule="auto"/>
+              <w:ind w:left="0"/>
+              <w:rPr>
+                <w:rFonts w:asciiTheme="majorBidi" w:eastAsiaTheme="minorEastAsia" w:hAnsiTheme="majorBidi" w:cstheme="majorBidi"/>
+                <w:sz w:val="24"/>
+                <w:szCs w:val="24"/>
+              </w:rPr>
+            </w:pPr>
+            <w:r>
+              <w:rPr>
+                <w:rFonts w:asciiTheme="majorBidi" w:eastAsiaTheme="minorEastAsia" w:hAnsiTheme="majorBidi" w:cstheme="majorBidi"/>
+                <w:sz w:val="24"/>
+                <w:szCs w:val="24"/>
+              </w:rPr>
+              <w:t>Temps moyen de résolution (</w:t>
+            </w:r>
+            <w:proofErr w:type="spellStart"/>
+            <w:r>
+              <w:rPr>
+                <w:rFonts w:asciiTheme="majorBidi" w:eastAsiaTheme="minorEastAsia" w:hAnsiTheme="majorBidi" w:cstheme="majorBidi"/>
+                <w:b/>
+                <w:bCs/>
+                <w:sz w:val="24"/>
+                <w:szCs w:val="24"/>
+              </w:rPr>
+              <w:t>ma</w:t>
+            </w:r>
+            <w:r>
+              <w:rPr>
+                <w:rFonts w:asciiTheme="majorBidi" w:eastAsiaTheme="minorEastAsia" w:hAnsiTheme="majorBidi" w:cstheme="majorBidi"/>
+                <w:b/>
+                <w:bCs/>
+                <w:sz w:val="24"/>
+                <w:szCs w:val="24"/>
+              </w:rPr>
+              <w:t>xOWA</w:t>
+            </w:r>
+            <w:proofErr w:type="spellEnd"/>
+            <w:r>
+              <w:rPr>
+                <w:rFonts w:asciiTheme="majorBidi" w:eastAsiaTheme="minorEastAsia" w:hAnsiTheme="majorBidi" w:cstheme="majorBidi"/>
+                <w:sz w:val="24"/>
+                <w:szCs w:val="24"/>
+              </w:rPr>
+              <w:t>)</w:t>
+            </w:r>
+          </w:p>
+        </w:tc>
+        <w:tc>
+          <w:tcPr>
+            <w:tcW w:w="2875" w:type="dxa"/>
+          </w:tcPr>
+          <w:p>
+            <w:pPr>
+              <w:pStyle w:val="ListParagraph"/>
+              <w:spacing w:before="240" w:line="276" w:lineRule="auto"/>
+              <w:ind w:left="0"/>
+              <w:jc w:val="both"/>
+              <w:rPr>
+                <w:rFonts w:asciiTheme="majorBidi" w:eastAsiaTheme="minorEastAsia" w:hAnsiTheme="majorBidi" w:cstheme="majorBidi"/>
+                <w:sz w:val="24"/>
+                <w:szCs w:val="24"/>
+              </w:rPr>
+            </w:pPr>
+            <w:r>
+              <w:rPr>
+                <w:rFonts w:asciiTheme="majorBidi" w:eastAsiaTheme="minorEastAsia" w:hAnsiTheme="majorBidi" w:cstheme="majorBidi"/>
+                <w:sz w:val="24"/>
+                <w:szCs w:val="24"/>
+              </w:rPr>
+              <w:t>Temps moyen de résolution (</w:t>
+            </w:r>
+            <w:proofErr w:type="spellStart"/>
+            <w:r>
+              <w:rPr>
+                <w:rFonts w:asciiTheme="majorBidi" w:eastAsiaTheme="minorEastAsia" w:hAnsiTheme="majorBidi" w:cstheme="majorBidi"/>
+                <w:b/>
+                <w:bCs/>
+                <w:sz w:val="24"/>
+                <w:szCs w:val="24"/>
+              </w:rPr>
+              <w:t>min</w:t>
+            </w:r>
+            <w:r>
+              <w:rPr>
+                <w:rFonts w:asciiTheme="majorBidi" w:eastAsiaTheme="minorEastAsia" w:hAnsiTheme="majorBidi" w:cstheme="majorBidi"/>
+                <w:b/>
+                <w:bCs/>
+                <w:sz w:val="24"/>
+                <w:szCs w:val="24"/>
+              </w:rPr>
+              <w:t>OWA</w:t>
+            </w:r>
+            <w:proofErr w:type="spellEnd"/>
+            <w:r>
+              <w:rPr>
+                <w:rFonts w:asciiTheme="majorBidi" w:eastAsiaTheme="minorEastAsia" w:hAnsiTheme="majorBidi" w:cstheme="majorBidi"/>
+                <w:b/>
+                <w:bCs/>
+                <w:sz w:val="24"/>
+                <w:szCs w:val="24"/>
+              </w:rPr>
+              <w:t xml:space="preserve"> </w:t>
+            </w:r>
+            <w:r>
+              <w:rPr>
+                <w:rFonts w:asciiTheme="majorBidi" w:eastAsiaTheme="minorEastAsia" w:hAnsiTheme="majorBidi" w:cstheme="majorBidi"/>
+                <w:b/>
+                <w:bCs/>
+                <w:sz w:val="24"/>
+                <w:szCs w:val="24"/>
+              </w:rPr>
+              <w:t>regret</w:t>
+            </w:r>
+            <w:r>
+              <w:rPr>
+                <w:rFonts w:asciiTheme="majorBidi" w:eastAsiaTheme="minorEastAsia" w:hAnsiTheme="majorBidi" w:cstheme="majorBidi"/>
+                <w:sz w:val="24"/>
+                <w:szCs w:val="24"/>
+              </w:rPr>
+              <w:t>)</w:t>
+            </w:r>
+          </w:p>
+        </w:tc>
+      </w:tr>
+      <w:tr>
+        <w:tc>
+          <w:tcPr>
+            <w:tcW w:w="895" w:type="dxa"/>
+          </w:tcPr>
+          <w:p>
+            <w:pPr>
+              <w:pStyle w:val="ListParagraph"/>
+              <w:spacing w:before="240" w:line="276" w:lineRule="auto"/>
+              <w:ind w:left="0"/>
+              <w:jc w:val="center"/>
+              <w:rPr>
+                <w:rFonts w:asciiTheme="majorBidi" w:eastAsiaTheme="minorEastAsia" w:hAnsiTheme="majorBidi" w:cstheme="majorBidi"/>
+                <w:sz w:val="24"/>
+                <w:szCs w:val="24"/>
+              </w:rPr>
+            </w:pPr>
+            <w:r>
+              <w:rPr>
+                <w:rFonts w:asciiTheme="majorBidi" w:eastAsiaTheme="minorEastAsia" w:hAnsiTheme="majorBidi" w:cstheme="majorBidi"/>
+                <w:sz w:val="24"/>
+                <w:szCs w:val="24"/>
+              </w:rPr>
+              <w:t>1</w:t>
+            </w:r>
+          </w:p>
+        </w:tc>
+        <w:tc>
+          <w:tcPr>
+            <w:tcW w:w="1350" w:type="dxa"/>
+          </w:tcPr>
+          <w:p>
+            <w:pPr>
+              <w:pStyle w:val="ListParagraph"/>
+              <w:spacing w:before="240" w:line="276" w:lineRule="auto"/>
+              <w:ind w:left="0"/>
+              <w:jc w:val="center"/>
+              <w:rPr>
+                <w:rFonts w:asciiTheme="majorBidi" w:eastAsiaTheme="minorEastAsia" w:hAnsiTheme="majorBidi" w:cstheme="majorBidi"/>
+                <w:sz w:val="24"/>
+                <w:szCs w:val="24"/>
+              </w:rPr>
+            </w:pPr>
+            <w:r>
+              <w:rPr>
+                <w:rFonts w:asciiTheme="majorBidi" w:eastAsiaTheme="minorEastAsia" w:hAnsiTheme="majorBidi" w:cstheme="majorBidi"/>
+                <w:sz w:val="24"/>
+                <w:szCs w:val="24"/>
+              </w:rPr>
+              <w:t>5</w:t>
+            </w:r>
+          </w:p>
+        </w:tc>
+        <w:tc>
+          <w:tcPr>
+            <w:tcW w:w="1260" w:type="dxa"/>
+          </w:tcPr>
+          <w:p>
+            <w:pPr>
+              <w:pStyle w:val="ListParagraph"/>
+              <w:spacing w:before="240" w:line="276" w:lineRule="auto"/>
+              <w:ind w:left="0"/>
+              <w:jc w:val="center"/>
+              <w:rPr>
+                <w:rFonts w:asciiTheme="majorBidi" w:eastAsiaTheme="minorEastAsia" w:hAnsiTheme="majorBidi" w:cstheme="majorBidi"/>
+                <w:sz w:val="24"/>
+                <w:szCs w:val="24"/>
+              </w:rPr>
+            </w:pPr>
+            <w:r>
+              <w:rPr>
+                <w:rFonts w:asciiTheme="majorBidi" w:eastAsiaTheme="minorEastAsia" w:hAnsiTheme="majorBidi" w:cstheme="majorBidi"/>
+                <w:sz w:val="24"/>
+                <w:szCs w:val="24"/>
+              </w:rPr>
+              <w:t>10</w:t>
+            </w:r>
+          </w:p>
+        </w:tc>
+        <w:tc>
+          <w:tcPr>
+            <w:tcW w:w="2970" w:type="dxa"/>
+          </w:tcPr>
+          <w:p>
+            <w:pPr>
+              <w:pStyle w:val="ListParagraph"/>
+              <w:spacing w:before="240" w:line="276" w:lineRule="auto"/>
+              <w:ind w:left="0"/>
+              <w:jc w:val="center"/>
+              <w:rPr>
+                <w:rFonts w:asciiTheme="majorBidi" w:eastAsiaTheme="minorEastAsia" w:hAnsiTheme="majorBidi" w:cstheme="majorBidi"/>
+                <w:sz w:val="24"/>
+                <w:szCs w:val="24"/>
+              </w:rPr>
+            </w:pPr>
+            <w:r>
+              <w:rPr>
+                <w:rFonts w:asciiTheme="majorBidi" w:eastAsiaTheme="minorEastAsia" w:hAnsiTheme="majorBidi" w:cstheme="majorBidi"/>
+                <w:sz w:val="24"/>
+                <w:szCs w:val="24"/>
+              </w:rPr>
+              <w:t>0.00</w:t>
+            </w:r>
+            <w:r>
+              <w:rPr>
+                <w:rFonts w:asciiTheme="majorBidi" w:eastAsiaTheme="minorEastAsia" w:hAnsiTheme="majorBidi" w:cstheme="majorBidi"/>
+                <w:sz w:val="24"/>
+                <w:szCs w:val="24"/>
+              </w:rPr>
+              <w:t>5</w:t>
+            </w:r>
+            <w:r>
+              <w:rPr>
+                <w:rFonts w:asciiTheme="majorBidi" w:eastAsiaTheme="minorEastAsia" w:hAnsiTheme="majorBidi" w:cstheme="majorBidi"/>
+                <w:sz w:val="24"/>
+                <w:szCs w:val="24"/>
+              </w:rPr>
+              <w:t>9</w:t>
+            </w:r>
+            <w:r>
+              <w:rPr>
+                <w:rFonts w:asciiTheme="majorBidi" w:eastAsiaTheme="minorEastAsia" w:hAnsiTheme="majorBidi" w:cstheme="majorBidi"/>
+                <w:sz w:val="24"/>
+                <w:szCs w:val="24"/>
+              </w:rPr>
+              <w:t>92</w:t>
+            </w:r>
+          </w:p>
+        </w:tc>
+        <w:tc>
+          <w:tcPr>
+            <w:tcW w:w="2875" w:type="dxa"/>
+          </w:tcPr>
+          <w:p>
+            <w:pPr>
+              <w:pStyle w:val="ListParagraph"/>
+              <w:spacing w:before="240" w:line="276" w:lineRule="auto"/>
+              <w:ind w:left="0"/>
+              <w:jc w:val="center"/>
+              <w:rPr>
+                <w:rFonts w:asciiTheme="majorBidi" w:eastAsiaTheme="minorEastAsia" w:hAnsiTheme="majorBidi" w:cstheme="majorBidi"/>
+                <w:sz w:val="24"/>
+                <w:szCs w:val="24"/>
+              </w:rPr>
+            </w:pPr>
+            <w:r>
+              <w:rPr>
+                <w:rFonts w:asciiTheme="majorBidi" w:eastAsiaTheme="minorEastAsia" w:hAnsiTheme="majorBidi" w:cstheme="majorBidi"/>
+                <w:sz w:val="24"/>
+                <w:szCs w:val="24"/>
+              </w:rPr>
+              <w:t>0.0</w:t>
+            </w:r>
+            <w:r>
+              <w:rPr>
+                <w:rFonts w:asciiTheme="majorBidi" w:eastAsiaTheme="minorEastAsia" w:hAnsiTheme="majorBidi" w:cstheme="majorBidi"/>
+                <w:sz w:val="24"/>
+                <w:szCs w:val="24"/>
+              </w:rPr>
+              <w:t>0885</w:t>
+            </w:r>
+          </w:p>
+        </w:tc>
+      </w:tr>
+      <w:tr>
+        <w:tc>
+          <w:tcPr>
+            <w:tcW w:w="895" w:type="dxa"/>
+          </w:tcPr>
+          <w:p>
+            <w:pPr>
+              <w:pStyle w:val="ListParagraph"/>
+              <w:spacing w:before="240" w:line="276" w:lineRule="auto"/>
+              <w:ind w:left="0"/>
+              <w:jc w:val="center"/>
+              <w:rPr>
+                <w:rFonts w:asciiTheme="majorBidi" w:eastAsiaTheme="minorEastAsia" w:hAnsiTheme="majorBidi" w:cstheme="majorBidi"/>
+                <w:sz w:val="24"/>
+                <w:szCs w:val="24"/>
+              </w:rPr>
+            </w:pPr>
+            <w:r>
+              <w:rPr>
+                <w:rFonts w:asciiTheme="majorBidi" w:eastAsiaTheme="minorEastAsia" w:hAnsiTheme="majorBidi" w:cstheme="majorBidi"/>
+                <w:sz w:val="24"/>
+                <w:szCs w:val="24"/>
+              </w:rPr>
+              <w:t>2</w:t>
+            </w:r>
+          </w:p>
+        </w:tc>
+        <w:tc>
+          <w:tcPr>
+            <w:tcW w:w="1350" w:type="dxa"/>
+          </w:tcPr>
+          <w:p>
+            <w:pPr>
+              <w:pStyle w:val="ListParagraph"/>
+              <w:spacing w:before="240" w:line="276" w:lineRule="auto"/>
+              <w:ind w:left="0"/>
+              <w:jc w:val="center"/>
+              <w:rPr>
+                <w:rFonts w:asciiTheme="majorBidi" w:eastAsiaTheme="minorEastAsia" w:hAnsiTheme="majorBidi" w:cstheme="majorBidi"/>
+                <w:sz w:val="24"/>
+                <w:szCs w:val="24"/>
+              </w:rPr>
+            </w:pPr>
+            <w:r>
+              <w:rPr>
+                <w:rFonts w:asciiTheme="majorBidi" w:eastAsiaTheme="minorEastAsia" w:hAnsiTheme="majorBidi" w:cstheme="majorBidi"/>
+                <w:sz w:val="24"/>
+                <w:szCs w:val="24"/>
+              </w:rPr>
+              <w:t>5</w:t>
+            </w:r>
+          </w:p>
+        </w:tc>
+        <w:tc>
+          <w:tcPr>
+            <w:tcW w:w="1260" w:type="dxa"/>
+          </w:tcPr>
+          <w:p>
+            <w:pPr>
+              <w:pStyle w:val="ListParagraph"/>
+              <w:spacing w:before="240" w:line="276" w:lineRule="auto"/>
+              <w:ind w:left="0"/>
+              <w:jc w:val="center"/>
+              <w:rPr>
+                <w:rFonts w:asciiTheme="majorBidi" w:eastAsiaTheme="minorEastAsia" w:hAnsiTheme="majorBidi" w:cstheme="majorBidi"/>
+                <w:sz w:val="24"/>
+                <w:szCs w:val="24"/>
+              </w:rPr>
+            </w:pPr>
+            <w:r>
+              <w:rPr>
+                <w:rFonts w:asciiTheme="majorBidi" w:eastAsiaTheme="minorEastAsia" w:hAnsiTheme="majorBidi" w:cstheme="majorBidi"/>
+                <w:sz w:val="24"/>
+                <w:szCs w:val="24"/>
+              </w:rPr>
+              <w:t>15</w:t>
+            </w:r>
+          </w:p>
+        </w:tc>
+        <w:tc>
+          <w:tcPr>
+            <w:tcW w:w="2970" w:type="dxa"/>
+          </w:tcPr>
+          <w:p>
+            <w:pPr>
+              <w:pStyle w:val="ListParagraph"/>
+              <w:spacing w:before="240" w:line="276" w:lineRule="auto"/>
+              <w:ind w:left="0"/>
+              <w:jc w:val="center"/>
+              <w:rPr>
+                <w:rFonts w:asciiTheme="majorBidi" w:eastAsiaTheme="minorEastAsia" w:hAnsiTheme="majorBidi" w:cstheme="majorBidi"/>
+                <w:sz w:val="24"/>
+                <w:szCs w:val="24"/>
+              </w:rPr>
+            </w:pPr>
+            <w:r>
+              <w:rPr>
+                <w:rFonts w:asciiTheme="majorBidi" w:eastAsiaTheme="minorEastAsia" w:hAnsiTheme="majorBidi" w:cstheme="majorBidi"/>
+                <w:sz w:val="24"/>
+                <w:szCs w:val="24"/>
+              </w:rPr>
+              <w:t>0.00</w:t>
+            </w:r>
+            <w:r>
+              <w:rPr>
+                <w:rFonts w:asciiTheme="majorBidi" w:eastAsiaTheme="minorEastAsia" w:hAnsiTheme="majorBidi" w:cstheme="majorBidi"/>
+                <w:sz w:val="24"/>
+                <w:szCs w:val="24"/>
+              </w:rPr>
+              <w:t>5794</w:t>
+            </w:r>
+          </w:p>
+        </w:tc>
+        <w:tc>
+          <w:tcPr>
+            <w:tcW w:w="2875" w:type="dxa"/>
+          </w:tcPr>
+          <w:p>
+            <w:pPr>
+              <w:pStyle w:val="ListParagraph"/>
+              <w:spacing w:before="240" w:line="276" w:lineRule="auto"/>
+              <w:ind w:left="0"/>
+              <w:jc w:val="center"/>
+              <w:rPr>
+                <w:rFonts w:asciiTheme="majorBidi" w:eastAsiaTheme="minorEastAsia" w:hAnsiTheme="majorBidi" w:cstheme="majorBidi"/>
+                <w:sz w:val="24"/>
+                <w:szCs w:val="24"/>
+              </w:rPr>
+            </w:pPr>
+            <w:r>
+              <w:rPr>
+                <w:rFonts w:asciiTheme="majorBidi" w:eastAsiaTheme="minorEastAsia" w:hAnsiTheme="majorBidi" w:cstheme="majorBidi"/>
+                <w:sz w:val="24"/>
+                <w:szCs w:val="24"/>
+              </w:rPr>
+              <w:t>0.0</w:t>
+            </w:r>
+            <w:r>
+              <w:rPr>
+                <w:rFonts w:asciiTheme="majorBidi" w:eastAsiaTheme="minorEastAsia" w:hAnsiTheme="majorBidi" w:cstheme="majorBidi"/>
+                <w:sz w:val="24"/>
+                <w:szCs w:val="24"/>
+              </w:rPr>
+              <w:t>10240</w:t>
+            </w:r>
+          </w:p>
+        </w:tc>
+      </w:tr>
+      <w:tr>
+        <w:tc>
+          <w:tcPr>
+            <w:tcW w:w="895" w:type="dxa"/>
+          </w:tcPr>
+          <w:p>
+            <w:pPr>
+              <w:pStyle w:val="ListParagraph"/>
+              <w:spacing w:before="240" w:line="276" w:lineRule="auto"/>
+              <w:ind w:left="0"/>
+              <w:jc w:val="center"/>
+              <w:rPr>
+                <w:rFonts w:asciiTheme="majorBidi" w:eastAsiaTheme="minorEastAsia" w:hAnsiTheme="majorBidi" w:cstheme="majorBidi"/>
+                <w:sz w:val="24"/>
+                <w:szCs w:val="24"/>
+              </w:rPr>
+            </w:pPr>
+            <w:r>
+              <w:rPr>
+                <w:rFonts w:asciiTheme="majorBidi" w:eastAsiaTheme="minorEastAsia" w:hAnsiTheme="majorBidi" w:cstheme="majorBidi"/>
+                <w:sz w:val="24"/>
+                <w:szCs w:val="24"/>
+              </w:rPr>
+              <w:t>3</w:t>
+            </w:r>
+          </w:p>
+        </w:tc>
+        <w:tc>
+          <w:tcPr>
+            <w:tcW w:w="1350" w:type="dxa"/>
+          </w:tcPr>
+          <w:p>
+            <w:pPr>
+              <w:pStyle w:val="ListParagraph"/>
+              <w:spacing w:before="240" w:line="276" w:lineRule="auto"/>
+              <w:ind w:left="0"/>
+              <w:jc w:val="center"/>
+              <w:rPr>
+                <w:rFonts w:asciiTheme="majorBidi" w:eastAsiaTheme="minorEastAsia" w:hAnsiTheme="majorBidi" w:cstheme="majorBidi"/>
+                <w:sz w:val="24"/>
+                <w:szCs w:val="24"/>
+              </w:rPr>
+            </w:pPr>
+            <w:r>
+              <w:rPr>
+                <w:rFonts w:asciiTheme="majorBidi" w:eastAsiaTheme="minorEastAsia" w:hAnsiTheme="majorBidi" w:cstheme="majorBidi"/>
+                <w:sz w:val="24"/>
+                <w:szCs w:val="24"/>
+              </w:rPr>
+              <w:t>5</w:t>
+            </w:r>
+          </w:p>
+        </w:tc>
+        <w:tc>
+          <w:tcPr>
+            <w:tcW w:w="1260" w:type="dxa"/>
+          </w:tcPr>
+          <w:p>
+            <w:pPr>
+              <w:pStyle w:val="ListParagraph"/>
+              <w:spacing w:before="240" w:line="276" w:lineRule="auto"/>
+              <w:ind w:left="0"/>
+              <w:jc w:val="center"/>
+              <w:rPr>
+                <w:rFonts w:asciiTheme="majorBidi" w:eastAsiaTheme="minorEastAsia" w:hAnsiTheme="majorBidi" w:cstheme="majorBidi"/>
+                <w:sz w:val="24"/>
+                <w:szCs w:val="24"/>
+              </w:rPr>
+            </w:pPr>
+            <w:r>
+              <w:rPr>
+                <w:rFonts w:asciiTheme="majorBidi" w:eastAsiaTheme="minorEastAsia" w:hAnsiTheme="majorBidi" w:cstheme="majorBidi"/>
+                <w:sz w:val="24"/>
+                <w:szCs w:val="24"/>
+              </w:rPr>
+              <w:t>20</w:t>
+            </w:r>
+          </w:p>
+        </w:tc>
+        <w:tc>
+          <w:tcPr>
+            <w:tcW w:w="2970" w:type="dxa"/>
+          </w:tcPr>
+          <w:p>
+            <w:pPr>
+              <w:pStyle w:val="ListParagraph"/>
+              <w:spacing w:before="240" w:line="276" w:lineRule="auto"/>
+              <w:ind w:left="0"/>
+              <w:jc w:val="center"/>
+              <w:rPr>
+                <w:rFonts w:asciiTheme="majorBidi" w:eastAsiaTheme="minorEastAsia" w:hAnsiTheme="majorBidi" w:cstheme="majorBidi"/>
+                <w:sz w:val="24"/>
+                <w:szCs w:val="24"/>
+              </w:rPr>
+            </w:pPr>
+            <w:r>
+              <w:rPr>
+                <w:rFonts w:asciiTheme="majorBidi" w:eastAsiaTheme="minorEastAsia" w:hAnsiTheme="majorBidi" w:cstheme="majorBidi"/>
+                <w:sz w:val="24"/>
+                <w:szCs w:val="24"/>
+              </w:rPr>
+              <w:t>0.0</w:t>
+            </w:r>
+            <w:r>
+              <w:rPr>
+                <w:rFonts w:asciiTheme="majorBidi" w:eastAsiaTheme="minorEastAsia" w:hAnsiTheme="majorBidi" w:cstheme="majorBidi"/>
+                <w:sz w:val="24"/>
+                <w:szCs w:val="24"/>
+              </w:rPr>
+              <w:t>07257</w:t>
+            </w:r>
+          </w:p>
+        </w:tc>
+        <w:tc>
+          <w:tcPr>
+            <w:tcW w:w="2875" w:type="dxa"/>
+          </w:tcPr>
+          <w:p>
+            <w:pPr>
+              <w:pStyle w:val="ListParagraph"/>
+              <w:spacing w:before="240" w:line="276" w:lineRule="auto"/>
+              <w:ind w:left="0"/>
+              <w:jc w:val="center"/>
+              <w:rPr>
+                <w:rFonts w:asciiTheme="majorBidi" w:eastAsiaTheme="minorEastAsia" w:hAnsiTheme="majorBidi" w:cstheme="majorBidi"/>
+                <w:sz w:val="24"/>
+                <w:szCs w:val="24"/>
+              </w:rPr>
+            </w:pPr>
+            <w:r>
+              <w:rPr>
+                <w:rFonts w:asciiTheme="majorBidi" w:eastAsiaTheme="minorEastAsia" w:hAnsiTheme="majorBidi" w:cstheme="majorBidi"/>
+                <w:sz w:val="24"/>
+                <w:szCs w:val="24"/>
+              </w:rPr>
+              <w:t>0.0</w:t>
+            </w:r>
+            <w:r>
+              <w:rPr>
+                <w:rFonts w:asciiTheme="majorBidi" w:eastAsiaTheme="minorEastAsia" w:hAnsiTheme="majorBidi" w:cstheme="majorBidi"/>
+                <w:sz w:val="24"/>
+                <w:szCs w:val="24"/>
+              </w:rPr>
+              <w:t>12443</w:t>
+            </w:r>
+          </w:p>
+        </w:tc>
+      </w:tr>
+      <w:tr>
+        <w:tc>
+          <w:tcPr>
+            <w:tcW w:w="895" w:type="dxa"/>
+          </w:tcPr>
+          <w:p>
+            <w:pPr>
+              <w:pStyle w:val="ListParagraph"/>
+              <w:spacing w:before="240" w:line="276" w:lineRule="auto"/>
+              <w:ind w:left="0"/>
+              <w:jc w:val="center"/>
+              <w:rPr>
+                <w:rFonts w:asciiTheme="majorBidi" w:eastAsiaTheme="minorEastAsia" w:hAnsiTheme="majorBidi" w:cstheme="majorBidi"/>
+                <w:sz w:val="24"/>
+                <w:szCs w:val="24"/>
+              </w:rPr>
+            </w:pPr>
+            <w:r>
+              <w:rPr>
+                <w:rFonts w:asciiTheme="majorBidi" w:eastAsiaTheme="minorEastAsia" w:hAnsiTheme="majorBidi" w:cstheme="majorBidi"/>
+                <w:sz w:val="24"/>
+                <w:szCs w:val="24"/>
+              </w:rPr>
+              <w:t>4</w:t>
+            </w:r>
+          </w:p>
+        </w:tc>
+        <w:tc>
+          <w:tcPr>
+            <w:tcW w:w="1350" w:type="dxa"/>
+          </w:tcPr>
+          <w:p>
+            <w:pPr>
+              <w:pStyle w:val="ListParagraph"/>
+              <w:spacing w:before="240" w:line="276" w:lineRule="auto"/>
+              <w:ind w:left="0"/>
+              <w:jc w:val="center"/>
+              <w:rPr>
+                <w:rFonts w:asciiTheme="majorBidi" w:eastAsiaTheme="minorEastAsia" w:hAnsiTheme="majorBidi" w:cstheme="majorBidi"/>
+                <w:sz w:val="24"/>
+                <w:szCs w:val="24"/>
+              </w:rPr>
+            </w:pPr>
+            <w:r>
+              <w:rPr>
+                <w:rFonts w:asciiTheme="majorBidi" w:eastAsiaTheme="minorEastAsia" w:hAnsiTheme="majorBidi" w:cstheme="majorBidi"/>
+                <w:sz w:val="24"/>
+                <w:szCs w:val="24"/>
+              </w:rPr>
+              <w:t>10</w:t>
+            </w:r>
+          </w:p>
+        </w:tc>
+        <w:tc>
+          <w:tcPr>
+            <w:tcW w:w="1260" w:type="dxa"/>
+          </w:tcPr>
+          <w:p>
+            <w:pPr>
+              <w:pStyle w:val="ListParagraph"/>
+              <w:spacing w:before="240" w:line="276" w:lineRule="auto"/>
+              <w:ind w:left="0"/>
+              <w:jc w:val="center"/>
+              <w:rPr>
+                <w:rFonts w:asciiTheme="majorBidi" w:eastAsiaTheme="minorEastAsia" w:hAnsiTheme="majorBidi" w:cstheme="majorBidi"/>
+                <w:sz w:val="24"/>
+                <w:szCs w:val="24"/>
+              </w:rPr>
+            </w:pPr>
+            <w:r>
+              <w:rPr>
+                <w:rFonts w:asciiTheme="majorBidi" w:eastAsiaTheme="minorEastAsia" w:hAnsiTheme="majorBidi" w:cstheme="majorBidi"/>
+                <w:sz w:val="24"/>
+                <w:szCs w:val="24"/>
+              </w:rPr>
+              <w:t>10</w:t>
+            </w:r>
+          </w:p>
+        </w:tc>
+        <w:tc>
+          <w:tcPr>
+            <w:tcW w:w="2970" w:type="dxa"/>
+          </w:tcPr>
+          <w:p>
+            <w:pPr>
+              <w:pStyle w:val="ListParagraph"/>
+              <w:spacing w:before="240" w:line="276" w:lineRule="auto"/>
+              <w:ind w:left="0"/>
+              <w:jc w:val="center"/>
+              <w:rPr>
+                <w:rFonts w:asciiTheme="majorBidi" w:eastAsiaTheme="minorEastAsia" w:hAnsiTheme="majorBidi" w:cstheme="majorBidi"/>
+                <w:sz w:val="24"/>
+                <w:szCs w:val="24"/>
+              </w:rPr>
+            </w:pPr>
+            <w:r>
+              <w:rPr>
+                <w:rFonts w:asciiTheme="majorBidi" w:eastAsiaTheme="minorEastAsia" w:hAnsiTheme="majorBidi" w:cstheme="majorBidi"/>
+                <w:sz w:val="24"/>
+                <w:szCs w:val="24"/>
+              </w:rPr>
+              <w:t>0.0</w:t>
+            </w:r>
+            <w:r>
+              <w:rPr>
+                <w:rFonts w:asciiTheme="majorBidi" w:eastAsiaTheme="minorEastAsia" w:hAnsiTheme="majorBidi" w:cstheme="majorBidi"/>
+                <w:sz w:val="24"/>
+                <w:szCs w:val="24"/>
+              </w:rPr>
+              <w:t>18399</w:t>
+            </w:r>
+          </w:p>
+        </w:tc>
+        <w:tc>
+          <w:tcPr>
+            <w:tcW w:w="2875" w:type="dxa"/>
+          </w:tcPr>
+          <w:p>
+            <w:pPr>
+              <w:pStyle w:val="ListParagraph"/>
+              <w:spacing w:before="240" w:line="276" w:lineRule="auto"/>
+              <w:ind w:left="0"/>
+              <w:jc w:val="center"/>
+              <w:rPr>
+                <w:rFonts w:asciiTheme="majorBidi" w:eastAsiaTheme="minorEastAsia" w:hAnsiTheme="majorBidi" w:cstheme="majorBidi"/>
+                <w:sz w:val="24"/>
+                <w:szCs w:val="24"/>
+              </w:rPr>
+            </w:pPr>
+            <w:r>
+              <w:rPr>
+                <w:rFonts w:asciiTheme="majorBidi" w:eastAsiaTheme="minorEastAsia" w:hAnsiTheme="majorBidi" w:cstheme="majorBidi"/>
+                <w:sz w:val="24"/>
+                <w:szCs w:val="24"/>
+              </w:rPr>
+              <w:t>0.0</w:t>
+            </w:r>
+            <w:r>
+              <w:rPr>
+                <w:rFonts w:asciiTheme="majorBidi" w:eastAsiaTheme="minorEastAsia" w:hAnsiTheme="majorBidi" w:cstheme="majorBidi"/>
+                <w:sz w:val="24"/>
+                <w:szCs w:val="24"/>
+              </w:rPr>
+              <w:t>16</w:t>
+            </w:r>
+            <w:r>
+              <w:rPr>
+                <w:rFonts w:asciiTheme="majorBidi" w:eastAsiaTheme="minorEastAsia" w:hAnsiTheme="majorBidi" w:cstheme="majorBidi"/>
+                <w:sz w:val="24"/>
+                <w:szCs w:val="24"/>
+              </w:rPr>
+              <w:t>411</w:t>
+            </w:r>
+          </w:p>
+        </w:tc>
+      </w:tr>
+      <w:tr>
+        <w:tc>
+          <w:tcPr>
+            <w:tcW w:w="895" w:type="dxa"/>
+          </w:tcPr>
+          <w:p>
+            <w:pPr>
+              <w:pStyle w:val="ListParagraph"/>
+              <w:spacing w:before="240" w:line="276" w:lineRule="auto"/>
+              <w:ind w:left="0"/>
+              <w:jc w:val="center"/>
+              <w:rPr>
+                <w:rFonts w:asciiTheme="majorBidi" w:eastAsiaTheme="minorEastAsia" w:hAnsiTheme="majorBidi" w:cstheme="majorBidi"/>
+                <w:sz w:val="24"/>
+                <w:szCs w:val="24"/>
+              </w:rPr>
+            </w:pPr>
+            <w:r>
+              <w:rPr>
+                <w:rFonts w:asciiTheme="majorBidi" w:eastAsiaTheme="minorEastAsia" w:hAnsiTheme="majorBidi" w:cstheme="majorBidi"/>
+                <w:sz w:val="24"/>
+                <w:szCs w:val="24"/>
+              </w:rPr>
+              <w:t>5</w:t>
+            </w:r>
+          </w:p>
+        </w:tc>
+        <w:tc>
+          <w:tcPr>
+            <w:tcW w:w="1350" w:type="dxa"/>
+          </w:tcPr>
+          <w:p>
+            <w:pPr>
+              <w:pStyle w:val="ListParagraph"/>
+              <w:spacing w:before="240" w:line="276" w:lineRule="auto"/>
+              <w:ind w:left="0"/>
+              <w:jc w:val="center"/>
+              <w:rPr>
+                <w:rFonts w:asciiTheme="majorBidi" w:eastAsiaTheme="minorEastAsia" w:hAnsiTheme="majorBidi" w:cstheme="majorBidi"/>
+                <w:sz w:val="24"/>
+                <w:szCs w:val="24"/>
+              </w:rPr>
+            </w:pPr>
+            <w:r>
+              <w:rPr>
+                <w:rFonts w:asciiTheme="majorBidi" w:eastAsiaTheme="minorEastAsia" w:hAnsiTheme="majorBidi" w:cstheme="majorBidi"/>
+                <w:sz w:val="24"/>
+                <w:szCs w:val="24"/>
+              </w:rPr>
+              <w:t>10</w:t>
+            </w:r>
+          </w:p>
+        </w:tc>
+        <w:tc>
+          <w:tcPr>
+            <w:tcW w:w="1260" w:type="dxa"/>
+          </w:tcPr>
+          <w:p>
+            <w:pPr>
+              <w:pStyle w:val="ListParagraph"/>
+              <w:spacing w:before="240" w:line="276" w:lineRule="auto"/>
+              <w:ind w:left="0"/>
+              <w:jc w:val="center"/>
+              <w:rPr>
+                <w:rFonts w:asciiTheme="majorBidi" w:eastAsiaTheme="minorEastAsia" w:hAnsiTheme="majorBidi" w:cstheme="majorBidi"/>
+                <w:sz w:val="24"/>
+                <w:szCs w:val="24"/>
+              </w:rPr>
+            </w:pPr>
+            <w:r>
+              <w:rPr>
+                <w:rFonts w:asciiTheme="majorBidi" w:eastAsiaTheme="minorEastAsia" w:hAnsiTheme="majorBidi" w:cstheme="majorBidi"/>
+                <w:sz w:val="24"/>
+                <w:szCs w:val="24"/>
+              </w:rPr>
+              <w:t>15</w:t>
+            </w:r>
+          </w:p>
+        </w:tc>
+        <w:tc>
+          <w:tcPr>
+            <w:tcW w:w="2970" w:type="dxa"/>
+          </w:tcPr>
+          <w:p>
+            <w:pPr>
+              <w:pStyle w:val="ListParagraph"/>
+              <w:spacing w:before="240" w:line="276" w:lineRule="auto"/>
+              <w:ind w:left="0"/>
+              <w:jc w:val="center"/>
+              <w:rPr>
+                <w:rFonts w:asciiTheme="majorBidi" w:eastAsiaTheme="minorEastAsia" w:hAnsiTheme="majorBidi" w:cstheme="majorBidi"/>
+                <w:sz w:val="24"/>
+                <w:szCs w:val="24"/>
+              </w:rPr>
+            </w:pPr>
+            <w:r>
+              <w:rPr>
+                <w:rFonts w:asciiTheme="majorBidi" w:eastAsiaTheme="minorEastAsia" w:hAnsiTheme="majorBidi" w:cstheme="majorBidi"/>
+                <w:sz w:val="24"/>
+                <w:szCs w:val="24"/>
+              </w:rPr>
+              <w:t>0.01</w:t>
+            </w:r>
+            <w:r>
+              <w:rPr>
+                <w:rFonts w:asciiTheme="majorBidi" w:eastAsiaTheme="minorEastAsia" w:hAnsiTheme="majorBidi" w:cstheme="majorBidi"/>
+                <w:sz w:val="24"/>
+                <w:szCs w:val="24"/>
+              </w:rPr>
+              <w:t>2841</w:t>
+            </w:r>
+          </w:p>
+        </w:tc>
+        <w:tc>
+          <w:tcPr>
+            <w:tcW w:w="2875" w:type="dxa"/>
+          </w:tcPr>
+          <w:p>
+            <w:pPr>
+              <w:pStyle w:val="ListParagraph"/>
+              <w:spacing w:before="240" w:line="276" w:lineRule="auto"/>
+              <w:ind w:left="0"/>
+              <w:jc w:val="center"/>
+              <w:rPr>
+                <w:rFonts w:asciiTheme="majorBidi" w:eastAsiaTheme="minorEastAsia" w:hAnsiTheme="majorBidi" w:cstheme="majorBidi"/>
+                <w:sz w:val="24"/>
+                <w:szCs w:val="24"/>
+              </w:rPr>
+            </w:pPr>
+            <w:r>
+              <w:rPr>
+                <w:rFonts w:asciiTheme="majorBidi" w:eastAsiaTheme="minorEastAsia" w:hAnsiTheme="majorBidi" w:cstheme="majorBidi"/>
+                <w:sz w:val="24"/>
+                <w:szCs w:val="24"/>
+              </w:rPr>
+              <w:t>0.0</w:t>
+            </w:r>
+            <w:r>
+              <w:rPr>
+                <w:rFonts w:asciiTheme="majorBidi" w:eastAsiaTheme="minorEastAsia" w:hAnsiTheme="majorBidi" w:cstheme="majorBidi"/>
+                <w:sz w:val="24"/>
+                <w:szCs w:val="24"/>
+              </w:rPr>
+              <w:t>25568</w:t>
+            </w:r>
+          </w:p>
+        </w:tc>
+      </w:tr>
+      <w:tr>
+        <w:tc>
+          <w:tcPr>
+            <w:tcW w:w="895" w:type="dxa"/>
+          </w:tcPr>
+          <w:p>
+            <w:pPr>
+              <w:pStyle w:val="ListParagraph"/>
+              <w:spacing w:before="240" w:line="276" w:lineRule="auto"/>
+              <w:ind w:left="0"/>
+              <w:jc w:val="center"/>
+              <w:rPr>
+                <w:rFonts w:asciiTheme="majorBidi" w:eastAsiaTheme="minorEastAsia" w:hAnsiTheme="majorBidi" w:cstheme="majorBidi"/>
+                <w:sz w:val="24"/>
+                <w:szCs w:val="24"/>
+              </w:rPr>
+            </w:pPr>
+            <w:r>
+              <w:rPr>
+                <w:rFonts w:asciiTheme="majorBidi" w:eastAsiaTheme="minorEastAsia" w:hAnsiTheme="majorBidi" w:cstheme="majorBidi"/>
+                <w:sz w:val="24"/>
+                <w:szCs w:val="24"/>
+              </w:rPr>
+              <w:t>6</w:t>
+            </w:r>
+          </w:p>
+        </w:tc>
+        <w:tc>
+          <w:tcPr>
+            <w:tcW w:w="1350" w:type="dxa"/>
+          </w:tcPr>
+          <w:p>
+            <w:pPr>
+              <w:pStyle w:val="ListParagraph"/>
+              <w:spacing w:before="240" w:line="276" w:lineRule="auto"/>
+              <w:ind w:left="0"/>
+              <w:jc w:val="center"/>
+              <w:rPr>
+                <w:rFonts w:asciiTheme="majorBidi" w:eastAsiaTheme="minorEastAsia" w:hAnsiTheme="majorBidi" w:cstheme="majorBidi"/>
+                <w:sz w:val="24"/>
+                <w:szCs w:val="24"/>
+              </w:rPr>
+            </w:pPr>
+            <w:r>
+              <w:rPr>
+                <w:rFonts w:asciiTheme="majorBidi" w:eastAsiaTheme="minorEastAsia" w:hAnsiTheme="majorBidi" w:cstheme="majorBidi"/>
+                <w:sz w:val="24"/>
+                <w:szCs w:val="24"/>
+              </w:rPr>
+              <w:t>10</w:t>
+            </w:r>
+          </w:p>
+        </w:tc>
+        <w:tc>
+          <w:tcPr>
+            <w:tcW w:w="1260" w:type="dxa"/>
+          </w:tcPr>
+          <w:p>
+            <w:pPr>
+              <w:pStyle w:val="ListParagraph"/>
+              <w:spacing w:before="240" w:line="276" w:lineRule="auto"/>
+              <w:ind w:left="0"/>
+              <w:jc w:val="center"/>
+              <w:rPr>
+                <w:rFonts w:asciiTheme="majorBidi" w:eastAsiaTheme="minorEastAsia" w:hAnsiTheme="majorBidi" w:cstheme="majorBidi"/>
+                <w:sz w:val="24"/>
+                <w:szCs w:val="24"/>
+              </w:rPr>
+            </w:pPr>
+            <w:r>
+              <w:rPr>
+                <w:rFonts w:asciiTheme="majorBidi" w:eastAsiaTheme="minorEastAsia" w:hAnsiTheme="majorBidi" w:cstheme="majorBidi"/>
+                <w:sz w:val="24"/>
+                <w:szCs w:val="24"/>
+              </w:rPr>
+              <w:t>20</w:t>
+            </w:r>
+          </w:p>
+        </w:tc>
+        <w:tc>
+          <w:tcPr>
+            <w:tcW w:w="2970" w:type="dxa"/>
+          </w:tcPr>
+          <w:p>
+            <w:pPr>
+              <w:pStyle w:val="ListParagraph"/>
+              <w:spacing w:before="240" w:line="276" w:lineRule="auto"/>
+              <w:ind w:left="0"/>
+              <w:jc w:val="center"/>
+              <w:rPr>
+                <w:rFonts w:asciiTheme="majorBidi" w:eastAsiaTheme="minorEastAsia" w:hAnsiTheme="majorBidi" w:cstheme="majorBidi"/>
+                <w:sz w:val="24"/>
+                <w:szCs w:val="24"/>
+              </w:rPr>
+            </w:pPr>
+            <w:r>
+              <w:rPr>
+                <w:rFonts w:asciiTheme="majorBidi" w:eastAsiaTheme="minorEastAsia" w:hAnsiTheme="majorBidi" w:cstheme="majorBidi"/>
+                <w:sz w:val="24"/>
+                <w:szCs w:val="24"/>
+              </w:rPr>
+              <w:t>0.01</w:t>
+            </w:r>
+            <w:r>
+              <w:rPr>
+                <w:rFonts w:asciiTheme="majorBidi" w:eastAsiaTheme="minorEastAsia" w:hAnsiTheme="majorBidi" w:cstheme="majorBidi"/>
+                <w:sz w:val="24"/>
+                <w:szCs w:val="24"/>
+              </w:rPr>
+              <w:t>4663</w:t>
+            </w:r>
+          </w:p>
+        </w:tc>
+        <w:tc>
+          <w:tcPr>
+            <w:tcW w:w="2875" w:type="dxa"/>
+          </w:tcPr>
+          <w:p>
+            <w:pPr>
+              <w:pStyle w:val="ListParagraph"/>
+              <w:spacing w:before="240" w:line="276" w:lineRule="auto"/>
+              <w:ind w:left="0"/>
+              <w:jc w:val="center"/>
+              <w:rPr>
+                <w:rFonts w:asciiTheme="majorBidi" w:eastAsiaTheme="minorEastAsia" w:hAnsiTheme="majorBidi" w:cstheme="majorBidi"/>
+                <w:sz w:val="24"/>
+                <w:szCs w:val="24"/>
+              </w:rPr>
+            </w:pPr>
+            <w:r>
+              <w:rPr>
+                <w:rFonts w:asciiTheme="majorBidi" w:eastAsiaTheme="minorEastAsia" w:hAnsiTheme="majorBidi" w:cstheme="majorBidi"/>
+                <w:sz w:val="24"/>
+                <w:szCs w:val="24"/>
+              </w:rPr>
+              <w:t>0.0</w:t>
+            </w:r>
+            <w:r>
+              <w:rPr>
+                <w:rFonts w:asciiTheme="majorBidi" w:eastAsiaTheme="minorEastAsia" w:hAnsiTheme="majorBidi" w:cstheme="majorBidi"/>
+                <w:sz w:val="24"/>
+                <w:szCs w:val="24"/>
+              </w:rPr>
+              <w:t>32899</w:t>
+            </w:r>
+          </w:p>
+        </w:tc>
+      </w:tr>
+      <w:tr>
+        <w:tc>
+          <w:tcPr>
+            <w:tcW w:w="895" w:type="dxa"/>
+          </w:tcPr>
+          <w:p>
+            <w:pPr>
+              <w:pStyle w:val="ListParagraph"/>
+              <w:spacing w:before="240" w:line="276" w:lineRule="auto"/>
+              <w:ind w:left="0"/>
+              <w:jc w:val="center"/>
+              <w:rPr>
+                <w:rFonts w:asciiTheme="majorBidi" w:eastAsiaTheme="minorEastAsia" w:hAnsiTheme="majorBidi" w:cstheme="majorBidi"/>
+                <w:sz w:val="24"/>
+                <w:szCs w:val="24"/>
+              </w:rPr>
+            </w:pPr>
+            <w:r>
+              <w:rPr>
+                <w:rFonts w:asciiTheme="majorBidi" w:eastAsiaTheme="minorEastAsia" w:hAnsiTheme="majorBidi" w:cstheme="majorBidi"/>
+                <w:sz w:val="24"/>
+                <w:szCs w:val="24"/>
+              </w:rPr>
+              <w:t>7</w:t>
+            </w:r>
+          </w:p>
+        </w:tc>
+        <w:tc>
+          <w:tcPr>
+            <w:tcW w:w="1350" w:type="dxa"/>
+          </w:tcPr>
+          <w:p>
+            <w:pPr>
+              <w:pStyle w:val="ListParagraph"/>
+              <w:spacing w:before="240" w:line="276" w:lineRule="auto"/>
+              <w:ind w:left="0"/>
+              <w:jc w:val="center"/>
+              <w:rPr>
+                <w:rFonts w:asciiTheme="majorBidi" w:eastAsiaTheme="minorEastAsia" w:hAnsiTheme="majorBidi" w:cstheme="majorBidi"/>
+                <w:sz w:val="24"/>
+                <w:szCs w:val="24"/>
+              </w:rPr>
+            </w:pPr>
+            <w:r>
+              <w:rPr>
+                <w:rFonts w:asciiTheme="majorBidi" w:eastAsiaTheme="minorEastAsia" w:hAnsiTheme="majorBidi" w:cstheme="majorBidi"/>
+                <w:sz w:val="24"/>
+                <w:szCs w:val="24"/>
+              </w:rPr>
+              <w:t>15</w:t>
+            </w:r>
+          </w:p>
+        </w:tc>
+        <w:tc>
+          <w:tcPr>
+            <w:tcW w:w="1260" w:type="dxa"/>
+          </w:tcPr>
+          <w:p>
+            <w:pPr>
+              <w:pStyle w:val="ListParagraph"/>
+              <w:spacing w:before="240" w:line="276" w:lineRule="auto"/>
+              <w:ind w:left="0"/>
+              <w:jc w:val="center"/>
+              <w:rPr>
+                <w:rFonts w:asciiTheme="majorBidi" w:eastAsiaTheme="minorEastAsia" w:hAnsiTheme="majorBidi" w:cstheme="majorBidi"/>
+                <w:sz w:val="24"/>
+                <w:szCs w:val="24"/>
+              </w:rPr>
+            </w:pPr>
+            <w:r>
+              <w:rPr>
+                <w:rFonts w:asciiTheme="majorBidi" w:eastAsiaTheme="minorEastAsia" w:hAnsiTheme="majorBidi" w:cstheme="majorBidi"/>
+                <w:sz w:val="24"/>
+                <w:szCs w:val="24"/>
+              </w:rPr>
+              <w:t>10</w:t>
+            </w:r>
+          </w:p>
+        </w:tc>
+        <w:tc>
+          <w:tcPr>
+            <w:tcW w:w="2970" w:type="dxa"/>
+          </w:tcPr>
+          <w:p>
+            <w:pPr>
+              <w:pStyle w:val="ListParagraph"/>
+              <w:spacing w:before="240" w:line="276" w:lineRule="auto"/>
+              <w:ind w:left="0"/>
+              <w:jc w:val="center"/>
+              <w:rPr>
+                <w:rFonts w:asciiTheme="majorBidi" w:eastAsiaTheme="minorEastAsia" w:hAnsiTheme="majorBidi" w:cstheme="majorBidi"/>
+                <w:sz w:val="24"/>
+                <w:szCs w:val="24"/>
+              </w:rPr>
+            </w:pPr>
+            <w:r>
+              <w:rPr>
+                <w:rFonts w:asciiTheme="majorBidi" w:eastAsiaTheme="minorEastAsia" w:hAnsiTheme="majorBidi" w:cstheme="majorBidi"/>
+                <w:sz w:val="24"/>
+                <w:szCs w:val="24"/>
+              </w:rPr>
+              <w:t>0.0</w:t>
+            </w:r>
+            <w:r>
+              <w:rPr>
+                <w:rFonts w:asciiTheme="majorBidi" w:eastAsiaTheme="minorEastAsia" w:hAnsiTheme="majorBidi" w:cstheme="majorBidi"/>
+                <w:sz w:val="24"/>
+                <w:szCs w:val="24"/>
+              </w:rPr>
+              <w:t>18</w:t>
+            </w:r>
+            <w:r>
+              <w:rPr>
+                <w:rFonts w:asciiTheme="majorBidi" w:eastAsiaTheme="minorEastAsia" w:hAnsiTheme="majorBidi" w:cstheme="majorBidi"/>
+                <w:sz w:val="24"/>
+                <w:szCs w:val="24"/>
+              </w:rPr>
+              <w:t>421</w:t>
+            </w:r>
+          </w:p>
+        </w:tc>
+        <w:tc>
+          <w:tcPr>
+            <w:tcW w:w="2875" w:type="dxa"/>
+          </w:tcPr>
+          <w:p>
+            <w:pPr>
+              <w:pStyle w:val="ListParagraph"/>
+              <w:spacing w:before="240" w:line="276" w:lineRule="auto"/>
+              <w:ind w:left="0"/>
+              <w:jc w:val="center"/>
+              <w:rPr>
+                <w:rFonts w:asciiTheme="majorBidi" w:eastAsiaTheme="minorEastAsia" w:hAnsiTheme="majorBidi" w:cstheme="majorBidi"/>
+                <w:sz w:val="24"/>
+                <w:szCs w:val="24"/>
+              </w:rPr>
+            </w:pPr>
+            <w:r>
+              <w:rPr>
+                <w:rFonts w:asciiTheme="majorBidi" w:eastAsiaTheme="minorEastAsia" w:hAnsiTheme="majorBidi" w:cstheme="majorBidi"/>
+                <w:sz w:val="24"/>
+                <w:szCs w:val="24"/>
+              </w:rPr>
+              <w:t>0.0</w:t>
+            </w:r>
+            <w:r>
+              <w:rPr>
+                <w:rFonts w:asciiTheme="majorBidi" w:eastAsiaTheme="minorEastAsia" w:hAnsiTheme="majorBidi" w:cstheme="majorBidi"/>
+                <w:sz w:val="24"/>
+                <w:szCs w:val="24"/>
+              </w:rPr>
+              <w:t>34338</w:t>
+            </w:r>
+          </w:p>
+        </w:tc>
+      </w:tr>
+      <w:tr>
+        <w:tc>
+          <w:tcPr>
+            <w:tcW w:w="895" w:type="dxa"/>
+          </w:tcPr>
+          <w:p>
+            <w:pPr>
+              <w:pStyle w:val="ListParagraph"/>
+              <w:spacing w:before="240" w:line="276" w:lineRule="auto"/>
+              <w:ind w:left="0"/>
+              <w:jc w:val="center"/>
+              <w:rPr>
+                <w:rFonts w:asciiTheme="majorBidi" w:eastAsiaTheme="minorEastAsia" w:hAnsiTheme="majorBidi" w:cstheme="majorBidi"/>
+                <w:sz w:val="24"/>
+                <w:szCs w:val="24"/>
+              </w:rPr>
+            </w:pPr>
+            <w:r>
+              <w:rPr>
+                <w:rFonts w:asciiTheme="majorBidi" w:eastAsiaTheme="minorEastAsia" w:hAnsiTheme="majorBidi" w:cstheme="majorBidi"/>
+                <w:sz w:val="24"/>
+                <w:szCs w:val="24"/>
+              </w:rPr>
+              <w:t>8</w:t>
+            </w:r>
+          </w:p>
+        </w:tc>
+        <w:tc>
+          <w:tcPr>
+            <w:tcW w:w="1350" w:type="dxa"/>
+          </w:tcPr>
+          <w:p>
+            <w:pPr>
+              <w:pStyle w:val="ListParagraph"/>
+              <w:spacing w:before="240" w:line="276" w:lineRule="auto"/>
+              <w:ind w:left="0"/>
+              <w:jc w:val="center"/>
+              <w:rPr>
+                <w:rFonts w:asciiTheme="majorBidi" w:eastAsiaTheme="minorEastAsia" w:hAnsiTheme="majorBidi" w:cstheme="majorBidi"/>
+                <w:sz w:val="24"/>
+                <w:szCs w:val="24"/>
+              </w:rPr>
+            </w:pPr>
+            <w:r>
+              <w:rPr>
+                <w:rFonts w:asciiTheme="majorBidi" w:eastAsiaTheme="minorEastAsia" w:hAnsiTheme="majorBidi" w:cstheme="majorBidi"/>
+                <w:sz w:val="24"/>
+                <w:szCs w:val="24"/>
+              </w:rPr>
+              <w:t>15</w:t>
+            </w:r>
+          </w:p>
+        </w:tc>
+        <w:tc>
+          <w:tcPr>
+            <w:tcW w:w="1260" w:type="dxa"/>
+          </w:tcPr>
+          <w:p>
+            <w:pPr>
+              <w:pStyle w:val="ListParagraph"/>
+              <w:spacing w:before="240" w:line="276" w:lineRule="auto"/>
+              <w:ind w:left="0"/>
+              <w:jc w:val="center"/>
+              <w:rPr>
+                <w:rFonts w:asciiTheme="majorBidi" w:eastAsiaTheme="minorEastAsia" w:hAnsiTheme="majorBidi" w:cstheme="majorBidi"/>
+                <w:sz w:val="24"/>
+                <w:szCs w:val="24"/>
+              </w:rPr>
+            </w:pPr>
+            <w:r>
+              <w:rPr>
+                <w:rFonts w:asciiTheme="majorBidi" w:eastAsiaTheme="minorEastAsia" w:hAnsiTheme="majorBidi" w:cstheme="majorBidi"/>
+                <w:sz w:val="24"/>
+                <w:szCs w:val="24"/>
+              </w:rPr>
+              <w:t>15</w:t>
+            </w:r>
+          </w:p>
+        </w:tc>
+        <w:tc>
+          <w:tcPr>
+            <w:tcW w:w="2970" w:type="dxa"/>
+          </w:tcPr>
+          <w:p>
+            <w:pPr>
+              <w:pStyle w:val="ListParagraph"/>
+              <w:spacing w:before="240" w:line="276" w:lineRule="auto"/>
+              <w:ind w:left="0"/>
+              <w:jc w:val="center"/>
+              <w:rPr>
+                <w:rFonts w:asciiTheme="majorBidi" w:eastAsiaTheme="minorEastAsia" w:hAnsiTheme="majorBidi" w:cstheme="majorBidi"/>
+                <w:sz w:val="24"/>
+                <w:szCs w:val="24"/>
+              </w:rPr>
+            </w:pPr>
+            <w:r>
+              <w:rPr>
+                <w:rFonts w:asciiTheme="majorBidi" w:eastAsiaTheme="minorEastAsia" w:hAnsiTheme="majorBidi" w:cstheme="majorBidi"/>
+                <w:sz w:val="24"/>
+                <w:szCs w:val="24"/>
+              </w:rPr>
+              <w:t>0.0</w:t>
+            </w:r>
+            <w:r>
+              <w:rPr>
+                <w:rFonts w:asciiTheme="majorBidi" w:eastAsiaTheme="minorEastAsia" w:hAnsiTheme="majorBidi" w:cstheme="majorBidi"/>
+                <w:sz w:val="24"/>
+                <w:szCs w:val="24"/>
+              </w:rPr>
+              <w:t>20994</w:t>
+            </w:r>
+          </w:p>
+        </w:tc>
+        <w:tc>
+          <w:tcPr>
+            <w:tcW w:w="2875" w:type="dxa"/>
+          </w:tcPr>
+          <w:p>
+            <w:pPr>
+              <w:pStyle w:val="ListParagraph"/>
+              <w:spacing w:before="240" w:line="276" w:lineRule="auto"/>
+              <w:ind w:left="0"/>
+              <w:jc w:val="center"/>
+              <w:rPr>
+                <w:rFonts w:asciiTheme="majorBidi" w:eastAsiaTheme="minorEastAsia" w:hAnsiTheme="majorBidi" w:cstheme="majorBidi"/>
+                <w:sz w:val="24"/>
+                <w:szCs w:val="24"/>
+              </w:rPr>
+            </w:pPr>
+            <w:r>
+              <w:rPr>
+                <w:rFonts w:asciiTheme="majorBidi" w:eastAsiaTheme="minorEastAsia" w:hAnsiTheme="majorBidi" w:cstheme="majorBidi"/>
+                <w:sz w:val="24"/>
+                <w:szCs w:val="24"/>
+              </w:rPr>
+              <w:t>0.0</w:t>
+            </w:r>
+            <w:r>
+              <w:rPr>
+                <w:rFonts w:asciiTheme="majorBidi" w:eastAsiaTheme="minorEastAsia" w:hAnsiTheme="majorBidi" w:cstheme="majorBidi"/>
+                <w:sz w:val="24"/>
+                <w:szCs w:val="24"/>
+              </w:rPr>
+              <w:t>47872</w:t>
+            </w:r>
+          </w:p>
+        </w:tc>
+      </w:tr>
+      <w:tr>
+        <w:trPr>
+          <w:trHeight w:val="53"/>
+        </w:trPr>
+        <w:tc>
+          <w:tcPr>
+            <w:tcW w:w="895" w:type="dxa"/>
+          </w:tcPr>
+          <w:p>
+            <w:pPr>
+              <w:pStyle w:val="ListParagraph"/>
+              <w:spacing w:before="240" w:line="276" w:lineRule="auto"/>
+              <w:ind w:left="0"/>
+              <w:jc w:val="center"/>
+              <w:rPr>
+                <w:rFonts w:asciiTheme="majorBidi" w:eastAsiaTheme="minorEastAsia" w:hAnsiTheme="majorBidi" w:cstheme="majorBidi"/>
+                <w:sz w:val="24"/>
+                <w:szCs w:val="24"/>
+              </w:rPr>
+            </w:pPr>
+            <w:r>
+              <w:rPr>
+                <w:rFonts w:asciiTheme="majorBidi" w:eastAsiaTheme="minorEastAsia" w:hAnsiTheme="majorBidi" w:cstheme="majorBidi"/>
+                <w:sz w:val="24"/>
+                <w:szCs w:val="24"/>
+              </w:rPr>
+              <w:t>9</w:t>
+            </w:r>
+          </w:p>
+        </w:tc>
+        <w:tc>
+          <w:tcPr>
+            <w:tcW w:w="1350" w:type="dxa"/>
+          </w:tcPr>
+          <w:p>
+            <w:pPr>
+              <w:pStyle w:val="ListParagraph"/>
+              <w:spacing w:before="240" w:line="276" w:lineRule="auto"/>
+              <w:ind w:left="0"/>
+              <w:jc w:val="center"/>
+              <w:rPr>
+                <w:rFonts w:asciiTheme="majorBidi" w:eastAsiaTheme="minorEastAsia" w:hAnsiTheme="majorBidi" w:cstheme="majorBidi"/>
+                <w:sz w:val="24"/>
+                <w:szCs w:val="24"/>
+              </w:rPr>
+            </w:pPr>
+            <w:r>
+              <w:rPr>
+                <w:rFonts w:asciiTheme="majorBidi" w:eastAsiaTheme="minorEastAsia" w:hAnsiTheme="majorBidi" w:cstheme="majorBidi"/>
+                <w:sz w:val="24"/>
+                <w:szCs w:val="24"/>
+              </w:rPr>
+              <w:t>15</w:t>
+            </w:r>
+          </w:p>
+        </w:tc>
+        <w:tc>
+          <w:tcPr>
+            <w:tcW w:w="1260" w:type="dxa"/>
+          </w:tcPr>
+          <w:p>
+            <w:pPr>
+              <w:pStyle w:val="ListParagraph"/>
+              <w:spacing w:before="240" w:line="276" w:lineRule="auto"/>
+              <w:ind w:left="0"/>
+              <w:jc w:val="center"/>
+              <w:rPr>
+                <w:rFonts w:asciiTheme="majorBidi" w:eastAsiaTheme="minorEastAsia" w:hAnsiTheme="majorBidi" w:cstheme="majorBidi"/>
+                <w:sz w:val="24"/>
+                <w:szCs w:val="24"/>
+              </w:rPr>
+            </w:pPr>
+            <w:r>
+              <w:rPr>
+                <w:rFonts w:asciiTheme="majorBidi" w:eastAsiaTheme="minorEastAsia" w:hAnsiTheme="majorBidi" w:cstheme="majorBidi"/>
+                <w:sz w:val="24"/>
+                <w:szCs w:val="24"/>
+              </w:rPr>
+              <w:t>20</w:t>
+            </w:r>
+          </w:p>
+        </w:tc>
+        <w:tc>
+          <w:tcPr>
+            <w:tcW w:w="2970" w:type="dxa"/>
+          </w:tcPr>
+          <w:p>
+            <w:pPr>
+              <w:pStyle w:val="ListParagraph"/>
+              <w:spacing w:before="240" w:line="276" w:lineRule="auto"/>
+              <w:ind w:left="0"/>
+              <w:jc w:val="center"/>
+              <w:rPr>
+                <w:rFonts w:asciiTheme="majorBidi" w:eastAsiaTheme="minorEastAsia" w:hAnsiTheme="majorBidi" w:cstheme="majorBidi"/>
+                <w:sz w:val="24"/>
+                <w:szCs w:val="24"/>
+              </w:rPr>
+            </w:pPr>
+            <w:r>
+              <w:rPr>
+                <w:rFonts w:asciiTheme="majorBidi" w:eastAsiaTheme="minorEastAsia" w:hAnsiTheme="majorBidi" w:cstheme="majorBidi"/>
+                <w:sz w:val="24"/>
+                <w:szCs w:val="24"/>
+              </w:rPr>
+              <w:t>0.0</w:t>
+            </w:r>
+            <w:r>
+              <w:rPr>
+                <w:rFonts w:asciiTheme="majorBidi" w:eastAsiaTheme="minorEastAsia" w:hAnsiTheme="majorBidi" w:cstheme="majorBidi"/>
+                <w:sz w:val="24"/>
+                <w:szCs w:val="24"/>
+              </w:rPr>
+              <w:t>31896</w:t>
+            </w:r>
+          </w:p>
+        </w:tc>
+        <w:tc>
+          <w:tcPr>
+            <w:tcW w:w="2875" w:type="dxa"/>
+          </w:tcPr>
+          <w:p>
+            <w:pPr>
+              <w:pStyle w:val="ListParagraph"/>
+              <w:spacing w:before="240" w:line="276" w:lineRule="auto"/>
+              <w:ind w:left="0"/>
+              <w:jc w:val="center"/>
+              <w:rPr>
+                <w:rFonts w:asciiTheme="majorBidi" w:eastAsiaTheme="minorEastAsia" w:hAnsiTheme="majorBidi" w:cstheme="majorBidi"/>
+                <w:sz w:val="24"/>
+                <w:szCs w:val="24"/>
+              </w:rPr>
+            </w:pPr>
+            <w:r>
+              <w:rPr>
+                <w:rFonts w:asciiTheme="majorBidi" w:eastAsiaTheme="minorEastAsia" w:hAnsiTheme="majorBidi" w:cstheme="majorBidi"/>
+                <w:sz w:val="24"/>
+                <w:szCs w:val="24"/>
+              </w:rPr>
+              <w:t>0.0</w:t>
+            </w:r>
+            <w:r>
+              <w:rPr>
+                <w:rFonts w:asciiTheme="majorBidi" w:eastAsiaTheme="minorEastAsia" w:hAnsiTheme="majorBidi" w:cstheme="majorBidi"/>
+                <w:sz w:val="24"/>
+                <w:szCs w:val="24"/>
+              </w:rPr>
+              <w:t>59</w:t>
+            </w:r>
+            <w:r>
+              <w:rPr>
+                <w:rFonts w:asciiTheme="majorBidi" w:eastAsiaTheme="minorEastAsia" w:hAnsiTheme="majorBidi" w:cstheme="majorBidi"/>
+                <w:sz w:val="24"/>
+                <w:szCs w:val="24"/>
+              </w:rPr>
+              <w:t>813</w:t>
+            </w:r>
+          </w:p>
+        </w:tc>
+      </w:tr>
+    </w:tbl>
+    <w:p>
+      <w:pPr>
+        <w:pStyle w:val="NormalWeb"/>
+        <w:ind w:left="720"/>
+        <w:rPr>
+          <w:lang w:val="fr-FR"/>
+        </w:rPr>
+      </w:pPr>
+    </w:p>
+    <w:p>
+      <w:pPr>
+        <w:pStyle w:val="ListParagraph"/>
+        <w:spacing w:before="240" w:line="276" w:lineRule="auto"/>
         <w:jc w:val="both"/>
         <w:rPr>
-          <w:rFonts w:asciiTheme="majorBidi" w:hAnsiTheme="majorBidi" w:cstheme="majorBidi"/>
-          <w:b/>
-          <w:bCs/>
-          <w:sz w:val="28"/>
-          <w:szCs w:val="28"/>
-        </w:rPr>
-      </w:pPr>
-    </w:p>
-    <w:p>
-      <w:pPr>
+          <w:rFonts w:asciiTheme="majorBidi" w:eastAsiaTheme="minorEastAsia" w:hAnsiTheme="majorBidi" w:cstheme="majorBidi"/>
+          <w:sz w:val="24"/>
+          <w:szCs w:val="24"/>
+        </w:rPr>
+      </w:pPr>
+      <w:r>
+        <w:rPr>
+          <w:rFonts w:asciiTheme="majorBidi" w:eastAsiaTheme="minorEastAsia" w:hAnsiTheme="majorBidi" w:cstheme="majorBidi"/>
+          <w:sz w:val="24"/>
+          <w:szCs w:val="24"/>
+        </w:rPr>
+        <w:t xml:space="preserve">Les temps de résolution pour </w:t>
+      </w:r>
+      <w:proofErr w:type="spellStart"/>
+      <w:r>
+        <w:rPr>
+          <w:rFonts w:asciiTheme="majorBidi" w:eastAsiaTheme="minorEastAsia" w:hAnsiTheme="majorBidi" w:cstheme="majorBidi"/>
+          <w:sz w:val="24"/>
+          <w:szCs w:val="24"/>
+        </w:rPr>
+        <w:t>min</w:t>
+      </w:r>
+      <w:r>
+        <w:rPr>
+          <w:rFonts w:asciiTheme="majorBidi" w:eastAsiaTheme="minorEastAsia" w:hAnsiTheme="majorBidi" w:cstheme="majorBidi"/>
+          <w:sz w:val="24"/>
+          <w:szCs w:val="24"/>
+        </w:rPr>
+        <w:t>OWA</w:t>
+      </w:r>
+      <w:proofErr w:type="spellEnd"/>
+      <w:r>
+        <w:rPr>
+          <w:rFonts w:asciiTheme="majorBidi" w:eastAsiaTheme="minorEastAsia" w:hAnsiTheme="majorBidi" w:cstheme="majorBidi"/>
+          <w:sz w:val="24"/>
+          <w:szCs w:val="24"/>
+        </w:rPr>
+        <w:t xml:space="preserve"> </w:t>
+      </w:r>
+      <w:proofErr w:type="gramStart"/>
+      <w:r>
+        <w:rPr>
+          <w:rFonts w:asciiTheme="majorBidi" w:eastAsiaTheme="minorEastAsia" w:hAnsiTheme="majorBidi" w:cstheme="majorBidi"/>
+          <w:sz w:val="24"/>
+          <w:szCs w:val="24"/>
+        </w:rPr>
+        <w:t>des</w:t>
+      </w:r>
+      <w:r>
+        <w:rPr>
+          <w:rFonts w:asciiTheme="majorBidi" w:eastAsiaTheme="minorEastAsia" w:hAnsiTheme="majorBidi" w:cstheme="majorBidi"/>
+          <w:sz w:val="24"/>
+          <w:szCs w:val="24"/>
+        </w:rPr>
+        <w:t xml:space="preserve"> </w:t>
+      </w:r>
+      <w:r>
+        <w:rPr>
+          <w:rFonts w:asciiTheme="majorBidi" w:eastAsiaTheme="minorEastAsia" w:hAnsiTheme="majorBidi" w:cstheme="majorBidi"/>
+          <w:sz w:val="24"/>
+          <w:szCs w:val="24"/>
+        </w:rPr>
+        <w:t>r</w:t>
+      </w:r>
+      <w:r>
+        <w:rPr>
+          <w:rFonts w:asciiTheme="majorBidi" w:eastAsiaTheme="minorEastAsia" w:hAnsiTheme="majorBidi" w:cstheme="majorBidi"/>
+          <w:sz w:val="24"/>
+          <w:szCs w:val="24"/>
+        </w:rPr>
+        <w:t>egret</w:t>
+      </w:r>
+      <w:proofErr w:type="gramEnd"/>
+      <w:r>
+        <w:rPr>
+          <w:rFonts w:asciiTheme="majorBidi" w:eastAsiaTheme="minorEastAsia" w:hAnsiTheme="majorBidi" w:cstheme="majorBidi"/>
+          <w:sz w:val="24"/>
+          <w:szCs w:val="24"/>
+        </w:rPr>
+        <w:t xml:space="preserve"> sont significativement plus élevés que ceux pour </w:t>
+      </w:r>
+      <w:proofErr w:type="spellStart"/>
+      <w:r>
+        <w:rPr>
+          <w:rFonts w:asciiTheme="majorBidi" w:eastAsiaTheme="minorEastAsia" w:hAnsiTheme="majorBidi" w:cstheme="majorBidi"/>
+          <w:sz w:val="24"/>
+          <w:szCs w:val="24"/>
+        </w:rPr>
+        <w:t>max</w:t>
+      </w:r>
+      <w:r>
+        <w:rPr>
+          <w:rFonts w:asciiTheme="majorBidi" w:eastAsiaTheme="minorEastAsia" w:hAnsiTheme="majorBidi" w:cstheme="majorBidi"/>
+          <w:sz w:val="24"/>
+          <w:szCs w:val="24"/>
+        </w:rPr>
+        <w:t>OWA</w:t>
+      </w:r>
+      <w:proofErr w:type="spellEnd"/>
+      <w:r>
+        <w:rPr>
+          <w:rFonts w:asciiTheme="majorBidi" w:eastAsiaTheme="minorEastAsia" w:hAnsiTheme="majorBidi" w:cstheme="majorBidi"/>
+          <w:sz w:val="24"/>
+          <w:szCs w:val="24"/>
+        </w:rPr>
+        <w:t xml:space="preserve">, indiquant une complexité supplémentaire liée aux calculs de regret. </w:t>
+      </w:r>
+    </w:p>
+    <w:p>
+      <w:pPr>
+        <w:pStyle w:val="ListParagraph"/>
+        <w:spacing w:before="240" w:line="276" w:lineRule="auto"/>
         <w:jc w:val="both"/>
         <w:rPr>
-          <w:rFonts w:asciiTheme="majorBidi" w:hAnsiTheme="majorBidi" w:cstheme="majorBidi"/>
-          <w:b/>
-          <w:bCs/>
-          <w:sz w:val="28"/>
-          <w:szCs w:val="28"/>
-        </w:rPr>
-      </w:pPr>
-    </w:p>
-    <w:p>
-      <w:pPr>
+          <w:rFonts w:asciiTheme="majorBidi" w:eastAsiaTheme="minorEastAsia" w:hAnsiTheme="majorBidi" w:cstheme="majorBidi"/>
+          <w:sz w:val="24"/>
+          <w:szCs w:val="24"/>
+        </w:rPr>
+      </w:pPr>
+      <w:r>
+        <w:rPr>
+          <w:rFonts w:asciiTheme="majorBidi" w:eastAsiaTheme="minorEastAsia" w:hAnsiTheme="majorBidi" w:cstheme="majorBidi"/>
+          <w:sz w:val="24"/>
+          <w:szCs w:val="24"/>
+        </w:rPr>
+        <w:t xml:space="preserve">Lorsque </w:t>
+      </w:r>
+      <w:r>
+        <w:rPr>
+          <w:rFonts w:asciiTheme="majorBidi" w:eastAsiaTheme="minorEastAsia" w:hAnsiTheme="majorBidi" w:cstheme="majorBidi"/>
+          <w:i/>
+          <w:iCs/>
+          <w:sz w:val="24"/>
+          <w:szCs w:val="24"/>
+        </w:rPr>
+        <w:t xml:space="preserve">p </w:t>
+      </w:r>
+      <w:r>
+        <w:rPr>
+          <w:rFonts w:asciiTheme="majorBidi" w:eastAsiaTheme="minorEastAsia" w:hAnsiTheme="majorBidi" w:cstheme="majorBidi"/>
+          <w:sz w:val="24"/>
+          <w:szCs w:val="24"/>
+        </w:rPr>
+        <w:t>(le nombre de projets) augmente</w:t>
+      </w:r>
+      <w:r>
+        <w:rPr>
+          <w:rFonts w:asciiTheme="majorBidi" w:eastAsiaTheme="minorEastAsia" w:hAnsiTheme="majorBidi" w:cstheme="majorBidi"/>
+          <w:sz w:val="24"/>
+          <w:szCs w:val="24"/>
+        </w:rPr>
+        <w:t>.</w:t>
+      </w:r>
+      <w:r>
+        <w:rPr>
+          <w:rFonts w:ascii="Times New Roman" w:eastAsia="Times New Roman" w:hAnsi="Times New Roman" w:cs="Times New Roman"/>
+          <w:kern w:val="0"/>
+          <w:sz w:val="24"/>
+          <w:szCs w:val="24"/>
+          <w14:ligatures w14:val="none"/>
+        </w:rPr>
+        <w:t xml:space="preserve"> </w:t>
+      </w:r>
+      <w:r>
+        <w:rPr>
+          <w:rFonts w:asciiTheme="majorBidi" w:eastAsiaTheme="minorEastAsia" w:hAnsiTheme="majorBidi" w:cstheme="majorBidi"/>
+          <w:sz w:val="24"/>
+          <w:szCs w:val="24"/>
+        </w:rPr>
+        <w:t xml:space="preserve">L'impact de </w:t>
+      </w:r>
+      <w:r>
+        <w:rPr>
+          <w:rFonts w:asciiTheme="majorBidi" w:eastAsiaTheme="minorEastAsia" w:hAnsiTheme="majorBidi" w:cstheme="majorBidi"/>
+          <w:i/>
+          <w:iCs/>
+          <w:sz w:val="24"/>
+          <w:szCs w:val="24"/>
+        </w:rPr>
+        <w:t>n</w:t>
+      </w:r>
+      <w:r>
+        <w:rPr>
+          <w:rFonts w:asciiTheme="majorBidi" w:eastAsiaTheme="minorEastAsia" w:hAnsiTheme="majorBidi" w:cstheme="majorBidi"/>
+          <w:sz w:val="24"/>
+          <w:szCs w:val="24"/>
+        </w:rPr>
+        <w:t xml:space="preserve"> (le nombre de scénarios) est plus marqué, car chaque scénario ajoute des variables de regret</w:t>
+      </w:r>
+      <w:r>
+        <w:rPr>
+          <w:rFonts w:asciiTheme="majorBidi" w:hAnsiTheme="majorBidi" w:cstheme="majorBidi"/>
+          <w:i/>
+          <w:iCs/>
+          <w:sz w:val="24"/>
+          <w:szCs w:val="24"/>
+        </w:rPr>
+        <w:t xml:space="preserve"> </w:t>
+      </w:r>
+      <m:oMath>
+        <m:sSub>
+          <m:sSubPr>
+            <m:ctrlPr>
+              <w:rPr>
+                <w:rFonts w:ascii="Cambria Math" w:hAnsi="Cambria Math" w:cstheme="majorBidi"/>
+                <w:i/>
+                <w:sz w:val="24"/>
+                <w:szCs w:val="24"/>
+              </w:rPr>
+            </m:ctrlPr>
+          </m:sSubPr>
+          <m:e>
+            <m:r>
+              <w:rPr>
+                <w:rFonts w:ascii="Cambria Math" w:hAnsi="Cambria Math" w:cstheme="majorBidi"/>
+                <w:sz w:val="24"/>
+                <w:szCs w:val="24"/>
+              </w:rPr>
+              <m:t>r</m:t>
+            </m:r>
+          </m:e>
+          <m:sub>
+            <m:r>
+              <w:rPr>
+                <w:rFonts w:ascii="Cambria Math" w:hAnsi="Cambria Math" w:cstheme="majorBidi"/>
+                <w:sz w:val="24"/>
+                <w:szCs w:val="24"/>
+              </w:rPr>
+              <m:t>k</m:t>
+            </m:r>
+          </m:sub>
+        </m:sSub>
+        <m:r>
+          <w:rPr>
+            <w:rFonts w:ascii="Cambria Math" w:hAnsi="Cambria Math" w:cstheme="majorBidi"/>
+            <w:sz w:val="24"/>
+            <w:szCs w:val="24"/>
+          </w:rPr>
+          <m:t xml:space="preserve"> </m:t>
+        </m:r>
+      </m:oMath>
+      <w:r>
+        <w:rPr>
+          <w:rFonts w:asciiTheme="majorBidi" w:eastAsiaTheme="minorEastAsia" w:hAnsiTheme="majorBidi" w:cstheme="majorBidi"/>
+          <w:sz w:val="24"/>
+          <w:szCs w:val="24"/>
+        </w:rPr>
+        <w:t xml:space="preserve">et des contraintes supplémentaires pour garantir la cohérence des regrets et des linéarisations </w:t>
+      </w:r>
+      <m:oMath>
+        <m:sSub>
+          <m:sSubPr>
+            <m:ctrlPr>
+              <w:rPr>
+                <w:rFonts w:ascii="Cambria Math" w:eastAsiaTheme="minorEastAsia" w:hAnsi="Cambria Math" w:cstheme="majorBidi"/>
+                <w:i/>
+                <w:sz w:val="24"/>
+                <w:szCs w:val="24"/>
+              </w:rPr>
+            </m:ctrlPr>
+          </m:sSubPr>
+          <m:e>
+            <m:r>
+              <w:rPr>
+                <w:rFonts w:ascii="Cambria Math" w:eastAsiaTheme="minorEastAsia" w:hAnsi="Cambria Math" w:cstheme="majorBidi"/>
+                <w:sz w:val="24"/>
+                <w:szCs w:val="24"/>
+              </w:rPr>
+              <m:t>b</m:t>
+            </m:r>
+          </m:e>
+          <m:sub>
+            <m:r>
+              <w:rPr>
+                <w:rFonts w:ascii="Cambria Math" w:eastAsiaTheme="minorEastAsia" w:hAnsi="Cambria Math" w:cstheme="majorBidi"/>
+                <w:sz w:val="24"/>
+                <w:szCs w:val="24"/>
+              </w:rPr>
+              <m:t>ik</m:t>
+            </m:r>
+          </m:sub>
+        </m:sSub>
+        <m:r>
+          <w:rPr>
+            <w:rFonts w:ascii="Cambria Math" w:eastAsiaTheme="minorEastAsia" w:hAnsi="Cambria Math" w:cstheme="majorBidi"/>
+            <w:sz w:val="24"/>
+            <w:szCs w:val="24"/>
+          </w:rPr>
+          <m:t>,</m:t>
+        </m:r>
+      </m:oMath>
+      <w:r>
+        <w:rPr>
+          <w:rFonts w:asciiTheme="majorBidi" w:eastAsiaTheme="minorEastAsia" w:hAnsiTheme="majorBidi" w:cstheme="majorBidi"/>
+          <w:sz w:val="24"/>
+          <w:szCs w:val="24"/>
+        </w:rPr>
+        <w:t xml:space="preserve"> augmentant ainsi le nombre total de calculs nécessaires pour résoudre le problème. En particulier, le nombre de contraintes et de variables </w:t>
+      </w:r>
+      <m:oMath>
+        <m:sSub>
+          <m:sSubPr>
+            <m:ctrlPr>
+              <w:rPr>
+                <w:rFonts w:ascii="Cambria Math" w:eastAsiaTheme="minorEastAsia" w:hAnsi="Cambria Math" w:cstheme="majorBidi"/>
+                <w:i/>
+                <w:sz w:val="24"/>
+                <w:szCs w:val="24"/>
+              </w:rPr>
+            </m:ctrlPr>
+          </m:sSubPr>
+          <m:e>
+            <m:r>
+              <w:rPr>
+                <w:rFonts w:ascii="Cambria Math" w:eastAsiaTheme="minorEastAsia" w:hAnsi="Cambria Math" w:cstheme="majorBidi"/>
+                <w:sz w:val="24"/>
+                <w:szCs w:val="24"/>
+              </w:rPr>
+              <m:t>b</m:t>
+            </m:r>
+          </m:e>
+          <m:sub>
+            <m:r>
+              <w:rPr>
+                <w:rFonts w:ascii="Cambria Math" w:eastAsiaTheme="minorEastAsia" w:hAnsi="Cambria Math" w:cstheme="majorBidi"/>
+                <w:sz w:val="24"/>
+                <w:szCs w:val="24"/>
+              </w:rPr>
+              <m:t>ik</m:t>
+            </m:r>
+            <m:r>
+              <w:rPr>
+                <w:rFonts w:ascii="Cambria Math" w:eastAsiaTheme="minorEastAsia" w:hAnsi="Cambria Math" w:cstheme="majorBidi"/>
+                <w:sz w:val="24"/>
+                <w:szCs w:val="24"/>
+              </w:rPr>
+              <m:t xml:space="preserve"> </m:t>
+            </m:r>
+          </m:sub>
+        </m:sSub>
+      </m:oMath>
+      <w:r>
+        <w:rPr>
+          <w:rFonts w:asciiTheme="majorBidi" w:eastAsiaTheme="minorEastAsia" w:hAnsiTheme="majorBidi" w:cstheme="majorBidi"/>
+          <w:sz w:val="24"/>
+          <w:szCs w:val="24"/>
+        </w:rPr>
+        <w:t xml:space="preserve">croît proportionnellement à </w:t>
+      </w:r>
+      <m:oMath>
+        <m:sSup>
+          <m:sSupPr>
+            <m:ctrlPr>
+              <w:rPr>
+                <w:rFonts w:ascii="Cambria Math" w:eastAsiaTheme="minorEastAsia" w:hAnsi="Cambria Math" w:cstheme="majorBidi"/>
+                <w:i/>
+                <w:sz w:val="24"/>
+                <w:szCs w:val="24"/>
+              </w:rPr>
+            </m:ctrlPr>
+          </m:sSupPr>
+          <m:e>
+            <m:r>
+              <w:rPr>
+                <w:rFonts w:ascii="Cambria Math" w:eastAsiaTheme="minorEastAsia" w:hAnsi="Cambria Math" w:cstheme="majorBidi"/>
+                <w:sz w:val="24"/>
+                <w:szCs w:val="24"/>
+              </w:rPr>
+              <m:t>n</m:t>
+            </m:r>
+          </m:e>
+          <m:sup>
+            <m:r>
+              <w:rPr>
+                <w:rFonts w:ascii="Cambria Math" w:eastAsiaTheme="minorEastAsia" w:hAnsi="Cambria Math" w:cstheme="majorBidi"/>
+                <w:sz w:val="24"/>
+                <w:szCs w:val="24"/>
+              </w:rPr>
+              <m:t>2</m:t>
+            </m:r>
+          </m:sup>
+        </m:sSup>
+      </m:oMath>
+      <w:r>
+        <w:rPr>
+          <w:rFonts w:asciiTheme="majorBidi" w:eastAsiaTheme="minorEastAsia" w:hAnsiTheme="majorBidi" w:cstheme="majorBidi"/>
+          <w:sz w:val="24"/>
+          <w:szCs w:val="24"/>
+        </w:rPr>
+        <w:t xml:space="preserve">, ce qui peut entraîner une augmentation exponentielle des temps de résolution lorsque </w:t>
+      </w:r>
+      <w:r>
+        <w:rPr>
+          <w:rFonts w:asciiTheme="majorBidi" w:eastAsiaTheme="minorEastAsia" w:hAnsiTheme="majorBidi" w:cstheme="majorBidi"/>
+          <w:i/>
+          <w:iCs/>
+          <w:sz w:val="24"/>
+          <w:szCs w:val="24"/>
+        </w:rPr>
+        <w:t>n</w:t>
+      </w:r>
+      <w:r>
+        <w:rPr>
+          <w:rFonts w:asciiTheme="majorBidi" w:eastAsiaTheme="minorEastAsia" w:hAnsiTheme="majorBidi" w:cstheme="majorBidi"/>
+          <w:sz w:val="24"/>
+          <w:szCs w:val="24"/>
+        </w:rPr>
+        <w:t xml:space="preserve"> devient grand.</w:t>
+      </w:r>
+    </w:p>
+    <w:p>
+      <w:pPr>
+        <w:pStyle w:val="ListParagraph"/>
+        <w:spacing w:before="240" w:line="276" w:lineRule="auto"/>
         <w:jc w:val="both"/>
         <w:rPr>
-          <w:rFonts w:asciiTheme="majorBidi" w:hAnsiTheme="majorBidi" w:cstheme="majorBidi"/>
-          <w:b/>
-          <w:bCs/>
-          <w:sz w:val="28"/>
-          <w:szCs w:val="28"/>
-        </w:rPr>
-      </w:pPr>
-    </w:p>
-    <w:p>
-      <w:pPr>
+          <w:rFonts w:asciiTheme="majorBidi" w:eastAsiaTheme="minorEastAsia" w:hAnsiTheme="majorBidi" w:cstheme="majorBidi"/>
+          <w:sz w:val="24"/>
+          <w:szCs w:val="24"/>
+        </w:rPr>
+      </w:pPr>
+    </w:p>
+    <w:p>
+      <w:pPr>
+        <w:pStyle w:val="ListParagraph"/>
+        <w:spacing w:before="240" w:line="276" w:lineRule="auto"/>
         <w:jc w:val="both"/>
         <w:rPr>
-          <w:rFonts w:asciiTheme="majorBidi" w:hAnsiTheme="majorBidi" w:cstheme="majorBidi"/>
-          <w:b/>
-          <w:bCs/>
-          <w:sz w:val="28"/>
-          <w:szCs w:val="28"/>
-        </w:rPr>
-      </w:pPr>
-    </w:p>
-    <w:p>
-      <w:pPr>
+          <w:rFonts w:asciiTheme="majorBidi" w:eastAsiaTheme="minorEastAsia" w:hAnsiTheme="majorBidi" w:cstheme="majorBidi"/>
+          <w:sz w:val="24"/>
+          <w:szCs w:val="24"/>
+        </w:rPr>
+      </w:pPr>
+    </w:p>
+    <w:p>
+      <w:pPr>
+        <w:pStyle w:val="ListParagraph"/>
+        <w:spacing w:before="240" w:line="276" w:lineRule="auto"/>
         <w:jc w:val="both"/>
         <w:rPr>
-          <w:rFonts w:asciiTheme="majorBidi" w:hAnsiTheme="majorBidi" w:cstheme="majorBidi"/>
-          <w:b/>
-          <w:bCs/>
-          <w:sz w:val="28"/>
-          <w:szCs w:val="28"/>
-        </w:rPr>
-      </w:pPr>
-    </w:p>
-    <w:p>
-      <w:pPr>
+          <w:rFonts w:asciiTheme="majorBidi" w:eastAsiaTheme="minorEastAsia" w:hAnsiTheme="majorBidi" w:cstheme="majorBidi"/>
+          <w:sz w:val="24"/>
+          <w:szCs w:val="24"/>
+        </w:rPr>
+      </w:pPr>
+    </w:p>
+    <w:p>
+      <w:pPr>
+        <w:pStyle w:val="ListParagraph"/>
+        <w:spacing w:before="240" w:line="276" w:lineRule="auto"/>
         <w:jc w:val="both"/>
         <w:rPr>
-          <w:rFonts w:asciiTheme="majorBidi" w:hAnsiTheme="majorBidi" w:cstheme="majorBidi"/>
-          <w:b/>
-          <w:bCs/>
-          <w:sz w:val="28"/>
-          <w:szCs w:val="28"/>
-        </w:rPr>
-      </w:pPr>
-    </w:p>
-    <w:p>
-      <w:pPr>
+          <w:rFonts w:asciiTheme="majorBidi" w:eastAsiaTheme="minorEastAsia" w:hAnsiTheme="majorBidi" w:cstheme="majorBidi"/>
+          <w:sz w:val="24"/>
+          <w:szCs w:val="24"/>
+        </w:rPr>
+      </w:pPr>
+    </w:p>
+    <w:p>
+      <w:pPr>
+        <w:pStyle w:val="ListParagraph"/>
+        <w:spacing w:before="240" w:line="276" w:lineRule="auto"/>
         <w:jc w:val="both"/>
         <w:rPr>
-          <w:rFonts w:asciiTheme="majorBidi" w:hAnsiTheme="majorBidi" w:cstheme="majorBidi"/>
-          <w:b/>
-          <w:bCs/>
-          <w:sz w:val="28"/>
-          <w:szCs w:val="28"/>
-        </w:rPr>
-      </w:pPr>
-    </w:p>
-    <w:p>
-      <w:pPr>
+          <w:rFonts w:asciiTheme="majorBidi" w:eastAsiaTheme="minorEastAsia" w:hAnsiTheme="majorBidi" w:cstheme="majorBidi"/>
+          <w:sz w:val="24"/>
+          <w:szCs w:val="24"/>
+        </w:rPr>
+      </w:pPr>
+    </w:p>
+    <w:p>
+      <w:pPr>
+        <w:pStyle w:val="ListParagraph"/>
+        <w:spacing w:before="240" w:line="276" w:lineRule="auto"/>
         <w:jc w:val="both"/>
         <w:rPr>
-          <w:rFonts w:asciiTheme="majorBidi" w:hAnsiTheme="majorBidi" w:cstheme="majorBidi"/>
-          <w:b/>
-          <w:bCs/>
-          <w:sz w:val="28"/>
-          <w:szCs w:val="28"/>
-        </w:rPr>
-      </w:pPr>
-    </w:p>
-    <w:p>
-      <w:pPr>
-        <w:jc w:val="both"/>
-        <w:rPr>
-          <w:rFonts w:asciiTheme="majorBidi" w:hAnsiTheme="majorBidi" w:cstheme="majorBidi"/>
-          <w:b/>
-          <w:bCs/>
-          <w:sz w:val="28"/>
-          <w:szCs w:val="28"/>
-        </w:rPr>
-      </w:pPr>
-    </w:p>
-    <w:p>
-      <w:pPr>
-        <w:jc w:val="both"/>
-        <w:rPr>
-          <w:rFonts w:asciiTheme="majorBidi" w:hAnsiTheme="majorBidi" w:cstheme="majorBidi"/>
-          <w:b/>
-          <w:bCs/>
-          <w:sz w:val="28"/>
-          <w:szCs w:val="28"/>
-        </w:rPr>
-      </w:pPr>
-    </w:p>
-    <w:p>
-      <w:pPr>
-        <w:jc w:val="both"/>
-        <w:rPr>
-          <w:rFonts w:asciiTheme="majorBidi" w:hAnsiTheme="majorBidi" w:cstheme="majorBidi"/>
-          <w:b/>
-          <w:bCs/>
-          <w:sz w:val="28"/>
-          <w:szCs w:val="28"/>
-        </w:rPr>
-      </w:pPr>
-    </w:p>
-    <w:p>
-      <w:pPr>
-        <w:jc w:val="both"/>
-        <w:rPr>
-          <w:rFonts w:asciiTheme="majorBidi" w:hAnsiTheme="majorBidi" w:cstheme="majorBidi"/>
-          <w:b/>
-          <w:bCs/>
-          <w:sz w:val="28"/>
-          <w:szCs w:val="28"/>
-        </w:rPr>
-      </w:pPr>
-    </w:p>
-    <w:p>
-      <w:pPr>
-        <w:jc w:val="both"/>
-        <w:rPr>
-          <w:rFonts w:asciiTheme="majorBidi" w:hAnsiTheme="majorBidi" w:cstheme="majorBidi"/>
-          <w:b/>
-          <w:bCs/>
-          <w:sz w:val="28"/>
-          <w:szCs w:val="28"/>
-        </w:rPr>
-      </w:pPr>
-    </w:p>
-    <w:p>
-      <w:pPr>
-        <w:jc w:val="both"/>
-        <w:rPr>
-          <w:rFonts w:asciiTheme="majorBidi" w:hAnsiTheme="majorBidi" w:cstheme="majorBidi"/>
-          <w:b/>
-          <w:bCs/>
-          <w:sz w:val="28"/>
-          <w:szCs w:val="28"/>
-        </w:rPr>
-      </w:pPr>
-    </w:p>
-    <w:p>
-      <w:pPr>
-        <w:jc w:val="both"/>
-        <w:rPr>
-          <w:rFonts w:asciiTheme="majorBidi" w:hAnsiTheme="majorBidi" w:cstheme="majorBidi"/>
-          <w:b/>
-          <w:bCs/>
-          <w:sz w:val="28"/>
-          <w:szCs w:val="28"/>
-        </w:rPr>
-      </w:pPr>
-    </w:p>
-    <w:p>
-      <w:pPr>
-        <w:jc w:val="both"/>
-        <w:rPr>
-          <w:rFonts w:asciiTheme="majorBidi" w:hAnsiTheme="majorBidi" w:cstheme="majorBidi"/>
-          <w:b/>
-          <w:bCs/>
-          <w:sz w:val="28"/>
-          <w:szCs w:val="28"/>
-        </w:rPr>
-      </w:pPr>
-    </w:p>
-    <w:p>
-      <w:pPr>
-        <w:jc w:val="both"/>
-        <w:rPr>
-          <w:rFonts w:asciiTheme="majorBidi" w:hAnsiTheme="majorBidi" w:cstheme="majorBidi"/>
-          <w:b/>
-          <w:bCs/>
-          <w:sz w:val="28"/>
-          <w:szCs w:val="28"/>
-        </w:rPr>
-      </w:pPr>
-    </w:p>
-    <w:p>
-      <w:pPr>
-        <w:jc w:val="both"/>
-        <w:rPr>
-          <w:rFonts w:asciiTheme="majorBidi" w:hAnsiTheme="majorBidi" w:cstheme="majorBidi"/>
-          <w:b/>
-          <w:bCs/>
-          <w:sz w:val="28"/>
-          <w:szCs w:val="28"/>
-        </w:rPr>
-      </w:pPr>
-    </w:p>
-    <w:p>
-      <w:pPr>
-        <w:jc w:val="both"/>
-        <w:rPr>
-          <w:rFonts w:asciiTheme="majorBidi" w:hAnsiTheme="majorBidi" w:cstheme="majorBidi"/>
-          <w:b/>
-          <w:bCs/>
-          <w:sz w:val="28"/>
-          <w:szCs w:val="28"/>
-        </w:rPr>
-      </w:pPr>
-    </w:p>
-    <w:p>
-      <w:pPr>
-        <w:jc w:val="both"/>
-        <w:rPr>
-          <w:rFonts w:asciiTheme="majorBidi" w:hAnsiTheme="majorBidi" w:cstheme="majorBidi"/>
-          <w:b/>
-          <w:bCs/>
-          <w:sz w:val="28"/>
-          <w:szCs w:val="28"/>
-        </w:rPr>
-      </w:pPr>
-    </w:p>
-    <w:p>
-      <w:pPr>
-        <w:jc w:val="both"/>
-        <w:rPr>
-          <w:rFonts w:asciiTheme="majorBidi" w:hAnsiTheme="majorBidi" w:cstheme="majorBidi"/>
-          <w:b/>
-          <w:bCs/>
-          <w:sz w:val="28"/>
-          <w:szCs w:val="28"/>
-        </w:rPr>
-      </w:pPr>
-    </w:p>
-    <w:p>
-      <w:pPr>
-        <w:jc w:val="both"/>
-        <w:rPr>
-          <w:rFonts w:asciiTheme="majorBidi" w:hAnsiTheme="majorBidi" w:cstheme="majorBidi"/>
-          <w:b/>
-          <w:bCs/>
-          <w:sz w:val="28"/>
-          <w:szCs w:val="28"/>
-        </w:rPr>
-      </w:pPr>
-    </w:p>
-    <w:p>
-      <w:pPr>
-        <w:jc w:val="both"/>
-        <w:rPr>
-          <w:rFonts w:asciiTheme="majorBidi" w:hAnsiTheme="majorBidi" w:cstheme="majorBidi"/>
-          <w:b/>
-          <w:bCs/>
-          <w:sz w:val="28"/>
-          <w:szCs w:val="28"/>
-        </w:rPr>
-      </w:pPr>
-    </w:p>
-    <w:p>
-      <w:pPr>
-        <w:jc w:val="both"/>
-        <w:rPr>
-          <w:rFonts w:asciiTheme="majorBidi" w:hAnsiTheme="majorBidi" w:cstheme="majorBidi"/>
-          <w:b/>
-          <w:bCs/>
-          <w:sz w:val="28"/>
-          <w:szCs w:val="28"/>
-        </w:rPr>
-      </w:pPr>
-    </w:p>
-    <w:p>
-      <w:pPr>
-        <w:jc w:val="both"/>
-        <w:rPr>
-          <w:rFonts w:asciiTheme="majorBidi" w:hAnsiTheme="majorBidi" w:cstheme="majorBidi"/>
-          <w:b/>
-          <w:bCs/>
-          <w:sz w:val="28"/>
-          <w:szCs w:val="28"/>
-        </w:rPr>
-      </w:pPr>
-    </w:p>
-    <w:p>
-      <w:pPr>
-        <w:jc w:val="both"/>
-        <w:rPr>
-          <w:rFonts w:asciiTheme="majorBidi" w:hAnsiTheme="majorBidi" w:cstheme="majorBidi"/>
-          <w:b/>
-          <w:bCs/>
-          <w:sz w:val="28"/>
-          <w:szCs w:val="28"/>
-        </w:rPr>
-      </w:pPr>
-    </w:p>
-    <w:p>
-      <w:pPr>
-        <w:jc w:val="both"/>
-        <w:rPr>
-          <w:rFonts w:asciiTheme="majorBidi" w:hAnsiTheme="majorBidi" w:cstheme="majorBidi"/>
-          <w:b/>
-          <w:bCs/>
-          <w:sz w:val="28"/>
-          <w:szCs w:val="28"/>
-        </w:rPr>
-      </w:pPr>
-    </w:p>
-    <w:p>
-      <w:pPr>
-        <w:jc w:val="both"/>
-        <w:rPr>
-          <w:rFonts w:asciiTheme="majorBidi" w:hAnsiTheme="majorBidi" w:cstheme="majorBidi"/>
-          <w:b/>
-          <w:bCs/>
-          <w:sz w:val="28"/>
-          <w:szCs w:val="28"/>
-        </w:rPr>
-      </w:pPr>
-    </w:p>
-    <w:p>
-      <w:pPr>
-        <w:jc w:val="both"/>
-        <w:rPr>
-          <w:rFonts w:asciiTheme="majorBidi" w:hAnsiTheme="majorBidi" w:cstheme="majorBidi"/>
-          <w:b/>
-          <w:bCs/>
-          <w:sz w:val="28"/>
-          <w:szCs w:val="28"/>
-        </w:rPr>
-      </w:pPr>
-    </w:p>
-    <w:p>
-      <w:pPr>
-        <w:jc w:val="both"/>
-        <w:rPr>
-          <w:rFonts w:asciiTheme="majorBidi" w:hAnsiTheme="majorBidi" w:cstheme="majorBidi"/>
-          <w:b/>
-          <w:bCs/>
-          <w:sz w:val="28"/>
-          <w:szCs w:val="28"/>
-        </w:rPr>
-      </w:pPr>
-    </w:p>
-    <w:p>
-      <w:pPr>
-        <w:jc w:val="both"/>
-        <w:rPr>
-          <w:rFonts w:asciiTheme="majorBidi" w:hAnsiTheme="majorBidi" w:cstheme="majorBidi"/>
-          <w:b/>
-          <w:bCs/>
-          <w:sz w:val="28"/>
-          <w:szCs w:val="28"/>
-        </w:rPr>
-      </w:pPr>
-    </w:p>
-    <w:p>
-      <w:pPr>
-        <w:jc w:val="both"/>
-        <w:rPr>
-          <w:rFonts w:asciiTheme="majorBidi" w:hAnsiTheme="majorBidi" w:cstheme="majorBidi"/>
-          <w:b/>
-          <w:bCs/>
-          <w:sz w:val="28"/>
-          <w:szCs w:val="28"/>
+          <w:rFonts w:asciiTheme="majorBidi" w:eastAsiaTheme="minorEastAsia" w:hAnsiTheme="majorBidi" w:cstheme="majorBidi"/>
+          <w:sz w:val="24"/>
+          <w:szCs w:val="24"/>
         </w:rPr>
       </w:pPr>
     </w:p>
@@ -32262,10 +34330,10 @@
         <mc:AlternateContent>
           <mc:Choice Requires="wps">
             <w:drawing>
-              <wp:anchor distT="0" distB="0" distL="114300" distR="114300" simplePos="0" relativeHeight="251678720" behindDoc="0" locked="0" layoutInCell="1" allowOverlap="1" wp14:anchorId="75A96686" wp14:editId="50DF0115">
+              <wp:anchor distT="0" distB="0" distL="114300" distR="114300" simplePos="0" relativeHeight="251678720" behindDoc="0" locked="0" layoutInCell="1" allowOverlap="1" wp14:anchorId="75A96686" wp14:editId="54CDE27F">
                 <wp:simplePos x="0" y="0"/>
                 <wp:positionH relativeFrom="margin">
-                  <wp:posOffset>276699</wp:posOffset>
+                  <wp:posOffset>321149</wp:posOffset>
                 </wp:positionH>
                 <wp:positionV relativeFrom="paragraph">
                   <wp:posOffset>47625</wp:posOffset>
@@ -32339,7 +34407,7 @@
           </mc:Choice>
           <mc:Fallback>
             <w:pict>
-              <v:rect w14:anchorId="66D5540C" id="Rectangle 5" o:spid="_x0000_s1026" style="position:absolute;margin-left:21.8pt;margin-top:3.75pt;width:430.05pt;height:187.75pt;z-index:251678720;visibility:visible;mso-wrap-style:square;mso-width-percent:0;mso-height-percent:0;mso-wrap-distance-left:9pt;mso-wrap-distance-top:0;mso-wrap-distance-right:9pt;mso-wrap-distance-bottom:0;mso-position-horizontal:absolute;mso-position-horizontal-relative:margin;mso-position-vertical:absolute;mso-position-vertical-relative:text;mso-width-percent:0;mso-height-percent:0;mso-width-relative:margin;mso-height-relative:margin;v-text-anchor:middle" o:gfxdata="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" filled="f" strokecolor="#aeaaaa [2414]" strokeweight="1.5pt">
+              <v:rect w14:anchorId="1AEBC512" id="Rectangle 5" o:spid="_x0000_s1026" style="position:absolute;margin-left:25.3pt;margin-top:3.75pt;width:430.05pt;height:187.75pt;z-index:251678720;visibility:visible;mso-wrap-style:square;mso-width-percent:0;mso-height-percent:0;mso-wrap-distance-left:9pt;mso-wrap-distance-top:0;mso-wrap-distance-right:9pt;mso-wrap-distance-bottom:0;mso-position-horizontal:absolute;mso-position-horizontal-relative:margin;mso-position-vertical:absolute;mso-position-vertical-relative:text;mso-width-percent:0;mso-height-percent:0;mso-width-relative:margin;mso-height-relative:margin;v-text-anchor:middle" o:gfxdata="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" filled="f" strokecolor="#aeaaaa [2414]" strokeweight="1.5pt">
                 <v:shadow on="t" color="black" opacity="26214f" origin="-.5,-.5" offset=".74836mm,.74836mm"/>
                 <w10:wrap anchorx="margin"/>
               </v:rect>
@@ -38758,7 +40826,7 @@
   <w:style w:type="paragraph" w:default="1" w:styleId="Normal">
     <w:name w:val="Normal"/>
     <w:qFormat/>
-    <w:rsid w:val="006865E2"/>
+    <w:rsid w:val="0059279A"/>
     <w:rPr>
       <w:lang w:val="fr-FR"/>
     </w:rPr>

</xml_diff>

<commit_message>
ajout de la conclusiom
</commit_message>
<xml_diff>
--- a/Rappot_MAMLOUK_OZGENC.docx
+++ b/Rappot_MAMLOUK_OZGENC.docx
@@ -49,13 +49,23 @@
         </w:rPr>
         <w:t xml:space="preserve">OZGENC </w:t>
       </w:r>
-      <w:r>
-        <w:rPr>
-          <w:rFonts w:asciiTheme="majorBidi" w:hAnsiTheme="majorBidi" w:cstheme="majorBidi"/>
-          <w:sz w:val="24"/>
-          <w:szCs w:val="24"/>
-        </w:rPr>
-        <w:t>Doruk [21113927]                                                                                   2024-2025</w:t>
+      <w:proofErr w:type="spellStart"/>
+      <w:r>
+        <w:rPr>
+          <w:rFonts w:asciiTheme="majorBidi" w:hAnsiTheme="majorBidi" w:cstheme="majorBidi"/>
+          <w:sz w:val="24"/>
+          <w:szCs w:val="24"/>
+        </w:rPr>
+        <w:t>Doruk</w:t>
+      </w:r>
+      <w:proofErr w:type="spellEnd"/>
+      <w:r>
+        <w:rPr>
+          <w:rFonts w:asciiTheme="majorBidi" w:hAnsiTheme="majorBidi" w:cstheme="majorBidi"/>
+          <w:sz w:val="24"/>
+          <w:szCs w:val="24"/>
+        </w:rPr>
+        <w:t xml:space="preserve"> [21113927]                                                                                   2024-2025</w:t>
       </w:r>
     </w:p>
     <w:p>
@@ -418,7 +428,51 @@
           <w:sz w:val="24"/>
           <w:szCs w:val="24"/>
         </w:rPr>
-        <w:t>Linéarisation des critères maxmin et minmax regret</w:t>
+        <w:t xml:space="preserve">Linéarisation des critères </w:t>
+      </w:r>
+      <w:proofErr w:type="spellStart"/>
+      <w:r>
+        <w:rPr>
+          <w:rFonts w:asciiTheme="majorBidi" w:hAnsiTheme="majorBidi" w:cstheme="majorBidi"/>
+          <w:b/>
+          <w:bCs/>
+          <w:sz w:val="24"/>
+          <w:szCs w:val="24"/>
+        </w:rPr>
+        <w:t>maxmin</w:t>
+      </w:r>
+      <w:proofErr w:type="spellEnd"/>
+      <w:r>
+        <w:rPr>
+          <w:rFonts w:asciiTheme="majorBidi" w:hAnsiTheme="majorBidi" w:cstheme="majorBidi"/>
+          <w:b/>
+          <w:bCs/>
+          <w:sz w:val="24"/>
+          <w:szCs w:val="24"/>
+        </w:rPr>
+        <w:t xml:space="preserve"> et </w:t>
+      </w:r>
+      <w:proofErr w:type="spellStart"/>
+      <w:r>
+        <w:rPr>
+          <w:rFonts w:asciiTheme="majorBidi" w:hAnsiTheme="majorBidi" w:cstheme="majorBidi"/>
+          <w:b/>
+          <w:bCs/>
+          <w:sz w:val="24"/>
+          <w:szCs w:val="24"/>
+        </w:rPr>
+        <w:t>minmax</w:t>
+      </w:r>
+      <w:proofErr w:type="spellEnd"/>
+      <w:r>
+        <w:rPr>
+          <w:rFonts w:asciiTheme="majorBidi" w:hAnsiTheme="majorBidi" w:cstheme="majorBidi"/>
+          <w:b/>
+          <w:bCs/>
+          <w:sz w:val="24"/>
+          <w:szCs w:val="24"/>
+        </w:rPr>
+        <w:t xml:space="preserve"> regret</w:t>
       </w:r>
     </w:p>
     <w:p>
@@ -453,8 +507,18 @@
           <w:sz w:val="24"/>
           <w:szCs w:val="24"/>
         </w:rPr>
-        <w:t>Formulation du problème de maxmin</w:t>
-      </w:r>
+        <w:t xml:space="preserve">Formulation du problème de </w:t>
+      </w:r>
+      <w:proofErr w:type="spellStart"/>
+      <w:r>
+        <w:rPr>
+          <w:rFonts w:asciiTheme="majorBidi" w:hAnsiTheme="majorBidi" w:cstheme="majorBidi"/>
+          <w:sz w:val="24"/>
+          <w:szCs w:val="24"/>
+        </w:rPr>
+        <w:t>maxmin</w:t>
+      </w:r>
+      <w:proofErr w:type="spellEnd"/>
     </w:p>
     <w:p>
       <w:pPr>
@@ -475,7 +539,25 @@
           <w:sz w:val="24"/>
           <w:szCs w:val="24"/>
         </w:rPr>
-        <w:t>Formulation du problème de minmax regret</w:t>
+        <w:t xml:space="preserve">Formulation du problème de </w:t>
+      </w:r>
+      <w:proofErr w:type="spellStart"/>
+      <w:r>
+        <w:rPr>
+          <w:rFonts w:asciiTheme="majorBidi" w:hAnsiTheme="majorBidi" w:cstheme="majorBidi"/>
+          <w:sz w:val="24"/>
+          <w:szCs w:val="24"/>
+        </w:rPr>
+        <w:t>minmax</w:t>
+      </w:r>
+      <w:proofErr w:type="spellEnd"/>
+      <w:r>
+        <w:rPr>
+          <w:rFonts w:asciiTheme="majorBidi" w:hAnsiTheme="majorBidi" w:cstheme="majorBidi"/>
+          <w:sz w:val="24"/>
+          <w:szCs w:val="24"/>
+        </w:rPr>
+        <w:t xml:space="preserve"> regret</w:t>
       </w:r>
     </w:p>
     <w:p>
@@ -555,8 +637,20 @@
           <w:sz w:val="24"/>
           <w:szCs w:val="24"/>
         </w:rPr>
-        <w:t>Linéarisation du critère maxOWA</w:t>
-      </w:r>
+        <w:t xml:space="preserve">Linéarisation du critère </w:t>
+      </w:r>
+      <w:proofErr w:type="spellStart"/>
+      <w:r>
+        <w:rPr>
+          <w:rFonts w:asciiTheme="majorBidi" w:hAnsiTheme="majorBidi" w:cstheme="majorBidi"/>
+          <w:b/>
+          <w:bCs/>
+          <w:sz w:val="24"/>
+          <w:szCs w:val="24"/>
+        </w:rPr>
+        <w:t>maxOWA</w:t>
+      </w:r>
+      <w:proofErr w:type="spellEnd"/>
     </w:p>
     <w:p>
       <w:pPr>
@@ -590,6 +684,7 @@
         </w:rPr>
         <w:t xml:space="preserve">Définition de </w:t>
       </w:r>
+      <w:proofErr w:type="spellStart"/>
       <w:r>
         <w:rPr>
           <w:rFonts w:asciiTheme="majorBidi" w:eastAsiaTheme="minorEastAsia" w:hAnsiTheme="majorBidi" w:cstheme="majorBidi"/>
@@ -611,6 +706,7 @@
         </w:rPr>
         <w:t>k</w:t>
       </w:r>
+      <w:proofErr w:type="spellEnd"/>
       <w:r>
         <w:rPr>
           <w:rFonts w:asciiTheme="majorBidi" w:eastAsiaTheme="minorEastAsia" w:hAnsiTheme="majorBidi" w:cstheme="majorBidi"/>
@@ -665,6 +761,7 @@
         </w:rPr>
         <w:t xml:space="preserve">OWA sous forme linéaire en termes de </w:t>
       </w:r>
+      <w:proofErr w:type="spellStart"/>
       <w:r>
         <w:rPr>
           <w:rFonts w:asciiTheme="majorBidi" w:eastAsiaTheme="minorEastAsia" w:hAnsiTheme="majorBidi" w:cstheme="majorBidi"/>
@@ -686,6 +783,7 @@
         </w:rPr>
         <w:t>k</w:t>
       </w:r>
+      <w:proofErr w:type="spellEnd"/>
       <w:r>
         <w:rPr>
           <w:rFonts w:asciiTheme="majorBidi" w:eastAsiaTheme="minorEastAsia" w:hAnsiTheme="majorBidi" w:cstheme="majorBidi"/>
@@ -738,7 +836,25 @@
           <w:sz w:val="24"/>
           <w:szCs w:val="24"/>
         </w:rPr>
-        <w:t>Formulation linéaire et application de minOWA des regrets</w:t>
+        <w:t xml:space="preserve">Formulation linéaire et application de </w:t>
+      </w:r>
+      <w:proofErr w:type="spellStart"/>
+      <w:r>
+        <w:rPr>
+          <w:rFonts w:asciiTheme="majorBidi" w:hAnsiTheme="majorBidi" w:cstheme="majorBidi"/>
+          <w:sz w:val="24"/>
+          <w:szCs w:val="24"/>
+        </w:rPr>
+        <w:t>minOWA</w:t>
+      </w:r>
+      <w:proofErr w:type="spellEnd"/>
+      <w:r>
+        <w:rPr>
+          <w:rFonts w:asciiTheme="majorBidi" w:hAnsiTheme="majorBidi" w:cstheme="majorBidi"/>
+          <w:sz w:val="24"/>
+          <w:szCs w:val="24"/>
+        </w:rPr>
+        <w:t xml:space="preserve"> des regrets</w:t>
       </w:r>
     </w:p>
     <w:p>
@@ -834,8 +950,19 @@
           <w:szCs w:val="24"/>
           <w:lang w:val="en-US"/>
         </w:rPr>
-        <w:t>Chemin plus rapide</w:t>
-      </w:r>
+        <w:t xml:space="preserve">Chemin plus </w:t>
+      </w:r>
+      <w:proofErr w:type="spellStart"/>
+      <w:r>
+        <w:rPr>
+          <w:rFonts w:asciiTheme="majorBidi" w:hAnsiTheme="majorBidi" w:cstheme="majorBidi"/>
+          <w:sz w:val="24"/>
+          <w:szCs w:val="24"/>
+          <w:lang w:val="en-US"/>
+        </w:rPr>
+        <w:t>rapide</w:t>
+      </w:r>
+      <w:proofErr w:type="spellEnd"/>
     </w:p>
     <w:p>
       <w:pPr>
@@ -1047,6 +1174,7 @@
         </w:rPr>
         <w:t xml:space="preserve">Les critères d’évaluation comme </w:t>
       </w:r>
+      <w:proofErr w:type="spellStart"/>
       <w:r>
         <w:rPr>
           <w:b/>
@@ -1055,47 +1183,70 @@
         </w:rPr>
         <w:t>maxmin</w:t>
       </w:r>
+      <w:proofErr w:type="spellEnd"/>
       <w:r>
         <w:rPr>
           <w:lang w:val="fr-FR"/>
         </w:rPr>
         <w:t xml:space="preserve">, </w:t>
       </w:r>
+      <w:proofErr w:type="spellStart"/>
       <w:r>
         <w:rPr>
           <w:b/>
           <w:bCs/>
           <w:lang w:val="fr-FR"/>
         </w:rPr>
-        <w:t>minmax regret</w:t>
-      </w:r>
-      <w:r>
-        <w:rPr>
-          <w:lang w:val="fr-FR"/>
-        </w:rPr>
-        <w:t xml:space="preserve">, </w:t>
-      </w:r>
+        <w:t>minmax</w:t>
+      </w:r>
+      <w:proofErr w:type="spellEnd"/>
       <w:r>
         <w:rPr>
           <w:b/>
           <w:bCs/>
           <w:lang w:val="fr-FR"/>
         </w:rPr>
-        <w:t>maxOWA</w:t>
+        <w:t xml:space="preserve"> regret</w:t>
       </w:r>
       <w:r>
         <w:rPr>
           <w:lang w:val="fr-FR"/>
         </w:rPr>
-        <w:t xml:space="preserve">, et </w:t>
-      </w:r>
+        <w:t xml:space="preserve">, </w:t>
+      </w:r>
+      <w:proofErr w:type="spellStart"/>
       <w:r>
         <w:rPr>
           <w:b/>
           <w:bCs/>
           <w:lang w:val="fr-FR"/>
         </w:rPr>
-        <w:t>minOWA des regrets</w:t>
+        <w:t>maxOWA</w:t>
+      </w:r>
+      <w:proofErr w:type="spellEnd"/>
+      <w:r>
+        <w:rPr>
+          <w:lang w:val="fr-FR"/>
+        </w:rPr>
+        <w:t xml:space="preserve">, et </w:t>
+      </w:r>
+      <w:proofErr w:type="spellStart"/>
+      <w:r>
+        <w:rPr>
+          <w:b/>
+          <w:bCs/>
+          <w:lang w:val="fr-FR"/>
+        </w:rPr>
+        <w:t>minOWA</w:t>
+      </w:r>
+      <w:proofErr w:type="spellEnd"/>
+      <w:r>
+        <w:rPr>
+          <w:b/>
+          <w:bCs/>
+          <w:lang w:val="fr-FR"/>
+        </w:rPr>
+        <w:t xml:space="preserve"> des regrets</w:t>
       </w:r>
       <w:r>
         <w:rPr>
@@ -1138,7 +1289,21 @@
         <w:rPr>
           <w:lang w:val="fr-FR"/>
         </w:rPr>
-        <w:t>, permettant leur résolution via des outils de programmation linéaire tels que Gurobi.</w:t>
+        <w:t xml:space="preserve">, permettant leur résolution via des outils de programmation linéaire tels que </w:t>
+      </w:r>
+      <w:proofErr w:type="spellStart"/>
+      <w:r>
+        <w:rPr>
+          <w:lang w:val="fr-FR"/>
+        </w:rPr>
+        <w:t>Gurobi</w:t>
+      </w:r>
+      <w:proofErr w:type="spellEnd"/>
+      <w:r>
+        <w:rPr>
+          <w:lang w:val="fr-FR"/>
+        </w:rPr>
+        <w:t>.</w:t>
       </w:r>
     </w:p>
     <w:p>
@@ -1187,6 +1352,7 @@
         </w:rPr>
         <w:t xml:space="preserve">Dans un premier temps, nous traiterons la linéarisation des critères </w:t>
       </w:r>
+      <w:proofErr w:type="spellStart"/>
       <w:r>
         <w:rPr>
           <w:rStyle w:val="Strong"/>
@@ -1196,6 +1362,7 @@
         </w:rPr>
         <w:t>maxmin</w:t>
       </w:r>
+      <w:proofErr w:type="spellEnd"/>
       <w:r>
         <w:rPr>
           <w:b/>
@@ -1210,6 +1377,7 @@
         </w:rPr>
         <w:t xml:space="preserve">et </w:t>
       </w:r>
+      <w:proofErr w:type="spellStart"/>
       <w:r>
         <w:rPr>
           <w:rStyle w:val="Strong"/>
@@ -1217,22 +1385,9 @@
           <w:bCs w:val="0"/>
           <w:lang w:val="fr-FR"/>
         </w:rPr>
-        <w:t>minmax regret</w:t>
-      </w:r>
-      <w:r>
-        <w:rPr>
-          <w:b/>
-          <w:bCs/>
-          <w:lang w:val="fr-FR"/>
-        </w:rPr>
-        <w:t>,</w:t>
-      </w:r>
-      <w:r>
-        <w:rPr>
-          <w:lang w:val="fr-FR"/>
-        </w:rPr>
-        <w:t xml:space="preserve"> suivie de celle du critère </w:t>
-      </w:r>
+        <w:t>minmax</w:t>
+      </w:r>
+      <w:proofErr w:type="spellEnd"/>
       <w:r>
         <w:rPr>
           <w:rStyle w:val="Strong"/>
@@ -1240,8 +1395,33 @@
           <w:bCs w:val="0"/>
           <w:lang w:val="fr-FR"/>
         </w:rPr>
+        <w:t xml:space="preserve"> regret</w:t>
+      </w:r>
+      <w:r>
+        <w:rPr>
+          <w:b/>
+          <w:bCs/>
+          <w:lang w:val="fr-FR"/>
+        </w:rPr>
+        <w:t>,</w:t>
+      </w:r>
+      <w:r>
+        <w:rPr>
+          <w:lang w:val="fr-FR"/>
+        </w:rPr>
+        <w:t xml:space="preserve"> suivie de celle du critère </w:t>
+      </w:r>
+      <w:proofErr w:type="spellStart"/>
+      <w:r>
+        <w:rPr>
+          <w:rStyle w:val="Strong"/>
+          <w:b w:val="0"/>
+          <w:bCs w:val="0"/>
+          <w:lang w:val="fr-FR"/>
+        </w:rPr>
         <w:t>maxOWA</w:t>
       </w:r>
+      <w:proofErr w:type="spellEnd"/>
       <w:r>
         <w:rPr>
           <w:lang w:val="fr-FR"/>
@@ -1753,7 +1933,51 @@
           <w:sz w:val="28"/>
           <w:szCs w:val="28"/>
         </w:rPr>
-        <w:t xml:space="preserve"> maxmin et minmax regret</w:t>
+        <w:t xml:space="preserve"> </w:t>
+      </w:r>
+      <w:proofErr w:type="spellStart"/>
+      <w:r>
+        <w:rPr>
+          <w:rFonts w:asciiTheme="majorBidi" w:hAnsiTheme="majorBidi" w:cstheme="majorBidi"/>
+          <w:b/>
+          <w:bCs/>
+          <w:sz w:val="28"/>
+          <w:szCs w:val="28"/>
+        </w:rPr>
+        <w:t>maxmin</w:t>
+      </w:r>
+      <w:proofErr w:type="spellEnd"/>
+      <w:r>
+        <w:rPr>
+          <w:rFonts w:asciiTheme="majorBidi" w:hAnsiTheme="majorBidi" w:cstheme="majorBidi"/>
+          <w:b/>
+          <w:bCs/>
+          <w:sz w:val="28"/>
+          <w:szCs w:val="28"/>
+        </w:rPr>
+        <w:t xml:space="preserve"> et </w:t>
+      </w:r>
+      <w:proofErr w:type="spellStart"/>
+      <w:r>
+        <w:rPr>
+          <w:rFonts w:asciiTheme="majorBidi" w:hAnsiTheme="majorBidi" w:cstheme="majorBidi"/>
+          <w:b/>
+          <w:bCs/>
+          <w:sz w:val="28"/>
+          <w:szCs w:val="28"/>
+        </w:rPr>
+        <w:t>minmax</w:t>
+      </w:r>
+      <w:proofErr w:type="spellEnd"/>
+      <w:r>
+        <w:rPr>
+          <w:rFonts w:asciiTheme="majorBidi" w:hAnsiTheme="majorBidi" w:cstheme="majorBidi"/>
+          <w:b/>
+          <w:bCs/>
+          <w:sz w:val="28"/>
+          <w:szCs w:val="28"/>
+        </w:rPr>
+        <w:t xml:space="preserve"> regret</w:t>
       </w:r>
     </w:p>
     <w:p>
@@ -1811,8 +2035,9 @@
           <w:sz w:val="28"/>
           <w:szCs w:val="28"/>
         </w:rPr>
-        <w:t xml:space="preserve"> de ma</w:t>
-      </w:r>
+        <w:t xml:space="preserve"> de </w:t>
+      </w:r>
+      <w:proofErr w:type="spellStart"/>
       <w:r>
         <w:rPr>
           <w:rFonts w:asciiTheme="majorBidi" w:hAnsiTheme="majorBidi" w:cstheme="majorBidi"/>
@@ -1821,8 +2046,19 @@
           <w:sz w:val="28"/>
           <w:szCs w:val="28"/>
         </w:rPr>
+        <w:t>ma</w:t>
+      </w:r>
+      <w:r>
+        <w:rPr>
+          <w:rFonts w:asciiTheme="majorBidi" w:hAnsiTheme="majorBidi" w:cstheme="majorBidi"/>
+          <w:b/>
+          <w:bCs/>
+          <w:sz w:val="28"/>
+          <w:szCs w:val="28"/>
+        </w:rPr>
         <w:t>xmin</w:t>
       </w:r>
+      <w:proofErr w:type="spellEnd"/>
     </w:p>
     <w:p>
       <w:pPr>
@@ -1939,6 +2175,7 @@
         </w:rPr>
         <w:t xml:space="preserve">Le critère </w:t>
       </w:r>
+      <w:proofErr w:type="spellStart"/>
       <w:r>
         <w:rPr>
           <w:rFonts w:asciiTheme="majorBidi" w:hAnsiTheme="majorBidi" w:cstheme="majorBidi"/>
@@ -1949,6 +2186,7 @@
         </w:rPr>
         <w:t>maxmin</w:t>
       </w:r>
+      <w:proofErr w:type="spellEnd"/>
       <w:r>
         <w:rPr>
           <w:rFonts w:asciiTheme="majorBidi" w:hAnsiTheme="majorBidi" w:cstheme="majorBidi"/>
@@ -3667,7 +3905,25 @@
           <w:sz w:val="24"/>
           <w:szCs w:val="24"/>
         </w:rPr>
-        <w:t xml:space="preserve"> utilisant le solveur Gurobi. Une </w:t>
+        <w:t xml:space="preserve"> utilisant le solveur </w:t>
+      </w:r>
+      <w:proofErr w:type="spellStart"/>
+      <w:r>
+        <w:rPr>
+          <w:rFonts w:asciiTheme="majorBidi" w:hAnsiTheme="majorBidi" w:cstheme="majorBidi"/>
+          <w:sz w:val="24"/>
+          <w:szCs w:val="24"/>
+        </w:rPr>
+        <w:t>Gurobi</w:t>
+      </w:r>
+      <w:proofErr w:type="spellEnd"/>
+      <w:r>
+        <w:rPr>
+          <w:rFonts w:asciiTheme="majorBidi" w:hAnsiTheme="majorBidi" w:cstheme="majorBidi"/>
+          <w:sz w:val="24"/>
+          <w:szCs w:val="24"/>
+        </w:rPr>
+        <w:t xml:space="preserve">. Une </w:t>
       </w:r>
       <w:r>
         <w:rPr>
@@ -3740,7 +3996,25 @@
           <w:sz w:val="24"/>
           <w:szCs w:val="24"/>
         </w:rPr>
-        <w:t xml:space="preserve"> maxmin, a été </w:t>
+        <w:t xml:space="preserve"> </w:t>
+      </w:r>
+      <w:proofErr w:type="spellStart"/>
+      <w:r>
+        <w:rPr>
+          <w:rFonts w:asciiTheme="majorBidi" w:hAnsiTheme="majorBidi" w:cstheme="majorBidi"/>
+          <w:sz w:val="24"/>
+          <w:szCs w:val="24"/>
+        </w:rPr>
+        <w:t>maxmin</w:t>
+      </w:r>
+      <w:proofErr w:type="spellEnd"/>
+      <w:r>
+        <w:rPr>
+          <w:rFonts w:asciiTheme="majorBidi" w:hAnsiTheme="majorBidi" w:cstheme="majorBidi"/>
+          <w:sz w:val="24"/>
+          <w:szCs w:val="24"/>
+        </w:rPr>
+        <w:t xml:space="preserve">, a été </w:t>
       </w:r>
       <w:r>
         <w:rPr>
@@ -4060,13 +4334,23 @@
         </w:rPr>
         <w:t xml:space="preserve">                              La valeur de la fonction objective (</w:t>
       </w:r>
-      <w:r>
-        <w:rPr>
-          <w:rFonts w:asciiTheme="majorBidi" w:hAnsiTheme="majorBidi" w:cstheme="majorBidi"/>
-          <w:sz w:val="24"/>
-          <w:szCs w:val="24"/>
-        </w:rPr>
-        <w:t>maxmin) : 66</w:t>
+      <w:proofErr w:type="spellStart"/>
+      <w:r>
+        <w:rPr>
+          <w:rFonts w:asciiTheme="majorBidi" w:hAnsiTheme="majorBidi" w:cstheme="majorBidi"/>
+          <w:sz w:val="24"/>
+          <w:szCs w:val="24"/>
+        </w:rPr>
+        <w:t>maxmin</w:t>
+      </w:r>
+      <w:proofErr w:type="spellEnd"/>
+      <w:r>
+        <w:rPr>
+          <w:rFonts w:asciiTheme="majorBidi" w:hAnsiTheme="majorBidi" w:cstheme="majorBidi"/>
+          <w:sz w:val="24"/>
+          <w:szCs w:val="24"/>
+        </w:rPr>
+        <w:t>) : 66</w:t>
       </w:r>
     </w:p>
     <w:p>
@@ -4166,13 +4450,10 @@
           <w:sz w:val="28"/>
           <w:szCs w:val="28"/>
         </w:rPr>
-        <w:t>Formulation du problème de minmax regret</w:t>
-      </w:r>
-    </w:p>
-    <w:p>
-      <w:pPr>
-        <w:pStyle w:val="ListParagraph"/>
-        <w:ind w:left="1440"/>
+        <w:t xml:space="preserve">Formulation du problème de </w:t>
+      </w:r>
+      <w:proofErr w:type="spellStart"/>
+      <w:r>
         <w:rPr>
           <w:rFonts w:asciiTheme="majorBidi" w:hAnsiTheme="majorBidi" w:cstheme="majorBidi"/>
           <w:b/>
@@ -4180,18 +4461,9 @@
           <w:sz w:val="28"/>
           <w:szCs w:val="28"/>
         </w:rPr>
-      </w:pPr>
-    </w:p>
-    <w:p>
-      <w:pPr>
-        <w:pStyle w:val="ListParagraph"/>
-        <w:jc w:val="both"/>
-        <w:rPr>
-          <w:rFonts w:asciiTheme="majorBidi" w:hAnsiTheme="majorBidi" w:cstheme="majorBidi"/>
-          <w:sz w:val="24"/>
-          <w:szCs w:val="24"/>
-        </w:rPr>
-      </w:pPr>
+        <w:t>minmax</w:t>
+      </w:r>
+      <w:proofErr w:type="spellEnd"/>
       <w:r>
         <w:rPr>
           <w:rFonts w:asciiTheme="majorBidi" w:hAnsiTheme="majorBidi" w:cstheme="majorBidi"/>
@@ -4200,25 +4472,71 @@
           <w:sz w:val="28"/>
           <w:szCs w:val="28"/>
         </w:rPr>
-        <w:tab/>
-      </w:r>
-      <w:r>
-        <w:rPr>
-          <w:rFonts w:asciiTheme="majorBidi" w:hAnsiTheme="majorBidi" w:cstheme="majorBidi"/>
-          <w:sz w:val="24"/>
-          <w:szCs w:val="24"/>
-        </w:rPr>
-        <w:t xml:space="preserve">Le critère </w:t>
-      </w:r>
-      <w:r>
+        <w:t xml:space="preserve"> regret</w:t>
+      </w:r>
+    </w:p>
+    <w:p>
+      <w:pPr>
+        <w:pStyle w:val="ListParagraph"/>
+        <w:ind w:left="1440"/>
         <w:rPr>
           <w:rFonts w:asciiTheme="majorBidi" w:hAnsiTheme="majorBidi" w:cstheme="majorBidi"/>
           <w:b/>
           <w:bCs/>
-          <w:sz w:val="24"/>
-          <w:szCs w:val="24"/>
-        </w:rPr>
-        <w:t>minmax regret</w:t>
+          <w:sz w:val="28"/>
+          <w:szCs w:val="28"/>
+        </w:rPr>
+      </w:pPr>
+    </w:p>
+    <w:p>
+      <w:pPr>
+        <w:pStyle w:val="ListParagraph"/>
+        <w:jc w:val="both"/>
+        <w:rPr>
+          <w:rFonts w:asciiTheme="majorBidi" w:hAnsiTheme="majorBidi" w:cstheme="majorBidi"/>
+          <w:sz w:val="24"/>
+          <w:szCs w:val="24"/>
+        </w:rPr>
+      </w:pPr>
+      <w:r>
+        <w:rPr>
+          <w:rFonts w:asciiTheme="majorBidi" w:hAnsiTheme="majorBidi" w:cstheme="majorBidi"/>
+          <w:b/>
+          <w:bCs/>
+          <w:sz w:val="28"/>
+          <w:szCs w:val="28"/>
+        </w:rPr>
+        <w:tab/>
+      </w:r>
+      <w:r>
+        <w:rPr>
+          <w:rFonts w:asciiTheme="majorBidi" w:hAnsiTheme="majorBidi" w:cstheme="majorBidi"/>
+          <w:sz w:val="24"/>
+          <w:szCs w:val="24"/>
+        </w:rPr>
+        <w:t xml:space="preserve">Le critère </w:t>
+      </w:r>
+      <w:proofErr w:type="spellStart"/>
+      <w:r>
+        <w:rPr>
+          <w:rFonts w:asciiTheme="majorBidi" w:hAnsiTheme="majorBidi" w:cstheme="majorBidi"/>
+          <w:b/>
+          <w:bCs/>
+          <w:sz w:val="24"/>
+          <w:szCs w:val="24"/>
+        </w:rPr>
+        <w:t>minmax</w:t>
+      </w:r>
+      <w:proofErr w:type="spellEnd"/>
+      <w:r>
+        <w:rPr>
+          <w:rFonts w:asciiTheme="majorBidi" w:hAnsiTheme="majorBidi" w:cstheme="majorBidi"/>
+          <w:b/>
+          <w:bCs/>
+          <w:sz w:val="24"/>
+          <w:szCs w:val="24"/>
+        </w:rPr>
+        <w:t xml:space="preserve"> regret</w:t>
       </w:r>
       <w:r>
         <w:rPr>
@@ -6637,7 +6955,43 @@
           <w:sz w:val="24"/>
           <w:szCs w:val="24"/>
         </w:rPr>
-        <w:t>), en utilisant le solveur Gurobi. Gurobi nous a permis de</w:t>
+        <w:t xml:space="preserve">), en utilisant le solveur </w:t>
+      </w:r>
+      <w:proofErr w:type="spellStart"/>
+      <w:r>
+        <w:rPr>
+          <w:rFonts w:asciiTheme="majorBidi" w:hAnsiTheme="majorBidi" w:cstheme="majorBidi"/>
+          <w:sz w:val="24"/>
+          <w:szCs w:val="24"/>
+        </w:rPr>
+        <w:t>Gurobi</w:t>
+      </w:r>
+      <w:proofErr w:type="spellEnd"/>
+      <w:r>
+        <w:rPr>
+          <w:rFonts w:asciiTheme="majorBidi" w:hAnsiTheme="majorBidi" w:cstheme="majorBidi"/>
+          <w:sz w:val="24"/>
+          <w:szCs w:val="24"/>
+        </w:rPr>
+        <w:t xml:space="preserve">. </w:t>
+      </w:r>
+      <w:proofErr w:type="spellStart"/>
+      <w:r>
+        <w:rPr>
+          <w:rFonts w:asciiTheme="majorBidi" w:hAnsiTheme="majorBidi" w:cstheme="majorBidi"/>
+          <w:sz w:val="24"/>
+          <w:szCs w:val="24"/>
+        </w:rPr>
+        <w:t>Gurobi</w:t>
+      </w:r>
+      <w:proofErr w:type="spellEnd"/>
+      <w:r>
+        <w:rPr>
+          <w:rFonts w:asciiTheme="majorBidi" w:hAnsiTheme="majorBidi" w:cstheme="majorBidi"/>
+          <w:sz w:val="24"/>
+          <w:szCs w:val="24"/>
+        </w:rPr>
+        <w:t xml:space="preserve"> nous a permis de</w:t>
       </w:r>
       <w:r>
         <w:rPr>
@@ -6874,7 +7228,25 @@
           <w:sz w:val="24"/>
           <w:szCs w:val="24"/>
         </w:rPr>
-        <w:t>respectivement. Par la suite, il a résolu le programme linéaire pour déterminer la solution optimale du regret minmax, fournissant les résultats suivants :</w:t>
+        <w:t xml:space="preserve">respectivement. Par la suite, il a résolu le programme linéaire pour déterminer la solution optimale du regret </w:t>
+      </w:r>
+      <w:proofErr w:type="spellStart"/>
+      <w:r>
+        <w:rPr>
+          <w:rFonts w:asciiTheme="majorBidi" w:hAnsiTheme="majorBidi" w:cstheme="majorBidi"/>
+          <w:sz w:val="24"/>
+          <w:szCs w:val="24"/>
+        </w:rPr>
+        <w:t>minmax</w:t>
+      </w:r>
+      <w:proofErr w:type="spellEnd"/>
+      <w:r>
+        <w:rPr>
+          <w:rFonts w:asciiTheme="majorBidi" w:hAnsiTheme="majorBidi" w:cstheme="majorBidi"/>
+          <w:sz w:val="24"/>
+          <w:szCs w:val="24"/>
+        </w:rPr>
+        <w:t>, fournissant les résultats suivants :</w:t>
       </w:r>
     </w:p>
     <w:p>
@@ -7826,7 +8198,25 @@
           <w:sz w:val="24"/>
           <w:szCs w:val="24"/>
         </w:rPr>
-        <w:t>La valeur de la fonction objective (minmax regret) : 50</w:t>
+        <w:t>La valeur de la fonction objective (</w:t>
+      </w:r>
+      <w:proofErr w:type="spellStart"/>
+      <w:r>
+        <w:rPr>
+          <w:rFonts w:asciiTheme="majorBidi" w:hAnsiTheme="majorBidi" w:cstheme="majorBidi"/>
+          <w:sz w:val="24"/>
+          <w:szCs w:val="24"/>
+        </w:rPr>
+        <w:t>minmax</w:t>
+      </w:r>
+      <w:proofErr w:type="spellEnd"/>
+      <w:r>
+        <w:rPr>
+          <w:rFonts w:asciiTheme="majorBidi" w:hAnsiTheme="majorBidi" w:cstheme="majorBidi"/>
+          <w:sz w:val="24"/>
+          <w:szCs w:val="24"/>
+        </w:rPr>
+        <w:t xml:space="preserve"> regret) : 50</w:t>
       </w:r>
     </w:p>
     <w:p>
@@ -9114,7 +9504,25 @@
           <w:sz w:val="24"/>
           <w:szCs w:val="24"/>
         </w:rPr>
-        <w:t xml:space="preserve">pondéré par des coefficients positifs. Cependant, les solutions maxmin </w:t>
+        <w:t xml:space="preserve">pondéré par des coefficients positifs. Cependant, les solutions </w:t>
+      </w:r>
+      <w:proofErr w:type="spellStart"/>
+      <w:r>
+        <w:rPr>
+          <w:rFonts w:asciiTheme="majorBidi" w:eastAsiaTheme="minorEastAsia" w:hAnsiTheme="majorBidi" w:cstheme="majorBidi"/>
+          <w:sz w:val="24"/>
+          <w:szCs w:val="24"/>
+        </w:rPr>
+        <w:t>maxmin</w:t>
+      </w:r>
+      <w:proofErr w:type="spellEnd"/>
+      <w:r>
+        <w:rPr>
+          <w:rFonts w:asciiTheme="majorBidi" w:eastAsiaTheme="minorEastAsia" w:hAnsiTheme="majorBidi" w:cstheme="majorBidi"/>
+          <w:sz w:val="24"/>
+          <w:szCs w:val="24"/>
+        </w:rPr>
+        <w:t xml:space="preserve"> </w:t>
       </w:r>
       <m:oMath>
         <m:sSup>
@@ -9164,7 +9572,25 @@
           <w:sz w:val="24"/>
           <w:szCs w:val="24"/>
         </w:rPr>
-        <w:t xml:space="preserve">et minmax regret </w:t>
+        <w:t xml:space="preserve">et </w:t>
+      </w:r>
+      <w:proofErr w:type="spellStart"/>
+      <w:r>
+        <w:rPr>
+          <w:rFonts w:asciiTheme="majorBidi" w:eastAsiaTheme="minorEastAsia" w:hAnsiTheme="majorBidi" w:cstheme="majorBidi"/>
+          <w:sz w:val="24"/>
+          <w:szCs w:val="24"/>
+        </w:rPr>
+        <w:t>minmax</w:t>
+      </w:r>
+      <w:proofErr w:type="spellEnd"/>
+      <w:r>
+        <w:rPr>
+          <w:rFonts w:asciiTheme="majorBidi" w:eastAsiaTheme="minorEastAsia" w:hAnsiTheme="majorBidi" w:cstheme="majorBidi"/>
+          <w:sz w:val="24"/>
+          <w:szCs w:val="24"/>
+        </w:rPr>
+        <w:t xml:space="preserve"> regret </w:t>
       </w:r>
       <m:oMath>
         <m:sSup>
@@ -9262,7 +9688,25 @@
           <w:sz w:val="24"/>
           <w:szCs w:val="24"/>
         </w:rPr>
-        <w:t xml:space="preserve">La solution maxmin </w:t>
+        <w:t xml:space="preserve">La solution </w:t>
+      </w:r>
+      <w:proofErr w:type="spellStart"/>
+      <w:r>
+        <w:rPr>
+          <w:rFonts w:asciiTheme="majorBidi" w:eastAsiaTheme="minorEastAsia" w:hAnsiTheme="majorBidi" w:cstheme="majorBidi"/>
+          <w:sz w:val="24"/>
+          <w:szCs w:val="24"/>
+        </w:rPr>
+        <w:t>maxmin</w:t>
+      </w:r>
+      <w:proofErr w:type="spellEnd"/>
+      <w:r>
+        <w:rPr>
+          <w:rFonts w:asciiTheme="majorBidi" w:eastAsiaTheme="minorEastAsia" w:hAnsiTheme="majorBidi" w:cstheme="majorBidi"/>
+          <w:sz w:val="24"/>
+          <w:szCs w:val="24"/>
+        </w:rPr>
+        <w:t xml:space="preserve"> </w:t>
       </w:r>
       <m:oMath>
         <m:sSup>
@@ -9340,7 +9784,25 @@
           <w:sz w:val="24"/>
           <w:szCs w:val="24"/>
         </w:rPr>
-        <w:t xml:space="preserve">La solution minmax regret </w:t>
+        <w:t xml:space="preserve">La solution </w:t>
+      </w:r>
+      <w:proofErr w:type="spellStart"/>
+      <w:r>
+        <w:rPr>
+          <w:rFonts w:asciiTheme="majorBidi" w:eastAsiaTheme="minorEastAsia" w:hAnsiTheme="majorBidi" w:cstheme="majorBidi"/>
+          <w:sz w:val="24"/>
+          <w:szCs w:val="24"/>
+        </w:rPr>
+        <w:t>minmax</w:t>
+      </w:r>
+      <w:proofErr w:type="spellEnd"/>
+      <w:r>
+        <w:rPr>
+          <w:rFonts w:asciiTheme="majorBidi" w:eastAsiaTheme="minorEastAsia" w:hAnsiTheme="majorBidi" w:cstheme="majorBidi"/>
+          <w:sz w:val="24"/>
+          <w:szCs w:val="24"/>
+        </w:rPr>
+        <w:t xml:space="preserve"> regret </w:t>
       </w:r>
       <m:oMath>
         <m:sSup>
@@ -9482,6 +9944,7 @@
         </w:rPr>
         <w:t xml:space="preserve">L'étude des temps de résolution pour le problème de sac-à-dos robuste a été réalisée en considérant les deux critères d'optimisation : </w:t>
       </w:r>
+      <w:proofErr w:type="spellStart"/>
       <w:r>
         <w:rPr>
           <w:rFonts w:asciiTheme="majorBidi" w:eastAsiaTheme="minorEastAsia" w:hAnsiTheme="majorBidi" w:cstheme="majorBidi"/>
@@ -9502,6 +9965,7 @@
         </w:rPr>
         <w:t>axmin</w:t>
       </w:r>
+      <w:proofErr w:type="spellEnd"/>
       <w:r>
         <w:rPr>
           <w:rFonts w:asciiTheme="majorBidi" w:eastAsiaTheme="minorEastAsia" w:hAnsiTheme="majorBidi" w:cstheme="majorBidi"/>
@@ -9510,6 +9974,7 @@
         </w:rPr>
         <w:t xml:space="preserve"> et </w:t>
       </w:r>
+      <w:proofErr w:type="spellStart"/>
       <w:r>
         <w:rPr>
           <w:rFonts w:asciiTheme="majorBidi" w:eastAsiaTheme="minorEastAsia" w:hAnsiTheme="majorBidi" w:cstheme="majorBidi"/>
@@ -9528,7 +9993,18 @@
           <w:sz w:val="24"/>
           <w:szCs w:val="24"/>
         </w:rPr>
-        <w:t xml:space="preserve">max </w:t>
+        <w:t>max</w:t>
+      </w:r>
+      <w:proofErr w:type="spellEnd"/>
+      <w:r>
+        <w:rPr>
+          <w:rFonts w:asciiTheme="majorBidi" w:eastAsiaTheme="minorEastAsia" w:hAnsiTheme="majorBidi" w:cstheme="majorBidi"/>
+          <w:b/>
+          <w:bCs/>
+          <w:sz w:val="24"/>
+          <w:szCs w:val="24"/>
+        </w:rPr>
+        <w:t xml:space="preserve"> </w:t>
       </w:r>
       <w:r>
         <w:rPr>
@@ -9837,6 +10313,7 @@
               </w:rPr>
               <w:t>Temps moyen de résolution (</w:t>
             </w:r>
+            <w:proofErr w:type="spellStart"/>
             <w:r>
               <w:rPr>
                 <w:rFonts w:asciiTheme="majorBidi" w:eastAsiaTheme="minorEastAsia" w:hAnsiTheme="majorBidi" w:cstheme="majorBidi"/>
@@ -9847,6 +10324,7 @@
               </w:rPr>
               <w:t>maxmin</w:t>
             </w:r>
+            <w:proofErr w:type="spellEnd"/>
             <w:r>
               <w:rPr>
                 <w:rFonts w:asciiTheme="majorBidi" w:eastAsiaTheme="minorEastAsia" w:hAnsiTheme="majorBidi" w:cstheme="majorBidi"/>
@@ -9881,6 +10359,7 @@
               </w:rPr>
               <w:t>Temps moyen de résolution (</w:t>
             </w:r>
+            <w:proofErr w:type="spellStart"/>
             <w:r>
               <w:rPr>
                 <w:rFonts w:asciiTheme="majorBidi" w:eastAsiaTheme="minorEastAsia" w:hAnsiTheme="majorBidi" w:cstheme="majorBidi"/>
@@ -9889,7 +10368,18 @@
                 <w:sz w:val="24"/>
                 <w:szCs w:val="24"/>
               </w:rPr>
-              <w:t>minmax regret</w:t>
+              <w:t>minmax</w:t>
+            </w:r>
+            <w:proofErr w:type="spellEnd"/>
+            <w:r>
+              <w:rPr>
+                <w:rFonts w:asciiTheme="majorBidi" w:eastAsiaTheme="minorEastAsia" w:hAnsiTheme="majorBidi" w:cstheme="majorBidi"/>
+                <w:b/>
+                <w:bCs/>
+                <w:sz w:val="24"/>
+                <w:szCs w:val="24"/>
+              </w:rPr>
+              <w:t xml:space="preserve"> regret</w:t>
             </w:r>
             <w:r>
               <w:rPr>
@@ -11126,6 +11616,7 @@
         </w:rPr>
         <w:t xml:space="preserve">Les temps de résolution pour </w:t>
       </w:r>
+      <w:proofErr w:type="spellStart"/>
       <w:r>
         <w:rPr>
           <w:rFonts w:asciiTheme="majorBidi" w:eastAsiaTheme="minorEastAsia" w:hAnsiTheme="majorBidi" w:cstheme="majorBidi"/>
@@ -11140,8 +11631,18 @@
           <w:sz w:val="24"/>
           <w:szCs w:val="24"/>
         </w:rPr>
-        <w:t xml:space="preserve">inmax Regret sont significativement plus élevés que ceux pour </w:t>
-      </w:r>
+        <w:t>inmax</w:t>
+      </w:r>
+      <w:proofErr w:type="spellEnd"/>
+      <w:r>
+        <w:rPr>
+          <w:rFonts w:asciiTheme="majorBidi" w:eastAsiaTheme="minorEastAsia" w:hAnsiTheme="majorBidi" w:cstheme="majorBidi"/>
+          <w:sz w:val="24"/>
+          <w:szCs w:val="24"/>
+        </w:rPr>
+        <w:t xml:space="preserve"> Regret sont significativement plus élevés que ceux pour </w:t>
+      </w:r>
+      <w:proofErr w:type="spellStart"/>
       <w:r>
         <w:rPr>
           <w:rFonts w:asciiTheme="majorBidi" w:eastAsiaTheme="minorEastAsia" w:hAnsiTheme="majorBidi" w:cstheme="majorBidi"/>
@@ -11156,15 +11657,34 @@
           <w:sz w:val="24"/>
           <w:szCs w:val="24"/>
         </w:rPr>
-        <w:t xml:space="preserve">axmin, indiquant une complexité supplémentaire liée aux calculs de regret. En effet, la méthode </w:t>
-      </w:r>
-      <w:r>
-        <w:rPr>
-          <w:rFonts w:asciiTheme="majorBidi" w:eastAsiaTheme="minorEastAsia" w:hAnsiTheme="majorBidi" w:cstheme="majorBidi"/>
-          <w:sz w:val="24"/>
-          <w:szCs w:val="24"/>
-        </w:rPr>
-        <w:t xml:space="preserve">minmax </w:t>
+        <w:t>axmin</w:t>
+      </w:r>
+      <w:proofErr w:type="spellEnd"/>
+      <w:r>
+        <w:rPr>
+          <w:rFonts w:asciiTheme="majorBidi" w:eastAsiaTheme="minorEastAsia" w:hAnsiTheme="majorBidi" w:cstheme="majorBidi"/>
+          <w:sz w:val="24"/>
+          <w:szCs w:val="24"/>
+        </w:rPr>
+        <w:t xml:space="preserve">, indiquant une complexité supplémentaire liée aux calculs de regret. En effet, la méthode </w:t>
+      </w:r>
+      <w:proofErr w:type="spellStart"/>
+      <w:r>
+        <w:rPr>
+          <w:rFonts w:asciiTheme="majorBidi" w:eastAsiaTheme="minorEastAsia" w:hAnsiTheme="majorBidi" w:cstheme="majorBidi"/>
+          <w:sz w:val="24"/>
+          <w:szCs w:val="24"/>
+        </w:rPr>
+        <w:t>minmax</w:t>
+      </w:r>
+      <w:proofErr w:type="spellEnd"/>
+      <w:r>
+        <w:rPr>
+          <w:rFonts w:asciiTheme="majorBidi" w:eastAsiaTheme="minorEastAsia" w:hAnsiTheme="majorBidi" w:cstheme="majorBidi"/>
+          <w:sz w:val="24"/>
+          <w:szCs w:val="24"/>
+        </w:rPr>
+        <w:t xml:space="preserve"> </w:t>
       </w:r>
       <w:r>
         <w:rPr>
@@ -11230,6 +11750,7 @@
         </w:rPr>
         <w:t xml:space="preserve"> (le nombre de scénarios) est plus marqué, surtout pour </w:t>
       </w:r>
+      <w:proofErr w:type="spellStart"/>
       <w:r>
         <w:rPr>
           <w:rFonts w:asciiTheme="majorBidi" w:eastAsiaTheme="minorEastAsia" w:hAnsiTheme="majorBidi" w:cstheme="majorBidi"/>
@@ -11244,7 +11765,16 @@
           <w:sz w:val="24"/>
           <w:szCs w:val="24"/>
         </w:rPr>
-        <w:t xml:space="preserve">inmax Regret, car chaque scénario ajoute des contraintes supplémentaires au modèle. </w:t>
+        <w:t>inmax</w:t>
+      </w:r>
+      <w:proofErr w:type="spellEnd"/>
+      <w:r>
+        <w:rPr>
+          <w:rFonts w:asciiTheme="majorBidi" w:eastAsiaTheme="minorEastAsia" w:hAnsiTheme="majorBidi" w:cstheme="majorBidi"/>
+          <w:sz w:val="24"/>
+          <w:szCs w:val="24"/>
+        </w:rPr>
+        <w:t xml:space="preserve"> Regret, car chaque scénario ajoute des contraintes supplémentaires au modèle. </w:t>
       </w:r>
     </w:p>
     <w:p>
@@ -11266,6 +11796,7 @@
         </w:rPr>
         <w:t xml:space="preserve">Cette analyse met en lumière l'impact des paramètres sur les contraintes du problème. L’approche </w:t>
       </w:r>
+      <w:proofErr w:type="spellStart"/>
       <w:r>
         <w:rPr>
           <w:rFonts w:asciiTheme="majorBidi" w:eastAsiaTheme="minorEastAsia" w:hAnsiTheme="majorBidi" w:cstheme="majorBidi"/>
@@ -11280,7 +11811,16 @@
           <w:sz w:val="24"/>
           <w:szCs w:val="24"/>
         </w:rPr>
-        <w:t>xmin reste plus rapide, car elle repose sur un calcul plus direct sans avoir à examiner tous les regrets possibles à travers les scénarios.</w:t>
+        <w:t>xmin</w:t>
+      </w:r>
+      <w:proofErr w:type="spellEnd"/>
+      <w:r>
+        <w:rPr>
+          <w:rFonts w:asciiTheme="majorBidi" w:eastAsiaTheme="minorEastAsia" w:hAnsiTheme="majorBidi" w:cstheme="majorBidi"/>
+          <w:sz w:val="24"/>
+          <w:szCs w:val="24"/>
+        </w:rPr>
+        <w:t xml:space="preserve"> reste plus rapide, car elle repose sur un calcul plus direct sans avoir à examiner tous les regrets possibles à travers les scénarios.</w:t>
       </w:r>
     </w:p>
     <w:p>
@@ -11465,8 +12005,20 @@
           <w:sz w:val="28"/>
           <w:szCs w:val="28"/>
         </w:rPr>
-        <w:t>Linéarisation du critère maxOWA</w:t>
-      </w:r>
+        <w:t xml:space="preserve">Linéarisation du critère </w:t>
+      </w:r>
+      <w:proofErr w:type="spellStart"/>
+      <w:r>
+        <w:rPr>
+          <w:rFonts w:asciiTheme="majorBidi" w:eastAsiaTheme="minorEastAsia" w:hAnsiTheme="majorBidi" w:cstheme="majorBidi"/>
+          <w:b/>
+          <w:bCs/>
+          <w:sz w:val="28"/>
+          <w:szCs w:val="28"/>
+        </w:rPr>
+        <w:t>maxOWA</w:t>
+      </w:r>
+      <w:proofErr w:type="spellEnd"/>
     </w:p>
     <w:p>
       <w:pPr>
@@ -11506,6 +12058,7 @@
         </w:rPr>
         <w:t xml:space="preserve"> de </w:t>
       </w:r>
+      <w:proofErr w:type="spellStart"/>
       <w:r>
         <w:rPr>
           <w:rFonts w:asciiTheme="majorBidi" w:eastAsiaTheme="minorEastAsia" w:hAnsiTheme="majorBidi" w:cstheme="majorBidi"/>
@@ -11531,6 +12084,7 @@
         </w:rPr>
         <w:t>k</w:t>
       </w:r>
+      <w:proofErr w:type="spellEnd"/>
       <w:r>
         <w:rPr>
           <w:rFonts w:asciiTheme="majorBidi" w:eastAsiaTheme="minorEastAsia" w:hAnsiTheme="majorBidi" w:cstheme="majorBidi"/>
@@ -11758,6 +12312,7 @@
         </w:rPr>
         <w:t xml:space="preserve"> </w:t>
       </w:r>
+      <w:proofErr w:type="spellStart"/>
       <w:r>
         <w:rPr>
           <w:rFonts w:asciiTheme="majorBidi" w:eastAsiaTheme="minorEastAsia" w:hAnsiTheme="majorBidi" w:cstheme="majorBidi"/>
@@ -11779,6 +12334,7 @@
         </w:rPr>
         <w:t>k</w:t>
       </w:r>
+      <w:proofErr w:type="spellEnd"/>
       <w:r>
         <w:rPr>
           <w:rFonts w:asciiTheme="majorBidi" w:eastAsiaTheme="minorEastAsia" w:hAnsiTheme="majorBidi" w:cstheme="majorBidi"/>
@@ -12059,6 +12615,7 @@
         </w:rPr>
         <w:t xml:space="preserve"> le </w:t>
       </w:r>
+      <w:proofErr w:type="spellStart"/>
       <w:r>
         <w:rPr>
           <w:rFonts w:asciiTheme="majorBidi" w:eastAsiaTheme="minorEastAsia" w:hAnsiTheme="majorBidi" w:cstheme="majorBidi"/>
@@ -12067,6 +12624,7 @@
         </w:rPr>
         <w:t>i-ème</w:t>
       </w:r>
+      <w:proofErr w:type="spellEnd"/>
       <w:r>
         <w:rPr>
           <w:rFonts w:asciiTheme="majorBidi" w:eastAsiaTheme="minorEastAsia" w:hAnsiTheme="majorBidi" w:cstheme="majorBidi"/>
@@ -13069,6 +13627,7 @@
         </w:rPr>
         <w:t xml:space="preserve">On veut montrer que </w:t>
       </w:r>
+      <w:proofErr w:type="spellStart"/>
       <w:r>
         <w:rPr>
           <w:rFonts w:asciiTheme="majorBidi" w:eastAsiaTheme="minorEastAsia" w:hAnsiTheme="majorBidi" w:cstheme="majorBidi"/>
@@ -13090,6 +13649,7 @@
         </w:rPr>
         <w:t>k</w:t>
       </w:r>
+      <w:proofErr w:type="spellEnd"/>
       <w:r>
         <w:rPr>
           <w:rFonts w:asciiTheme="majorBidi" w:eastAsiaTheme="minorEastAsia" w:hAnsiTheme="majorBidi" w:cstheme="majorBidi"/>
@@ -13580,6 +14140,7 @@
         </w:rPr>
         <w:t xml:space="preserve">t c’est ce que représente </w:t>
       </w:r>
+      <w:proofErr w:type="spellStart"/>
       <w:r>
         <w:rPr>
           <w:rFonts w:asciiTheme="majorBidi" w:eastAsiaTheme="minorEastAsia" w:hAnsiTheme="majorBidi" w:cstheme="majorBidi"/>
@@ -13601,6 +14162,7 @@
         </w:rPr>
         <w:t>k</w:t>
       </w:r>
+      <w:proofErr w:type="spellEnd"/>
       <w:r>
         <w:rPr>
           <w:rFonts w:asciiTheme="majorBidi" w:eastAsiaTheme="minorEastAsia" w:hAnsiTheme="majorBidi" w:cstheme="majorBidi"/>
@@ -13639,6 +14201,7 @@
         </w:rPr>
         <w:t xml:space="preserve">Cette formulation permet une linéarisation du critère </w:t>
       </w:r>
+      <w:proofErr w:type="spellStart"/>
       <w:r>
         <w:rPr>
           <w:rFonts w:asciiTheme="majorBidi" w:eastAsiaTheme="minorEastAsia" w:hAnsiTheme="majorBidi" w:cstheme="majorBidi"/>
@@ -13649,6 +14212,7 @@
         </w:rPr>
         <w:t>maxOWA</w:t>
       </w:r>
+      <w:proofErr w:type="spellEnd"/>
       <w:r>
         <w:rPr>
           <w:rFonts w:asciiTheme="majorBidi" w:eastAsiaTheme="minorEastAsia" w:hAnsiTheme="majorBidi" w:cstheme="majorBidi"/>
@@ -18727,6 +19291,7 @@
         </w:rPr>
         <w:t xml:space="preserve">linéaire en termes de </w:t>
       </w:r>
+      <w:proofErr w:type="spellStart"/>
       <w:r>
         <w:rPr>
           <w:rFonts w:asciiTheme="majorBidi" w:eastAsiaTheme="minorEastAsia" w:hAnsiTheme="majorBidi" w:cstheme="majorBidi"/>
@@ -18752,6 +19317,7 @@
         </w:rPr>
         <w:t>k</w:t>
       </w:r>
+      <w:proofErr w:type="spellEnd"/>
       <w:r>
         <w:rPr>
           <w:rFonts w:asciiTheme="majorBidi" w:eastAsiaTheme="minorEastAsia" w:hAnsiTheme="majorBidi" w:cstheme="majorBidi"/>
@@ -18931,13 +19497,59 @@
         </w:rPr>
         <w:t>L’OWA (</w:t>
       </w:r>
-      <w:r>
-        <w:rPr>
-          <w:rFonts w:asciiTheme="majorBidi" w:eastAsiaTheme="minorEastAsia" w:hAnsiTheme="majorBidi" w:cstheme="majorBidi"/>
-          <w:sz w:val="24"/>
-          <w:szCs w:val="24"/>
-        </w:rPr>
-        <w:t>Ordered Weighted Average)</w:t>
+      <w:proofErr w:type="spellStart"/>
+      <w:r>
+        <w:rPr>
+          <w:rFonts w:asciiTheme="majorBidi" w:eastAsiaTheme="minorEastAsia" w:hAnsiTheme="majorBidi" w:cstheme="majorBidi"/>
+          <w:sz w:val="24"/>
+          <w:szCs w:val="24"/>
+        </w:rPr>
+        <w:t>Ordered</w:t>
+      </w:r>
+      <w:proofErr w:type="spellEnd"/>
+      <w:r>
+        <w:rPr>
+          <w:rFonts w:asciiTheme="majorBidi" w:eastAsiaTheme="minorEastAsia" w:hAnsiTheme="majorBidi" w:cstheme="majorBidi"/>
+          <w:sz w:val="24"/>
+          <w:szCs w:val="24"/>
+        </w:rPr>
+        <w:t xml:space="preserve"> </w:t>
+      </w:r>
+      <w:proofErr w:type="spellStart"/>
+      <w:r>
+        <w:rPr>
+          <w:rFonts w:asciiTheme="majorBidi" w:eastAsiaTheme="minorEastAsia" w:hAnsiTheme="majorBidi" w:cstheme="majorBidi"/>
+          <w:sz w:val="24"/>
+          <w:szCs w:val="24"/>
+        </w:rPr>
+        <w:t>Weighted</w:t>
+      </w:r>
+      <w:proofErr w:type="spellEnd"/>
+      <w:r>
+        <w:rPr>
+          <w:rFonts w:asciiTheme="majorBidi" w:eastAsiaTheme="minorEastAsia" w:hAnsiTheme="majorBidi" w:cstheme="majorBidi"/>
+          <w:sz w:val="24"/>
+          <w:szCs w:val="24"/>
+        </w:rPr>
+        <w:t xml:space="preserve"> </w:t>
+      </w:r>
+      <w:proofErr w:type="spellStart"/>
+      <w:r>
+        <w:rPr>
+          <w:rFonts w:asciiTheme="majorBidi" w:eastAsiaTheme="minorEastAsia" w:hAnsiTheme="majorBidi" w:cstheme="majorBidi"/>
+          <w:sz w:val="24"/>
+          <w:szCs w:val="24"/>
+        </w:rPr>
+        <w:t>Average</w:t>
+      </w:r>
+      <w:proofErr w:type="spellEnd"/>
+      <w:r>
+        <w:rPr>
+          <w:rFonts w:asciiTheme="majorBidi" w:eastAsiaTheme="minorEastAsia" w:hAnsiTheme="majorBidi" w:cstheme="majorBidi"/>
+          <w:sz w:val="24"/>
+          <w:szCs w:val="24"/>
+        </w:rPr>
+        <w:t>)</w:t>
       </w:r>
       <w:r>
         <w:rPr>
@@ -24352,7 +24964,25 @@
           <w:sz w:val="24"/>
           <w:szCs w:val="24"/>
         </w:rPr>
-        <w:t xml:space="preserve">), utilisant le solveur Gurobi. Une solution optimale </w:t>
+        <w:t xml:space="preserve">), utilisant le solveur </w:t>
+      </w:r>
+      <w:proofErr w:type="spellStart"/>
+      <w:r>
+        <w:rPr>
+          <w:rFonts w:asciiTheme="majorBidi" w:hAnsiTheme="majorBidi" w:cstheme="majorBidi"/>
+          <w:sz w:val="24"/>
+          <w:szCs w:val="24"/>
+        </w:rPr>
+        <w:t>Gurobi</w:t>
+      </w:r>
+      <w:proofErr w:type="spellEnd"/>
+      <w:r>
+        <w:rPr>
+          <w:rFonts w:asciiTheme="majorBidi" w:hAnsiTheme="majorBidi" w:cstheme="majorBidi"/>
+          <w:sz w:val="24"/>
+          <w:szCs w:val="24"/>
+        </w:rPr>
+        <w:t xml:space="preserve">. Une solution optimale </w:t>
       </w:r>
       <w:r>
         <w:rPr>
@@ -24822,7 +25452,16 @@
           <w:sz w:val="24"/>
           <w:szCs w:val="24"/>
         </w:rPr>
-        <w:t xml:space="preserve">                              La valeur de la fonction objective (ma</w:t>
+        <w:t xml:space="preserve">                              La valeur de la fonction objective (</w:t>
+      </w:r>
+      <w:proofErr w:type="spellStart"/>
+      <w:r>
+        <w:rPr>
+          <w:rFonts w:asciiTheme="majorBidi" w:hAnsiTheme="majorBidi" w:cstheme="majorBidi"/>
+          <w:sz w:val="24"/>
+          <w:szCs w:val="24"/>
+        </w:rPr>
+        <w:t>ma</w:t>
       </w:r>
       <w:r>
         <w:rPr>
@@ -24832,6 +25471,7 @@
         </w:rPr>
         <w:t>xOWA</w:t>
       </w:r>
+      <w:proofErr w:type="spellEnd"/>
       <w:r>
         <w:rPr>
           <w:rFonts w:asciiTheme="majorBidi" w:hAnsiTheme="majorBidi" w:cstheme="majorBidi"/>
@@ -25008,7 +25648,29 @@
           <w:sz w:val="28"/>
           <w:szCs w:val="28"/>
         </w:rPr>
-        <w:t>Formulation linéaire et application de minOWA des regrets</w:t>
+        <w:t xml:space="preserve">Formulation linéaire et application de </w:t>
+      </w:r>
+      <w:proofErr w:type="spellStart"/>
+      <w:r>
+        <w:rPr>
+          <w:rFonts w:asciiTheme="majorBidi" w:hAnsiTheme="majorBidi" w:cstheme="majorBidi"/>
+          <w:b/>
+          <w:bCs/>
+          <w:sz w:val="28"/>
+          <w:szCs w:val="28"/>
+        </w:rPr>
+        <w:t>minOWA</w:t>
+      </w:r>
+      <w:proofErr w:type="spellEnd"/>
+      <w:r>
+        <w:rPr>
+          <w:rFonts w:asciiTheme="majorBidi" w:hAnsiTheme="majorBidi" w:cstheme="majorBidi"/>
+          <w:b/>
+          <w:bCs/>
+          <w:sz w:val="28"/>
+          <w:szCs w:val="28"/>
+        </w:rPr>
+        <w:t xml:space="preserve"> des regrets</w:t>
       </w:r>
     </w:p>
     <w:p>
@@ -25021,6 +25683,7 @@
           <w:szCs w:val="24"/>
         </w:rPr>
       </w:pPr>
+      <w:proofErr w:type="spellStart"/>
       <w:proofErr w:type="gramStart"/>
       <w:r>
         <w:rPr>
@@ -25030,6 +25693,7 @@
         </w:rPr>
         <w:t>minOWA</w:t>
       </w:r>
+      <w:proofErr w:type="spellEnd"/>
       <w:proofErr w:type="gramEnd"/>
       <w:r>
         <w:rPr>
@@ -25140,6 +25804,7 @@
         </w:rPr>
         <w:t xml:space="preserve">, définissons </w:t>
       </w:r>
+      <w:proofErr w:type="spellStart"/>
       <w:r>
         <w:rPr>
           <w:rFonts w:asciiTheme="majorBidi" w:eastAsiaTheme="minorEastAsia" w:hAnsiTheme="majorBidi" w:cstheme="majorBidi"/>
@@ -25161,6 +25826,7 @@
         </w:rPr>
         <w:t>k</w:t>
       </w:r>
+      <w:proofErr w:type="spellEnd"/>
       <w:r>
         <w:rPr>
           <w:rFonts w:asciiTheme="majorBidi" w:eastAsiaTheme="minorEastAsia" w:hAnsiTheme="majorBidi" w:cstheme="majorBidi"/>
@@ -26292,7 +26958,25 @@
           <w:sz w:val="24"/>
           <w:szCs w:val="24"/>
         </w:rPr>
-        <w:t xml:space="preserve"> regrets avec minOWA des regrets (même preuve que </w:t>
+        <w:t xml:space="preserve"> regrets avec </w:t>
+      </w:r>
+      <w:proofErr w:type="spellStart"/>
+      <w:r>
+        <w:rPr>
+          <w:rFonts w:asciiTheme="majorBidi" w:eastAsiaTheme="minorEastAsia" w:hAnsiTheme="majorBidi" w:cstheme="majorBidi"/>
+          <w:sz w:val="24"/>
+          <w:szCs w:val="24"/>
+        </w:rPr>
+        <w:t>minOWA</w:t>
+      </w:r>
+      <w:proofErr w:type="spellEnd"/>
+      <w:r>
+        <w:rPr>
+          <w:rFonts w:asciiTheme="majorBidi" w:eastAsiaTheme="minorEastAsia" w:hAnsiTheme="majorBidi" w:cstheme="majorBidi"/>
+          <w:sz w:val="24"/>
+          <w:szCs w:val="24"/>
+        </w:rPr>
+        <w:t xml:space="preserve"> des regrets (même preuve que </w:t>
       </w:r>
       <w:r>
         <w:rPr>
@@ -28698,7 +29382,25 @@
           <w:sz w:val="24"/>
           <w:szCs w:val="24"/>
         </w:rPr>
-        <w:t>qui précède, on a une formule linéaire finale du problème minOWA des regrets</w:t>
+        <w:t xml:space="preserve">qui précède, on a une formule linéaire finale du problème </w:t>
+      </w:r>
+      <w:proofErr w:type="spellStart"/>
+      <w:r>
+        <w:rPr>
+          <w:rFonts w:asciiTheme="majorBidi" w:hAnsiTheme="majorBidi" w:cstheme="majorBidi"/>
+          <w:sz w:val="24"/>
+          <w:szCs w:val="24"/>
+        </w:rPr>
+        <w:t>minOWA</w:t>
+      </w:r>
+      <w:proofErr w:type="spellEnd"/>
+      <w:r>
+        <w:rPr>
+          <w:rFonts w:asciiTheme="majorBidi" w:hAnsiTheme="majorBidi" w:cstheme="majorBidi"/>
+          <w:sz w:val="24"/>
+          <w:szCs w:val="24"/>
+        </w:rPr>
+        <w:t xml:space="preserve"> des regrets</w:t>
       </w:r>
       <w:r>
         <w:rPr>
@@ -30190,7 +30892,25 @@
           <w:sz w:val="24"/>
           <w:szCs w:val="24"/>
         </w:rPr>
-        <w:t xml:space="preserve">), utilisant le solveur Gurobi. Une solution optimale </w:t>
+        <w:t xml:space="preserve">), utilisant le solveur </w:t>
+      </w:r>
+      <w:proofErr w:type="spellStart"/>
+      <w:r>
+        <w:rPr>
+          <w:rFonts w:asciiTheme="majorBidi" w:hAnsiTheme="majorBidi" w:cstheme="majorBidi"/>
+          <w:sz w:val="24"/>
+          <w:szCs w:val="24"/>
+        </w:rPr>
+        <w:t>Gurobi</w:t>
+      </w:r>
+      <w:proofErr w:type="spellEnd"/>
+      <w:r>
+        <w:rPr>
+          <w:rFonts w:asciiTheme="majorBidi" w:hAnsiTheme="majorBidi" w:cstheme="majorBidi"/>
+          <w:sz w:val="24"/>
+          <w:szCs w:val="24"/>
+        </w:rPr>
+        <w:t xml:space="preserve">. Une solution optimale </w:t>
       </w:r>
       <w:r>
         <w:rPr>
@@ -30684,7 +31404,16 @@
           <w:sz w:val="24"/>
           <w:szCs w:val="24"/>
         </w:rPr>
-        <w:t xml:space="preserve">                              La valeur de la fonction objective (min</w:t>
+        <w:t xml:space="preserve">                              La valeur de la fonction objective (</w:t>
+      </w:r>
+      <w:proofErr w:type="spellStart"/>
+      <w:r>
+        <w:rPr>
+          <w:rFonts w:asciiTheme="majorBidi" w:hAnsiTheme="majorBidi" w:cstheme="majorBidi"/>
+          <w:sz w:val="24"/>
+          <w:szCs w:val="24"/>
+        </w:rPr>
+        <w:t>min</w:t>
       </w:r>
       <w:r>
         <w:rPr>
@@ -30694,6 +31423,7 @@
         </w:rPr>
         <w:t>OWA</w:t>
       </w:r>
+      <w:proofErr w:type="spellEnd"/>
       <w:r>
         <w:rPr>
           <w:rFonts w:asciiTheme="majorBidi" w:hAnsiTheme="majorBidi" w:cstheme="majorBidi"/>
@@ -30827,7 +31557,35 @@
         <w:rPr>
           <w:lang w:val="fr-FR"/>
         </w:rPr>
-        <w:t xml:space="preserve">L'étude des temps de résolution pour le problème de sac à dos robuste a été réalisée en considérant deux critères d'optimisation : maxOWA et minOWA des regrets. La génération des valeurs de </w:t>
+        <w:t xml:space="preserve">L'étude des temps de résolution pour le problème de sac à dos robuste a été réalisée en considérant deux critères d'optimisation : </w:t>
+      </w:r>
+      <w:proofErr w:type="spellStart"/>
+      <w:r>
+        <w:rPr>
+          <w:lang w:val="fr-FR"/>
+        </w:rPr>
+        <w:t>maxOWA</w:t>
+      </w:r>
+      <w:proofErr w:type="spellEnd"/>
+      <w:r>
+        <w:rPr>
+          <w:lang w:val="fr-FR"/>
+        </w:rPr>
+        <w:t xml:space="preserve"> et </w:t>
+      </w:r>
+      <w:proofErr w:type="spellStart"/>
+      <w:r>
+        <w:rPr>
+          <w:lang w:val="fr-FR"/>
+        </w:rPr>
+        <w:t>minOWA</w:t>
+      </w:r>
+      <w:proofErr w:type="spellEnd"/>
+      <w:r>
+        <w:rPr>
+          <w:lang w:val="fr-FR"/>
+        </w:rPr>
+        <w:t xml:space="preserve"> des regrets. La génération des valeurs de </w:t>
       </w:r>
       <w:r>
         <w:rPr>
@@ -30853,7 +31611,21 @@
         <w:rPr>
           <w:lang w:val="fr-FR"/>
         </w:rPr>
-        <w:t xml:space="preserve"> (nombre de projets/objets), des utilités, des coûts et des budgets a été effectuée comme précédemment (voir I.d.). Pour les poids, nous avons généré </w:t>
+        <w:t xml:space="preserve"> (nombre de projets/objets), des utilités, des coûts et des budgets a été effectuée comme précédemment (voir </w:t>
+      </w:r>
+      <w:proofErr w:type="spellStart"/>
+      <w:r>
+        <w:rPr>
+          <w:lang w:val="fr-FR"/>
+        </w:rPr>
+        <w:t>I.d</w:t>
+      </w:r>
+      <w:proofErr w:type="spellEnd"/>
+      <w:r>
+        <w:rPr>
+          <w:lang w:val="fr-FR"/>
+        </w:rPr>
+        <w:t xml:space="preserve">.). Pour les poids, nous avons généré </w:t>
       </w:r>
       <w:r>
         <w:rPr>
@@ -31005,6 +31777,7 @@
               </w:rPr>
               <w:t>Temps moyen de résolution (</w:t>
             </w:r>
+            <w:proofErr w:type="spellStart"/>
             <w:r>
               <w:rPr>
                 <w:rFonts w:asciiTheme="majorBidi" w:eastAsiaTheme="minorEastAsia" w:hAnsiTheme="majorBidi" w:cstheme="majorBidi"/>
@@ -31025,6 +31798,7 @@
               </w:rPr>
               <w:t>xOWA</w:t>
             </w:r>
+            <w:proofErr w:type="spellEnd"/>
             <w:r>
               <w:rPr>
                 <w:rFonts w:asciiTheme="majorBidi" w:eastAsiaTheme="minorEastAsia" w:hAnsiTheme="majorBidi" w:cstheme="majorBidi"/>
@@ -31059,6 +31833,7 @@
               </w:rPr>
               <w:t>Temps moyen de résolution (</w:t>
             </w:r>
+            <w:proofErr w:type="spellStart"/>
             <w:r>
               <w:rPr>
                 <w:rFonts w:asciiTheme="majorBidi" w:eastAsiaTheme="minorEastAsia" w:hAnsiTheme="majorBidi" w:cstheme="majorBidi"/>
@@ -31077,7 +31852,18 @@
                 <w:sz w:val="24"/>
                 <w:szCs w:val="24"/>
               </w:rPr>
-              <w:t xml:space="preserve">OWA </w:t>
+              <w:t>OWA</w:t>
+            </w:r>
+            <w:proofErr w:type="spellEnd"/>
+            <w:r>
+              <w:rPr>
+                <w:rFonts w:asciiTheme="majorBidi" w:eastAsiaTheme="minorEastAsia" w:hAnsiTheme="majorBidi" w:cstheme="majorBidi"/>
+                <w:b/>
+                <w:bCs/>
+                <w:sz w:val="24"/>
+                <w:szCs w:val="24"/>
+              </w:rPr>
+              <w:t xml:space="preserve"> </w:t>
             </w:r>
             <w:r>
               <w:rPr>
@@ -32502,15 +33288,33 @@
           <w:sz w:val="24"/>
           <w:szCs w:val="24"/>
         </w:rPr>
-        <w:t>Les temps de résolution pour min</w:t>
-      </w:r>
-      <w:r>
-        <w:rPr>
-          <w:rFonts w:asciiTheme="majorBidi" w:eastAsiaTheme="minorEastAsia" w:hAnsiTheme="majorBidi" w:cstheme="majorBidi"/>
-          <w:sz w:val="24"/>
-          <w:szCs w:val="24"/>
-        </w:rPr>
-        <w:t xml:space="preserve">OWA </w:t>
+        <w:t xml:space="preserve">Les temps de résolution pour </w:t>
+      </w:r>
+      <w:proofErr w:type="spellStart"/>
+      <w:r>
+        <w:rPr>
+          <w:rFonts w:asciiTheme="majorBidi" w:eastAsiaTheme="minorEastAsia" w:hAnsiTheme="majorBidi" w:cstheme="majorBidi"/>
+          <w:sz w:val="24"/>
+          <w:szCs w:val="24"/>
+        </w:rPr>
+        <w:t>min</w:t>
+      </w:r>
+      <w:r>
+        <w:rPr>
+          <w:rFonts w:asciiTheme="majorBidi" w:eastAsiaTheme="minorEastAsia" w:hAnsiTheme="majorBidi" w:cstheme="majorBidi"/>
+          <w:sz w:val="24"/>
+          <w:szCs w:val="24"/>
+        </w:rPr>
+        <w:t>OWA</w:t>
+      </w:r>
+      <w:proofErr w:type="spellEnd"/>
+      <w:r>
+        <w:rPr>
+          <w:rFonts w:asciiTheme="majorBidi" w:eastAsiaTheme="minorEastAsia" w:hAnsiTheme="majorBidi" w:cstheme="majorBidi"/>
+          <w:sz w:val="24"/>
+          <w:szCs w:val="24"/>
+        </w:rPr>
+        <w:t xml:space="preserve"> </w:t>
       </w:r>
       <w:proofErr w:type="gramStart"/>
       <w:r>
@@ -32552,7 +33356,16 @@
           <w:sz w:val="24"/>
           <w:szCs w:val="24"/>
         </w:rPr>
-        <w:t xml:space="preserve"> sont significativement plus élevés que ceux pour max</w:t>
+        <w:t xml:space="preserve"> sont significativement plus élevés que ceux pour </w:t>
+      </w:r>
+      <w:proofErr w:type="spellStart"/>
+      <w:r>
+        <w:rPr>
+          <w:rFonts w:asciiTheme="majorBidi" w:eastAsiaTheme="minorEastAsia" w:hAnsiTheme="majorBidi" w:cstheme="majorBidi"/>
+          <w:sz w:val="24"/>
+          <w:szCs w:val="24"/>
+        </w:rPr>
+        <w:t>max</w:t>
       </w:r>
       <w:r>
         <w:rPr>
@@ -32562,6 +33375,7 @@
         </w:rPr>
         <w:t>OWA</w:t>
       </w:r>
+      <w:proofErr w:type="spellEnd"/>
       <w:r>
         <w:rPr>
           <w:rFonts w:asciiTheme="majorBidi" w:eastAsiaTheme="minorEastAsia" w:hAnsiTheme="majorBidi" w:cstheme="majorBidi"/>
@@ -34973,7 +35787,25 @@
           <w:sz w:val="24"/>
           <w:szCs w:val="24"/>
         </w:rPr>
-        <w:t xml:space="preserve">), utilisant le solveur Gurobi. </w:t>
+        <w:t xml:space="preserve">), utilisant le solveur </w:t>
+      </w:r>
+      <w:proofErr w:type="spellStart"/>
+      <w:r>
+        <w:rPr>
+          <w:rFonts w:asciiTheme="majorBidi" w:hAnsiTheme="majorBidi" w:cstheme="majorBidi"/>
+          <w:sz w:val="24"/>
+          <w:szCs w:val="24"/>
+        </w:rPr>
+        <w:t>Gurobi</w:t>
+      </w:r>
+      <w:proofErr w:type="spellEnd"/>
+      <w:r>
+        <w:rPr>
+          <w:rFonts w:asciiTheme="majorBidi" w:hAnsiTheme="majorBidi" w:cstheme="majorBidi"/>
+          <w:sz w:val="24"/>
+          <w:szCs w:val="24"/>
+        </w:rPr>
+        <w:t xml:space="preserve">. </w:t>
       </w:r>
     </w:p>
     <w:p>
@@ -35693,8 +36525,20 @@
           <w:sz w:val="24"/>
           <w:szCs w:val="24"/>
         </w:rPr>
-        <w:t> : maxmin</w:t>
-      </w:r>
+        <w:t xml:space="preserve"> : </w:t>
+      </w:r>
+      <w:proofErr w:type="spellStart"/>
+      <w:r>
+        <w:rPr>
+          <w:rFonts w:asciiTheme="majorBidi" w:eastAsiaTheme="minorEastAsia" w:hAnsiTheme="majorBidi" w:cstheme="majorBidi"/>
+          <w:b/>
+          <w:bCs/>
+          <w:sz w:val="24"/>
+          <w:szCs w:val="24"/>
+        </w:rPr>
+        <w:t>maxmin</w:t>
+      </w:r>
+      <w:proofErr w:type="spellEnd"/>
     </w:p>
     <w:p>
       <w:pPr>
@@ -37265,8 +38109,9 @@
           <w:sz w:val="24"/>
           <w:szCs w:val="24"/>
         </w:rPr>
-        <w:t> : m</w:t>
-      </w:r>
+        <w:t xml:space="preserve"> : </w:t>
+      </w:r>
+      <w:proofErr w:type="spellStart"/>
       <w:r>
         <w:rPr>
           <w:rFonts w:asciiTheme="majorBidi" w:eastAsiaTheme="minorEastAsia" w:hAnsiTheme="majorBidi" w:cstheme="majorBidi"/>
@@ -37275,7 +38120,28 @@
           <w:sz w:val="24"/>
           <w:szCs w:val="24"/>
         </w:rPr>
-        <w:t>imax Regret</w:t>
+        <w:t>m</w:t>
+      </w:r>
+      <w:r>
+        <w:rPr>
+          <w:rFonts w:asciiTheme="majorBidi" w:eastAsiaTheme="minorEastAsia" w:hAnsiTheme="majorBidi" w:cstheme="majorBidi"/>
+          <w:b/>
+          <w:bCs/>
+          <w:sz w:val="24"/>
+          <w:szCs w:val="24"/>
+        </w:rPr>
+        <w:t>imax</w:t>
+      </w:r>
+      <w:proofErr w:type="spellEnd"/>
+      <w:r>
+        <w:rPr>
+          <w:rFonts w:asciiTheme="majorBidi" w:eastAsiaTheme="minorEastAsia" w:hAnsiTheme="majorBidi" w:cstheme="majorBidi"/>
+          <w:b/>
+          <w:bCs/>
+          <w:sz w:val="24"/>
+          <w:szCs w:val="24"/>
+        </w:rPr>
+        <w:t xml:space="preserve"> Regret</w:t>
       </w:r>
     </w:p>
     <w:p>
@@ -38917,6 +39783,7 @@
         </w:rPr>
         <w:t xml:space="preserve"> : </w:t>
       </w:r>
+      <w:proofErr w:type="spellStart"/>
       <w:r>
         <w:rPr>
           <w:rFonts w:asciiTheme="majorBidi" w:eastAsiaTheme="minorEastAsia" w:hAnsiTheme="majorBidi" w:cstheme="majorBidi"/>
@@ -38927,6 +39794,7 @@
         </w:rPr>
         <w:t>maxOWA</w:t>
       </w:r>
+      <w:proofErr w:type="spellEnd"/>
     </w:p>
     <w:p>
       <w:pPr>
@@ -39285,18 +40153,7 @@
                 <w:sz w:val="24"/>
                 <w:szCs w:val="24"/>
               </w:rPr>
-              <m:t>s</m:t>
-            </m:r>
-            <m:r>
-              <m:rPr>
-                <m:sty m:val="bi"/>
-              </m:rPr>
-              <w:rPr>
-                <w:rFonts w:ascii="Cambria Math" w:hAnsi="Cambria Math" w:cstheme="majorBidi"/>
-                <w:sz w:val="24"/>
-                <w:szCs w:val="24"/>
-              </w:rPr>
-              <m:t>k</m:t>
+              <m:t>sk</m:t>
             </m:r>
           </m:sub>
         </m:sSub>
@@ -39624,18 +40481,7 @@
                         <w:sz w:val="24"/>
                         <w:szCs w:val="24"/>
                       </w:rPr>
-                      <m:t>s</m:t>
-                    </m:r>
-                    <m:r>
-                      <m:rPr>
-                        <m:sty m:val="bi"/>
-                      </m:rPr>
-                      <w:rPr>
-                        <w:rFonts w:ascii="Cambria Math" w:hAnsi="Cambria Math" w:cstheme="majorBidi"/>
-                        <w:sz w:val="24"/>
-                        <w:szCs w:val="24"/>
-                      </w:rPr>
-                      <m:t>k</m:t>
+                      <m:t>sk</m:t>
                     </m:r>
                   </m:sub>
                 </m:sSub>
@@ -39801,15 +40647,7 @@
                 <w:sz w:val="24"/>
                 <w:szCs w:val="24"/>
               </w:rPr>
-              <m:t>s</m:t>
-            </m:r>
-            <m:r>
-              <w:rPr>
-                <w:rFonts w:ascii="Cambria Math" w:eastAsiaTheme="minorEastAsia" w:hAnsi="Cambria Math" w:cstheme="majorBidi"/>
-                <w:sz w:val="24"/>
-                <w:szCs w:val="24"/>
-              </w:rPr>
-              <m:t>k</m:t>
+              <m:t>sk</m:t>
             </m:r>
           </m:sub>
         </m:sSub>
@@ -40271,15 +41109,7 @@
                 <w:sz w:val="24"/>
                 <w:szCs w:val="24"/>
               </w:rPr>
-              <m:t>s</m:t>
-            </m:r>
-            <m:r>
-              <w:rPr>
-                <w:rFonts w:ascii="Cambria Math" w:eastAsiaTheme="minorEastAsia" w:hAnsi="Cambria Math" w:cstheme="majorBidi"/>
-                <w:sz w:val="24"/>
-                <w:szCs w:val="24"/>
-              </w:rPr>
-              <m:t>k</m:t>
+              <m:t>sk</m:t>
             </m:r>
           </m:sub>
         </m:sSub>
@@ -40519,6 +41349,7 @@
         </w:rPr>
         <w:t xml:space="preserve"> : </w:t>
       </w:r>
+      <w:proofErr w:type="spellStart"/>
       <w:r>
         <w:rPr>
           <w:rFonts w:asciiTheme="majorBidi" w:eastAsiaTheme="minorEastAsia" w:hAnsiTheme="majorBidi" w:cstheme="majorBidi"/>
@@ -40527,7 +41358,18 @@
           <w:sz w:val="24"/>
           <w:szCs w:val="24"/>
         </w:rPr>
-        <w:t>minOWA des regrets</w:t>
+        <w:t>minOWA</w:t>
+      </w:r>
+      <w:proofErr w:type="spellEnd"/>
+      <w:r>
+        <w:rPr>
+          <w:rFonts w:asciiTheme="majorBidi" w:eastAsiaTheme="minorEastAsia" w:hAnsiTheme="majorBidi" w:cstheme="majorBidi"/>
+          <w:b/>
+          <w:bCs/>
+          <w:sz w:val="24"/>
+          <w:szCs w:val="24"/>
+        </w:rPr>
+        <w:t xml:space="preserve"> des regrets</w:t>
       </w:r>
     </w:p>
     <w:p>
@@ -40980,18 +41822,7 @@
                 <w:sz w:val="24"/>
                 <w:szCs w:val="24"/>
               </w:rPr>
-              <m:t>s</m:t>
-            </m:r>
-            <m:r>
-              <m:rPr>
-                <m:sty m:val="bi"/>
-              </m:rPr>
-              <w:rPr>
-                <w:rFonts w:ascii="Cambria Math" w:hAnsi="Cambria Math" w:cstheme="majorBidi"/>
-                <w:sz w:val="24"/>
-                <w:szCs w:val="24"/>
-              </w:rPr>
-              <m:t>k</m:t>
+              <m:t>sk</m:t>
             </m:r>
           </m:sub>
         </m:sSub>
@@ -41329,18 +42160,7 @@
                         <w:sz w:val="24"/>
                         <w:szCs w:val="24"/>
                       </w:rPr>
-                      <m:t>s</m:t>
-                    </m:r>
-                    <m:r>
-                      <m:rPr>
-                        <m:sty m:val="bi"/>
-                      </m:rPr>
-                      <w:rPr>
-                        <w:rFonts w:ascii="Cambria Math" w:hAnsi="Cambria Math" w:cstheme="majorBidi"/>
-                        <w:sz w:val="24"/>
-                        <w:szCs w:val="24"/>
-                      </w:rPr>
-                      <m:t>k</m:t>
+                      <m:t>sk</m:t>
                     </m:r>
                   </m:sub>
                 </m:sSub>
@@ -41506,15 +42326,7 @@
                 <w:sz w:val="24"/>
                 <w:szCs w:val="24"/>
               </w:rPr>
-              <m:t>s</m:t>
-            </m:r>
-            <m:r>
-              <w:rPr>
-                <w:rFonts w:ascii="Cambria Math" w:eastAsiaTheme="minorEastAsia" w:hAnsi="Cambria Math" w:cstheme="majorBidi"/>
-                <w:sz w:val="24"/>
-                <w:szCs w:val="24"/>
-              </w:rPr>
-              <m:t>k</m:t>
+              <m:t>sk</m:t>
             </m:r>
           </m:sub>
         </m:sSub>
@@ -42119,15 +42931,7 @@
                 <w:sz w:val="24"/>
                 <w:szCs w:val="24"/>
               </w:rPr>
-              <m:t>s</m:t>
-            </m:r>
-            <m:r>
-              <w:rPr>
-                <w:rFonts w:ascii="Cambria Math" w:eastAsiaTheme="minorEastAsia" w:hAnsi="Cambria Math" w:cstheme="majorBidi"/>
-                <w:sz w:val="24"/>
-                <w:szCs w:val="24"/>
-              </w:rPr>
-              <m:t>k</m:t>
+              <m:t>sk</m:t>
             </m:r>
           </m:sub>
         </m:sSub>
@@ -42344,22 +43148,34 @@
         <w:jc w:val="both"/>
         <w:rPr>
           <w:rFonts w:asciiTheme="majorBidi" w:hAnsiTheme="majorBidi" w:cstheme="majorBidi"/>
-          <w:b/>
-          <w:bCs/>
-          <w:sz w:val="28"/>
-          <w:szCs w:val="28"/>
-        </w:rPr>
-      </w:pPr>
+          <w:sz w:val="24"/>
+          <w:szCs w:val="24"/>
+        </w:rPr>
+      </w:pPr>
+      <w:r>
+        <w:rPr>
+          <w:rFonts w:asciiTheme="majorBidi" w:hAnsiTheme="majorBidi" w:cstheme="majorBidi"/>
+          <w:sz w:val="24"/>
+          <w:szCs w:val="24"/>
+        </w:rPr>
+        <w:tab/>
+      </w:r>
+      <w:r>
+        <w:rPr>
+          <w:rFonts w:asciiTheme="majorBidi" w:hAnsiTheme="majorBidi" w:cstheme="majorBidi"/>
+          <w:sz w:val="24"/>
+          <w:szCs w:val="24"/>
+        </w:rPr>
+        <w:t>En conclusion, ce projet a mis en lumière l’importance de l’optimisation robuste dans des contextes marqués par une incertitude totale, où les scénarios peuvent varier de manière imprévisible. Contrairement aux approches traditionnelles qui supposent une connaissance précise des conditions, l’optimisation robuste cherche à identifier des solutions fiables, capables de maintenir une performance satisfaisante dans les situations les plus défavorables.</w:t>
+      </w:r>
     </w:p>
     <w:p>
       <w:pPr>
         <w:jc w:val="both"/>
         <w:rPr>
           <w:rFonts w:asciiTheme="majorBidi" w:hAnsiTheme="majorBidi" w:cstheme="majorBidi"/>
-          <w:b/>
-          <w:bCs/>
-          <w:sz w:val="28"/>
-          <w:szCs w:val="28"/>
+          <w:sz w:val="24"/>
+          <w:szCs w:val="24"/>
         </w:rPr>
       </w:pPr>
     </w:p>
@@ -42368,96 +43184,116 @@
         <w:jc w:val="both"/>
         <w:rPr>
           <w:rFonts w:asciiTheme="majorBidi" w:hAnsiTheme="majorBidi" w:cstheme="majorBidi"/>
-          <w:b/>
-          <w:bCs/>
-          <w:sz w:val="28"/>
-          <w:szCs w:val="28"/>
-        </w:rPr>
-      </w:pPr>
-    </w:p>
-    <w:p>
-      <w:pPr>
-        <w:jc w:val="both"/>
-        <w:rPr>
-          <w:rFonts w:asciiTheme="majorBidi" w:hAnsiTheme="majorBidi" w:cstheme="majorBidi"/>
-          <w:b/>
-          <w:bCs/>
-          <w:sz w:val="28"/>
-          <w:szCs w:val="28"/>
-        </w:rPr>
-      </w:pPr>
-    </w:p>
-    <w:p>
-      <w:pPr>
-        <w:jc w:val="both"/>
-        <w:rPr>
-          <w:rFonts w:asciiTheme="majorBidi" w:hAnsiTheme="majorBidi" w:cstheme="majorBidi"/>
-          <w:b/>
-          <w:bCs/>
-          <w:sz w:val="28"/>
-          <w:szCs w:val="28"/>
-        </w:rPr>
-      </w:pPr>
-    </w:p>
-    <w:p>
-      <w:pPr>
-        <w:jc w:val="both"/>
-        <w:rPr>
-          <w:rFonts w:asciiTheme="majorBidi" w:hAnsiTheme="majorBidi" w:cstheme="majorBidi"/>
-          <w:b/>
-          <w:bCs/>
-          <w:sz w:val="28"/>
-          <w:szCs w:val="28"/>
-        </w:rPr>
-      </w:pPr>
-    </w:p>
-    <w:p>
-      <w:pPr>
-        <w:jc w:val="both"/>
-        <w:rPr>
-          <w:rFonts w:asciiTheme="majorBidi" w:hAnsiTheme="majorBidi" w:cstheme="majorBidi"/>
-          <w:b/>
-          <w:bCs/>
-          <w:sz w:val="28"/>
-          <w:szCs w:val="28"/>
-        </w:rPr>
-      </w:pPr>
-    </w:p>
-    <w:p>
-      <w:pPr>
-        <w:jc w:val="both"/>
-        <w:rPr>
-          <w:rFonts w:asciiTheme="majorBidi" w:hAnsiTheme="majorBidi" w:cstheme="majorBidi"/>
-          <w:b/>
-          <w:bCs/>
-          <w:sz w:val="28"/>
-          <w:szCs w:val="28"/>
-        </w:rPr>
-      </w:pPr>
-    </w:p>
-    <w:p>
-      <w:pPr>
-        <w:jc w:val="both"/>
-        <w:rPr>
-          <w:rFonts w:asciiTheme="majorBidi" w:hAnsiTheme="majorBidi" w:cstheme="majorBidi"/>
-          <w:b/>
-          <w:bCs/>
-          <w:sz w:val="28"/>
-          <w:szCs w:val="28"/>
-        </w:rPr>
-      </w:pPr>
-    </w:p>
-    <w:p>
-      <w:pPr>
-        <w:jc w:val="both"/>
-        <w:rPr>
-          <w:rFonts w:asciiTheme="majorBidi" w:hAnsiTheme="majorBidi" w:cstheme="majorBidi"/>
-          <w:b/>
-          <w:bCs/>
-          <w:sz w:val="28"/>
-          <w:szCs w:val="28"/>
-        </w:rPr>
-      </w:pPr>
+          <w:sz w:val="24"/>
+          <w:szCs w:val="24"/>
+        </w:rPr>
+      </w:pPr>
+      <w:r>
+        <w:rPr>
+          <w:rFonts w:asciiTheme="majorBidi" w:hAnsiTheme="majorBidi" w:cstheme="majorBidi"/>
+          <w:sz w:val="24"/>
+          <w:szCs w:val="24"/>
+        </w:rPr>
+        <w:t xml:space="preserve">Les méthodes étudiées, notamment les critères </w:t>
+      </w:r>
+      <w:proofErr w:type="spellStart"/>
+      <w:r>
+        <w:rPr>
+          <w:rFonts w:asciiTheme="majorBidi" w:hAnsiTheme="majorBidi" w:cstheme="majorBidi"/>
+          <w:sz w:val="24"/>
+          <w:szCs w:val="24"/>
+        </w:rPr>
+        <w:t>maxmin</w:t>
+      </w:r>
+      <w:proofErr w:type="spellEnd"/>
+      <w:r>
+        <w:rPr>
+          <w:rFonts w:asciiTheme="majorBidi" w:hAnsiTheme="majorBidi" w:cstheme="majorBidi"/>
+          <w:sz w:val="24"/>
+          <w:szCs w:val="24"/>
+        </w:rPr>
+        <w:t xml:space="preserve">, </w:t>
+      </w:r>
+      <w:proofErr w:type="spellStart"/>
+      <w:r>
+        <w:rPr>
+          <w:rFonts w:asciiTheme="majorBidi" w:hAnsiTheme="majorBidi" w:cstheme="majorBidi"/>
+          <w:sz w:val="24"/>
+          <w:szCs w:val="24"/>
+        </w:rPr>
+        <w:t>minmax</w:t>
+      </w:r>
+      <w:proofErr w:type="spellEnd"/>
+      <w:r>
+        <w:rPr>
+          <w:rFonts w:asciiTheme="majorBidi" w:hAnsiTheme="majorBidi" w:cstheme="majorBidi"/>
+          <w:sz w:val="24"/>
+          <w:szCs w:val="24"/>
+        </w:rPr>
+        <w:t xml:space="preserve"> regret, </w:t>
+      </w:r>
+      <w:proofErr w:type="spellStart"/>
+      <w:r>
+        <w:rPr>
+          <w:rFonts w:asciiTheme="majorBidi" w:hAnsiTheme="majorBidi" w:cstheme="majorBidi"/>
+          <w:sz w:val="24"/>
+          <w:szCs w:val="24"/>
+        </w:rPr>
+        <w:t>maxOWA</w:t>
+      </w:r>
+      <w:proofErr w:type="spellEnd"/>
+      <w:r>
+        <w:rPr>
+          <w:rFonts w:asciiTheme="majorBidi" w:hAnsiTheme="majorBidi" w:cstheme="majorBidi"/>
+          <w:sz w:val="24"/>
+          <w:szCs w:val="24"/>
+        </w:rPr>
+        <w:t xml:space="preserve"> et </w:t>
+      </w:r>
+      <w:proofErr w:type="spellStart"/>
+      <w:r>
+        <w:rPr>
+          <w:rFonts w:asciiTheme="majorBidi" w:hAnsiTheme="majorBidi" w:cstheme="majorBidi"/>
+          <w:sz w:val="24"/>
+          <w:szCs w:val="24"/>
+        </w:rPr>
+        <w:t>minOWA</w:t>
+      </w:r>
+      <w:proofErr w:type="spellEnd"/>
+      <w:r>
+        <w:rPr>
+          <w:rFonts w:asciiTheme="majorBidi" w:hAnsiTheme="majorBidi" w:cstheme="majorBidi"/>
+          <w:sz w:val="24"/>
+          <w:szCs w:val="24"/>
+        </w:rPr>
+        <w:t xml:space="preserve"> des regrets, ont démontré leur capacité à répondre à des objectifs spécifiques, tels que minimiser le pire cas ou limiter le regret maximal. La linéarisation de ces problèmes, souvent non linéaires, a joué un rôle clé en rendant leur résolution accessible grâce à des outils comme </w:t>
+      </w:r>
+      <w:proofErr w:type="spellStart"/>
+      <w:r>
+        <w:rPr>
+          <w:rFonts w:asciiTheme="majorBidi" w:hAnsiTheme="majorBidi" w:cstheme="majorBidi"/>
+          <w:sz w:val="24"/>
+          <w:szCs w:val="24"/>
+        </w:rPr>
+        <w:t>Gurobi</w:t>
+      </w:r>
+      <w:proofErr w:type="spellEnd"/>
+      <w:r>
+        <w:rPr>
+          <w:rFonts w:asciiTheme="majorBidi" w:hAnsiTheme="majorBidi" w:cstheme="majorBidi"/>
+          <w:sz w:val="24"/>
+          <w:szCs w:val="24"/>
+        </w:rPr>
+        <w:t>. Cette démarche a permis non seulement de résoudre efficacement les modèles mais aussi d’illustrer leur application sur des exemples concrets, tels que le problème du sac à dos robuste ou la recherche de chemins robustes dans des graphes</w:t>
+      </w:r>
+      <w:r>
+        <w:rPr>
+          <w:rFonts w:asciiTheme="majorBidi" w:hAnsiTheme="majorBidi" w:cstheme="majorBidi"/>
+          <w:sz w:val="24"/>
+          <w:szCs w:val="24"/>
+        </w:rPr>
+        <w:t>.</w:t>
+      </w:r>
     </w:p>
     <w:p>
       <w:pPr>

</xml_diff>